<commit_message>
Star/Star sys work + design doc
</commit_message>
<xml_diff>
--- a/Generator Design Doc.docx
+++ b/Generator Design Doc.docx
@@ -4,12 +4,7 @@
   <w:body>
     <w:p>
       <w:r>
-        <w:t>Main Program</w:t>
-      </w:r>
-      <w:bookmarkStart w:id="0" w:name="_GoBack"/>
-      <w:bookmarkEnd w:id="0"/>
-      <w:r>
-        <w:t>:</w:t>
+        <w:t>Main Program:</w:t>
       </w:r>
     </w:p>
     <w:p>
@@ -228,6 +223,42 @@
           <w:numId w:val="1"/>
         </w:numPr>
         <w:rPr>
+          <w:color w:val="0070C0"/>
+        </w:rPr>
+      </w:pPr>
+      <w:r>
+        <w:rPr>
+          <w:color w:val="0070C0"/>
+        </w:rPr>
+        <w:t>Density</w:t>
+      </w:r>
+    </w:p>
+    <w:p>
+      <w:pPr>
+        <w:pStyle w:val="ListParagraph"/>
+        <w:numPr>
+          <w:ilvl w:val="3"/>
+          <w:numId w:val="1"/>
+        </w:numPr>
+      </w:pPr>
+      <w:r>
+        <w:t xml:space="preserve">In </w:t>
+      </w:r>
+      <w:r>
+        <w:t>whatever</w:t>
+      </w:r>
+      <w:r>
+        <w:t xml:space="preserve"> unit</w:t>
+      </w:r>
+    </w:p>
+    <w:p>
+      <w:pPr>
+        <w:pStyle w:val="ListParagraph"/>
+        <w:numPr>
+          <w:ilvl w:val="2"/>
+          <w:numId w:val="1"/>
+        </w:numPr>
+        <w:rPr>
           <w:color w:val="833C0B" w:themeColor="accent2" w:themeShade="80"/>
         </w:rPr>
       </w:pPr>
@@ -291,7 +322,7 @@
         <w:rPr>
           <w:color w:val="0070C0"/>
         </w:rPr>
-        <w:t>Functions to get/set all properties, properties are going to be private</w:t>
+        <w:t>Functions to set all properties, properties are going to be private</w:t>
       </w:r>
     </w:p>
     <w:p>
@@ -447,10 +478,176 @@
       <w:pPr>
         <w:pStyle w:val="ListParagraph"/>
         <w:numPr>
-          <w:ilvl w:val="2"/>
-          <w:numId w:val="1"/>
-        </w:numPr>
-      </w:pPr>
+          <w:ilvl w:val="1"/>
+          <w:numId w:val="1"/>
+        </w:numPr>
+      </w:pPr>
+      <w:r>
+        <w:t>Constants (?)</w:t>
+      </w:r>
+    </w:p>
+    <w:p>
+      <w:pPr>
+        <w:pStyle w:val="ListParagraph"/>
+        <w:numPr>
+          <w:ilvl w:val="2"/>
+          <w:numId w:val="1"/>
+        </w:numPr>
+      </w:pPr>
+      <w:r>
+        <w:t>Solar Mass</w:t>
+      </w:r>
+    </w:p>
+    <w:p>
+      <w:pPr>
+        <w:pStyle w:val="ListParagraph"/>
+        <w:numPr>
+          <w:ilvl w:val="2"/>
+          <w:numId w:val="1"/>
+        </w:numPr>
+      </w:pPr>
+      <w:r>
+        <w:t>Earth Mass</w:t>
+      </w:r>
+    </w:p>
+    <w:p>
+      <w:pPr>
+        <w:pStyle w:val="ListParagraph"/>
+        <w:numPr>
+          <w:ilvl w:val="2"/>
+          <w:numId w:val="1"/>
+        </w:numPr>
+      </w:pPr>
+      <w:proofErr w:type="spellStart"/>
+      <w:r>
+        <w:t>Jupetar</w:t>
+      </w:r>
+      <w:proofErr w:type="spellEnd"/>
+      <w:r>
+        <w:t xml:space="preserve"> Mass</w:t>
+      </w:r>
+    </w:p>
+    <w:p>
+      <w:pPr>
+        <w:pStyle w:val="ListParagraph"/>
+        <w:numPr>
+          <w:ilvl w:val="2"/>
+          <w:numId w:val="1"/>
+        </w:numPr>
+      </w:pPr>
+      <w:r>
+        <w:t>Moon Mass</w:t>
+      </w:r>
+    </w:p>
+    <w:p>
+      <w:pPr>
+        <w:pStyle w:val="ListParagraph"/>
+        <w:numPr>
+          <w:ilvl w:val="2"/>
+          <w:numId w:val="1"/>
+        </w:numPr>
+      </w:pPr>
+      <w:r>
+        <w:t>Solar Radius</w:t>
+      </w:r>
+    </w:p>
+    <w:p>
+      <w:pPr>
+        <w:pStyle w:val="ListParagraph"/>
+        <w:numPr>
+          <w:ilvl w:val="2"/>
+          <w:numId w:val="1"/>
+        </w:numPr>
+      </w:pPr>
+      <w:r>
+        <w:t>Earth Radius</w:t>
+      </w:r>
+    </w:p>
+    <w:p>
+      <w:pPr>
+        <w:pStyle w:val="ListParagraph"/>
+        <w:numPr>
+          <w:ilvl w:val="2"/>
+          <w:numId w:val="1"/>
+        </w:numPr>
+      </w:pPr>
+      <w:r>
+        <w:t>Jupiter Radius</w:t>
+      </w:r>
+    </w:p>
+    <w:p>
+      <w:pPr>
+        <w:pStyle w:val="ListParagraph"/>
+        <w:numPr>
+          <w:ilvl w:val="2"/>
+          <w:numId w:val="1"/>
+        </w:numPr>
+      </w:pPr>
+      <w:r>
+        <w:t>Moon Radius</w:t>
+      </w:r>
+    </w:p>
+    <w:p>
+      <w:pPr>
+        <w:pStyle w:val="ListParagraph"/>
+        <w:numPr>
+          <w:ilvl w:val="2"/>
+          <w:numId w:val="1"/>
+        </w:numPr>
+        <w:ind w:hanging="360"/>
+      </w:pPr>
+      <w:r>
+        <w:t xml:space="preserve">Sun’s </w:t>
+      </w:r>
+      <w:proofErr w:type="spellStart"/>
+      <w:r>
+        <w:t>Luminocity</w:t>
+      </w:r>
+      <w:proofErr w:type="spellEnd"/>
+    </w:p>
+    <w:p>
+      <w:pPr>
+        <w:pStyle w:val="ListParagraph"/>
+        <w:numPr>
+          <w:ilvl w:val="2"/>
+          <w:numId w:val="1"/>
+        </w:numPr>
+        <w:ind w:hanging="360"/>
+      </w:pPr>
+      <w:r>
+        <w:t>Sun’s surface temp</w:t>
+      </w:r>
+    </w:p>
+    <w:p>
+      <w:pPr>
+        <w:pStyle w:val="ListParagraph"/>
+        <w:numPr>
+          <w:ilvl w:val="2"/>
+          <w:numId w:val="1"/>
+        </w:numPr>
+        <w:ind w:hanging="360"/>
+      </w:pPr>
+      <w:r>
+        <w:t>Life time of sun</w:t>
+      </w:r>
+    </w:p>
+    <w:p>
+      <w:pPr>
+        <w:pStyle w:val="ListParagraph"/>
+        <w:numPr>
+          <w:ilvl w:val="2"/>
+          <w:numId w:val="1"/>
+        </w:numPr>
+        <w:ind w:hanging="360"/>
+      </w:pPr>
+      <w:r>
+        <w:t xml:space="preserve">AU, astronomical unit, sun to earth </w:t>
+      </w:r>
+      <w:proofErr w:type="spellStart"/>
+      <w:r>
+        <w:t>distince</w:t>
+      </w:r>
+      <w:proofErr w:type="spellEnd"/>
     </w:p>
     <w:p>
       <w:pPr>
@@ -468,13 +665,1811 @@
       <w:pPr>
         <w:pStyle w:val="ListParagraph"/>
         <w:numPr>
+          <w:ilvl w:val="1"/>
+          <w:numId w:val="1"/>
+        </w:numPr>
+      </w:pPr>
+      <w:r>
+        <w:t>Properties</w:t>
+      </w:r>
+    </w:p>
+    <w:p>
+      <w:pPr>
+        <w:pStyle w:val="ListParagraph"/>
+        <w:numPr>
+          <w:ilvl w:val="2"/>
+          <w:numId w:val="1"/>
+        </w:numPr>
+        <w:ind w:hanging="360"/>
+      </w:pPr>
+      <w:r>
+        <w:t>Classification</w:t>
+      </w:r>
+    </w:p>
+    <w:p>
+      <w:pPr>
+        <w:pStyle w:val="ListParagraph"/>
+        <w:numPr>
+          <w:ilvl w:val="3"/>
+          <w:numId w:val="1"/>
+        </w:numPr>
+      </w:pPr>
+      <w:r>
+        <w:t>O, &gt;16x sun, blue</w:t>
+      </w:r>
+    </w:p>
+    <w:p>
+      <w:pPr>
+        <w:pStyle w:val="ListParagraph"/>
+        <w:numPr>
+          <w:ilvl w:val="3"/>
+          <w:numId w:val="1"/>
+        </w:numPr>
+      </w:pPr>
+      <w:r>
+        <w:t>G ~~sun, yellow</w:t>
+      </w:r>
+    </w:p>
+    <w:p>
+      <w:pPr>
+        <w:pStyle w:val="ListParagraph"/>
+        <w:numPr>
+          <w:ilvl w:val="3"/>
+          <w:numId w:val="1"/>
+        </w:numPr>
+      </w:pPr>
+      <w:r>
+        <w:t>M 0.02x sun, red</w:t>
+      </w:r>
+    </w:p>
+    <w:p>
+      <w:pPr>
+        <w:pStyle w:val="ListParagraph"/>
+        <w:numPr>
+          <w:ilvl w:val="2"/>
+          <w:numId w:val="1"/>
+        </w:numPr>
+        <w:tabs>
+          <w:tab w:val="left" w:pos="1980"/>
+        </w:tabs>
+        <w:ind w:hanging="360"/>
+      </w:pPr>
+      <w:r>
+        <w:t>Color</w:t>
+      </w:r>
+    </w:p>
+    <w:p>
+      <w:pPr>
+        <w:pStyle w:val="ListParagraph"/>
+        <w:numPr>
+          <w:ilvl w:val="2"/>
+          <w:numId w:val="1"/>
+        </w:numPr>
+        <w:tabs>
+          <w:tab w:val="left" w:pos="1980"/>
+        </w:tabs>
+        <w:ind w:hanging="360"/>
+      </w:pPr>
+      <w:r>
+        <w:t xml:space="preserve">Lifetime </w:t>
+      </w:r>
+    </w:p>
+    <w:p>
+      <w:pPr>
+        <w:pStyle w:val="ListParagraph"/>
+        <w:numPr>
+          <w:ilvl w:val="3"/>
+          <w:numId w:val="1"/>
+        </w:numPr>
+        <w:tabs>
+          <w:tab w:val="left" w:pos="1980"/>
+        </w:tabs>
+      </w:pPr>
+      <w:r>
+        <w:t xml:space="preserve">Roughly M^-3 in terms of sun, </w:t>
+      </w:r>
+      <w:proofErr w:type="gramStart"/>
+      <w:r>
+        <w:rPr>
+          <w:b/>
+        </w:rPr>
+        <w:t xml:space="preserve">or </w:t>
+      </w:r>
+      <w:r>
+        <w:t xml:space="preserve"> M</w:t>
+      </w:r>
+      <w:proofErr w:type="gramEnd"/>
+      <w:r>
+        <w:t xml:space="preserve"> in terms of sun / Luminosity in terms of sun, x life time of sun</w:t>
+      </w:r>
+    </w:p>
+    <w:p>
+      <w:pPr>
+        <w:pStyle w:val="ListParagraph"/>
+        <w:numPr>
+          <w:ilvl w:val="2"/>
+          <w:numId w:val="1"/>
+        </w:numPr>
+        <w:tabs>
+          <w:tab w:val="left" w:pos="1980"/>
+        </w:tabs>
+        <w:ind w:hanging="360"/>
+      </w:pPr>
+      <w:r>
+        <w:t>Habitable?</w:t>
+      </w:r>
+    </w:p>
+    <w:p>
+      <w:pPr>
+        <w:pStyle w:val="ListParagraph"/>
+        <w:numPr>
+          <w:ilvl w:val="3"/>
+          <w:numId w:val="1"/>
+        </w:numPr>
+        <w:tabs>
+          <w:tab w:val="left" w:pos="1980"/>
+        </w:tabs>
+      </w:pPr>
+      <w:r>
+        <w:t xml:space="preserve">Boolean, </w:t>
+      </w:r>
+      <w:proofErr w:type="spellStart"/>
+      <w:r>
+        <w:t>wheather</w:t>
+      </w:r>
+      <w:proofErr w:type="spellEnd"/>
+      <w:r>
+        <w:t xml:space="preserve"> a habitable planet is possible</w:t>
+      </w:r>
+    </w:p>
+    <w:p>
+      <w:pPr>
+        <w:pStyle w:val="ListParagraph"/>
+        <w:numPr>
+          <w:ilvl w:val="3"/>
+          <w:numId w:val="1"/>
+        </w:numPr>
+        <w:tabs>
+          <w:tab w:val="left" w:pos="1980"/>
+        </w:tabs>
+      </w:pPr>
+      <w:r>
+        <w:t>Mass roughly 0.6 to 1.4 times sun + orbit restrictions/habitable zone</w:t>
+      </w:r>
+    </w:p>
+    <w:p>
+      <w:pPr>
+        <w:pStyle w:val="ListParagraph"/>
+        <w:numPr>
+          <w:ilvl w:val="2"/>
+          <w:numId w:val="1"/>
+        </w:numPr>
+        <w:tabs>
+          <w:tab w:val="left" w:pos="1980"/>
+        </w:tabs>
+        <w:ind w:hanging="360"/>
+      </w:pPr>
+      <w:r>
+        <w:t>Luminosity</w:t>
+      </w:r>
+    </w:p>
+    <w:p>
+      <w:pPr>
+        <w:pStyle w:val="ListParagraph"/>
+        <w:numPr>
+          <w:ilvl w:val="3"/>
+          <w:numId w:val="1"/>
+        </w:numPr>
+        <w:tabs>
+          <w:tab w:val="left" w:pos="1980"/>
+        </w:tabs>
+      </w:pPr>
+      <w:r>
+        <w:t>Luminosity (in terms of sun) is roughly Solar Mass ^ 4</w:t>
+      </w:r>
+    </w:p>
+    <w:p>
+      <w:pPr>
+        <w:pStyle w:val="ListParagraph"/>
+        <w:numPr>
+          <w:ilvl w:val="2"/>
+          <w:numId w:val="1"/>
+        </w:numPr>
+        <w:tabs>
+          <w:tab w:val="left" w:pos="1980"/>
+        </w:tabs>
+        <w:ind w:hanging="360"/>
+      </w:pPr>
+      <w:r>
+        <w:t xml:space="preserve">Radius </w:t>
+      </w:r>
+      <w:r>
+        <w:rPr>
+          <w:highlight w:val="yellow"/>
+        </w:rPr>
+        <w:t>(inherited from Body Object)</w:t>
+      </w:r>
+    </w:p>
+    <w:p>
+      <w:pPr>
+        <w:pStyle w:val="ListParagraph"/>
+        <w:numPr>
+          <w:ilvl w:val="3"/>
+          <w:numId w:val="1"/>
+        </w:numPr>
+        <w:tabs>
+          <w:tab w:val="left" w:pos="1980"/>
+        </w:tabs>
+      </w:pPr>
+      <w:r>
+        <w:t>Radius is roughly Mass^0.74 (still in solar masses)</w:t>
+      </w:r>
+    </w:p>
+    <w:p>
+      <w:pPr>
+        <w:pStyle w:val="ListParagraph"/>
+        <w:numPr>
+          <w:ilvl w:val="2"/>
+          <w:numId w:val="1"/>
+        </w:numPr>
+        <w:tabs>
+          <w:tab w:val="left" w:pos="1980"/>
+        </w:tabs>
+        <w:ind w:hanging="360"/>
+      </w:pPr>
+      <w:r>
+        <w:t>Surface Temp</w:t>
+      </w:r>
+    </w:p>
+    <w:p>
+      <w:pPr>
+        <w:pStyle w:val="ListParagraph"/>
+        <w:numPr>
+          <w:ilvl w:val="3"/>
+          <w:numId w:val="1"/>
+        </w:numPr>
+        <w:tabs>
+          <w:tab w:val="left" w:pos="1980"/>
+        </w:tabs>
+      </w:pPr>
+      <w:r>
+        <w:t>Roughly equal to M^0.505 (still in terms of sun)</w:t>
+      </w:r>
+    </w:p>
+    <w:p>
+      <w:pPr>
+        <w:pStyle w:val="ListParagraph"/>
+        <w:numPr>
+          <w:ilvl w:val="2"/>
+          <w:numId w:val="1"/>
+        </w:numPr>
+        <w:tabs>
+          <w:tab w:val="left" w:pos="1980"/>
+        </w:tabs>
+        <w:ind w:hanging="360"/>
+      </w:pPr>
+      <w:r>
+        <w:t>Habitable Zone outer Limit</w:t>
+      </w:r>
+    </w:p>
+    <w:p>
+      <w:pPr>
+        <w:pStyle w:val="ListParagraph"/>
+        <w:numPr>
+          <w:ilvl w:val="3"/>
+          <w:numId w:val="1"/>
+        </w:numPr>
+        <w:tabs>
+          <w:tab w:val="left" w:pos="1980"/>
+        </w:tabs>
+      </w:pPr>
+      <w:r>
+        <w:t>1.37 * middle of habitable zone</w:t>
+      </w:r>
+    </w:p>
+    <w:p>
+      <w:pPr>
+        <w:pStyle w:val="ListParagraph"/>
+        <w:numPr>
+          <w:ilvl w:val="2"/>
+          <w:numId w:val="1"/>
+        </w:numPr>
+        <w:tabs>
+          <w:tab w:val="left" w:pos="1980"/>
+        </w:tabs>
+        <w:ind w:hanging="360"/>
+      </w:pPr>
+      <w:r>
+        <w:t>Habitable Zone inner Limit</w:t>
+      </w:r>
+    </w:p>
+    <w:p>
+      <w:pPr>
+        <w:pStyle w:val="ListParagraph"/>
+        <w:numPr>
+          <w:ilvl w:val="3"/>
+          <w:numId w:val="1"/>
+        </w:numPr>
+        <w:tabs>
+          <w:tab w:val="left" w:pos="1980"/>
+        </w:tabs>
+      </w:pPr>
+      <w:r>
+        <w:t>0.95 * middle of habitable zone</w:t>
+      </w:r>
+    </w:p>
+    <w:p>
+      <w:pPr>
+        <w:pStyle w:val="ListParagraph"/>
+        <w:numPr>
+          <w:ilvl w:val="2"/>
+          <w:numId w:val="1"/>
+        </w:numPr>
+        <w:tabs>
+          <w:tab w:val="left" w:pos="1980"/>
+        </w:tabs>
+        <w:ind w:hanging="360"/>
+      </w:pPr>
+      <w:commentRangeStart w:id="0"/>
+      <w:r>
+        <w:t>Middle of the habitable zone:</w:t>
+      </w:r>
+      <w:commentRangeEnd w:id="0"/>
+      <w:r>
+        <w:rPr>
+          <w:rStyle w:val="CommentReference"/>
+        </w:rPr>
+        <w:commentReference w:id="0"/>
+      </w:r>
+    </w:p>
+    <w:p>
+      <w:pPr>
+        <w:pStyle w:val="ListParagraph"/>
+        <w:numPr>
+          <w:ilvl w:val="3"/>
+          <w:numId w:val="1"/>
+        </w:numPr>
+        <w:tabs>
+          <w:tab w:val="left" w:pos="1980"/>
+        </w:tabs>
+      </w:pPr>
+      <w:r>
+        <w:t>Distance from star = square root(</w:t>
+      </w:r>
+      <w:proofErr w:type="spellStart"/>
+      <w:r>
+        <w:t>Luminocity</w:t>
+      </w:r>
+      <w:proofErr w:type="spellEnd"/>
+      <w:r>
+        <w:t>)</w:t>
+      </w:r>
+    </w:p>
+    <w:p>
+      <w:pPr>
+        <w:pStyle w:val="ListParagraph"/>
+        <w:numPr>
+          <w:ilvl w:val="2"/>
+          <w:numId w:val="1"/>
+        </w:numPr>
+        <w:tabs>
+          <w:tab w:val="left" w:pos="1980"/>
+        </w:tabs>
+        <w:ind w:hanging="360"/>
+      </w:pPr>
+      <w:r>
+        <w:t xml:space="preserve">Possible Planet </w:t>
+      </w:r>
+      <w:r>
+        <w:t xml:space="preserve">Orbit </w:t>
+      </w:r>
+      <w:r>
+        <w:t xml:space="preserve">Radii </w:t>
+      </w:r>
+    </w:p>
+    <w:p>
+      <w:pPr>
+        <w:pStyle w:val="ListParagraph"/>
+        <w:numPr>
+          <w:ilvl w:val="3"/>
+          <w:numId w:val="1"/>
+        </w:numPr>
+        <w:tabs>
+          <w:tab w:val="left" w:pos="1980"/>
+        </w:tabs>
+      </w:pPr>
+      <w:r>
+        <w:t xml:space="preserve">Set? Dictionary? </w:t>
+      </w:r>
+      <w:proofErr w:type="gramStart"/>
+      <w:r>
+        <w:t>List?</w:t>
+      </w:r>
+      <w:r>
+        <w:t>,</w:t>
+      </w:r>
+      <w:proofErr w:type="gramEnd"/>
+      <w:r>
+        <w:t xml:space="preserve"> in AU</w:t>
+      </w:r>
+    </w:p>
+    <w:p>
+      <w:pPr>
+        <w:pStyle w:val="ListParagraph"/>
+        <w:numPr>
+          <w:ilvl w:val="2"/>
+          <w:numId w:val="1"/>
+        </w:numPr>
+        <w:tabs>
+          <w:tab w:val="left" w:pos="1980"/>
+        </w:tabs>
+        <w:ind w:hanging="360"/>
+      </w:pPr>
+      <w:r>
+        <w:t>Frost Line</w:t>
+      </w:r>
+    </w:p>
+    <w:p>
+      <w:pPr>
+        <w:pStyle w:val="ListParagraph"/>
+        <w:numPr>
+          <w:ilvl w:val="3"/>
+          <w:numId w:val="1"/>
+        </w:numPr>
+        <w:tabs>
+          <w:tab w:val="left" w:pos="1980"/>
+        </w:tabs>
+      </w:pPr>
+      <w:r>
+        <w:t>It’s a radius, after which gas giants form, accept for hot Jupiter’s</w:t>
+      </w:r>
+    </w:p>
+    <w:p>
+      <w:pPr>
+        <w:pStyle w:val="ListParagraph"/>
+        <w:numPr>
+          <w:ilvl w:val="3"/>
+          <w:numId w:val="1"/>
+        </w:numPr>
+        <w:tabs>
+          <w:tab w:val="left" w:pos="1980"/>
+        </w:tabs>
+      </w:pPr>
+      <w:r>
+        <w:t xml:space="preserve">Frost Line = 4.85 * </w:t>
+      </w:r>
+      <w:proofErr w:type="gramStart"/>
+      <w:r>
+        <w:t>root(</w:t>
+      </w:r>
+      <w:proofErr w:type="spellStart"/>
+      <w:proofErr w:type="gramEnd"/>
+      <w:r>
+        <w:t>Luminocity</w:t>
+      </w:r>
+      <w:proofErr w:type="spellEnd"/>
+      <w:r>
+        <w:t>, in terms of sun) AU</w:t>
+      </w:r>
+    </w:p>
+    <w:p>
+      <w:pPr>
+        <w:pStyle w:val="ListParagraph"/>
+        <w:numPr>
+          <w:ilvl w:val="2"/>
+          <w:numId w:val="1"/>
+        </w:numPr>
+        <w:tabs>
+          <w:tab w:val="left" w:pos="1980"/>
+        </w:tabs>
+        <w:ind w:hanging="360"/>
+      </w:pPr>
+      <w:r>
+        <w:t xml:space="preserve">Inner </w:t>
+      </w:r>
+      <w:r>
+        <w:t>Limit</w:t>
+      </w:r>
+    </w:p>
+    <w:p>
+      <w:pPr>
+        <w:pStyle w:val="ListParagraph"/>
+        <w:numPr>
+          <w:ilvl w:val="3"/>
+          <w:numId w:val="1"/>
+        </w:numPr>
+        <w:tabs>
+          <w:tab w:val="left" w:pos="1980"/>
+        </w:tabs>
+      </w:pPr>
+      <w:r>
+        <w:t xml:space="preserve">Inner Limit = 0.1 * M star, in terms of sun </w:t>
+      </w:r>
+      <w:r>
+        <w:rPr>
+          <w:b/>
+        </w:rPr>
+        <w:t>or</w:t>
+      </w:r>
+      <w:r>
+        <w:t xml:space="preserve"> 2.44 * r * </w:t>
+      </w:r>
+      <w:r>
+        <w:t xml:space="preserve">cube root </w:t>
+      </w:r>
+      <w:proofErr w:type="gramStart"/>
+      <w:r>
+        <w:t>( P</w:t>
+      </w:r>
+      <w:proofErr w:type="gramEnd"/>
+      <w:r>
+        <w:t xml:space="preserve"> planet/ P star)</w:t>
+      </w:r>
+    </w:p>
+    <w:p>
+      <w:pPr>
+        <w:pStyle w:val="ListParagraph"/>
+        <w:numPr>
+          <w:ilvl w:val="2"/>
+          <w:numId w:val="1"/>
+        </w:numPr>
+        <w:tabs>
+          <w:tab w:val="left" w:pos="1980"/>
+        </w:tabs>
+        <w:ind w:hanging="360"/>
+      </w:pPr>
+      <w:r>
+        <w:t xml:space="preserve">Outer </w:t>
+      </w:r>
+      <w:r>
+        <w:t>Limit</w:t>
+      </w:r>
+    </w:p>
+    <w:p>
+      <w:pPr>
+        <w:pStyle w:val="ListParagraph"/>
+        <w:numPr>
+          <w:ilvl w:val="3"/>
+          <w:numId w:val="1"/>
+        </w:numPr>
+        <w:tabs>
+          <w:tab w:val="left" w:pos="1980"/>
+        </w:tabs>
+      </w:pPr>
+      <w:r>
+        <w:t>Outer limit = 40 * M</w:t>
+      </w:r>
+    </w:p>
+    <w:p>
+      <w:pPr>
+        <w:pStyle w:val="ListParagraph"/>
+        <w:numPr>
+          <w:ilvl w:val="1"/>
+          <w:numId w:val="1"/>
+        </w:numPr>
+      </w:pPr>
+      <w:r>
+        <w:t>Functions</w:t>
+      </w:r>
+    </w:p>
+    <w:p>
+      <w:pPr>
+        <w:pStyle w:val="ListParagraph"/>
+        <w:numPr>
+          <w:ilvl w:val="2"/>
+          <w:numId w:val="1"/>
+        </w:numPr>
+      </w:pPr>
+      <w:r>
+        <w:t>Calc orbital distances (solar system like)</w:t>
+      </w:r>
+    </w:p>
+    <w:p>
+      <w:pPr>
+        <w:pStyle w:val="ListParagraph"/>
+        <w:numPr>
+          <w:ilvl w:val="3"/>
+          <w:numId w:val="1"/>
+        </w:numPr>
+      </w:pPr>
+      <w:r>
+        <w:t>First orbit, large gas giant = frost line + 1-1.2 Au</w:t>
+      </w:r>
+    </w:p>
+    <w:p>
+      <w:pPr>
+        <w:pStyle w:val="ListParagraph"/>
+        <w:numPr>
+          <w:ilvl w:val="3"/>
+          <w:numId w:val="1"/>
+        </w:numPr>
+      </w:pPr>
+      <w:r>
+        <w:t>Multiply the last orbit by a range of 1.4 to 2 to get the next farthest out till we reach the outer boundary</w:t>
+      </w:r>
+    </w:p>
+    <w:p>
+      <w:pPr>
+        <w:pStyle w:val="ListParagraph"/>
+        <w:numPr>
+          <w:ilvl w:val="3"/>
+          <w:numId w:val="1"/>
+        </w:numPr>
+      </w:pPr>
+      <w:r>
+        <w:t>Do the same for the inner boundary but dividing</w:t>
+      </w:r>
+    </w:p>
+    <w:p>
+      <w:pPr>
+        <w:pStyle w:val="ListParagraph"/>
+        <w:numPr>
+          <w:ilvl w:val="3"/>
+          <w:numId w:val="1"/>
+        </w:numPr>
+      </w:pPr>
+      <w:r>
+        <w:t>Make sure minimum separation of 0.15 AU between all orbits</w:t>
+      </w:r>
+    </w:p>
+    <w:p>
+      <w:pPr>
+        <w:pStyle w:val="ListParagraph"/>
+        <w:numPr>
+          <w:ilvl w:val="2"/>
+          <w:numId w:val="1"/>
+        </w:numPr>
+      </w:pPr>
+      <w:r>
+        <w:t>Calc Orbital Distances (Hot Jupiter)</w:t>
+      </w:r>
+    </w:p>
+    <w:p>
+      <w:pPr>
+        <w:pStyle w:val="ListParagraph"/>
+        <w:numPr>
+          <w:ilvl w:val="3"/>
+          <w:numId w:val="1"/>
+        </w:numPr>
+      </w:pPr>
+      <w:r>
+        <w:t xml:space="preserve">Choose </w:t>
+      </w:r>
+      <w:proofErr w:type="spellStart"/>
+      <w:r>
+        <w:t>distince</w:t>
+      </w:r>
+      <w:proofErr w:type="spellEnd"/>
+      <w:r>
+        <w:t xml:space="preserve"> the hot Jupiter is at</w:t>
+      </w:r>
+    </w:p>
+    <w:p>
+      <w:pPr>
+        <w:pStyle w:val="ListParagraph"/>
+        <w:numPr>
+          <w:ilvl w:val="3"/>
+          <w:numId w:val="1"/>
+        </w:numPr>
+      </w:pPr>
+      <w:r>
+        <w:t>If you want planets, make gap, then set the outer orbits</w:t>
+      </w:r>
+    </w:p>
+    <w:p>
+      <w:pPr>
+        <w:pStyle w:val="ListParagraph"/>
+        <w:numPr>
+          <w:ilvl w:val="2"/>
+          <w:numId w:val="1"/>
+        </w:numPr>
+      </w:pPr>
+      <w:r>
+        <w:t>Calc Orbital Distances (Frost Line)</w:t>
+      </w:r>
+    </w:p>
+    <w:p>
+      <w:pPr>
+        <w:pStyle w:val="ListParagraph"/>
+        <w:numPr>
+          <w:ilvl w:val="3"/>
+          <w:numId w:val="1"/>
+        </w:numPr>
+      </w:pPr>
+      <w:r>
+        <w:t xml:space="preserve">Note: contains large planets, greater than earth, less than Neptune. </w:t>
+      </w:r>
+      <w:proofErr w:type="gramStart"/>
+      <w:r>
+        <w:t>Also</w:t>
+      </w:r>
+      <w:proofErr w:type="gramEnd"/>
+      <w:r>
+        <w:t xml:space="preserve"> Tightly packed, mostly near frost line</w:t>
+      </w:r>
+    </w:p>
+    <w:p>
+      <w:pPr>
+        <w:pStyle w:val="ListParagraph"/>
+        <w:numPr>
+          <w:ilvl w:val="3"/>
+          <w:numId w:val="1"/>
+        </w:numPr>
+      </w:pPr>
+      <w:r>
+        <w:t>Make a few orbits near the frost line, maybe a few au in</w:t>
+      </w:r>
+    </w:p>
+    <w:p>
+      <w:pPr>
+        <w:pStyle w:val="ListParagraph"/>
+        <w:numPr>
+          <w:ilvl w:val="3"/>
+          <w:numId w:val="1"/>
+        </w:numPr>
+      </w:pPr>
+      <w:r>
+        <w:t>Purely because it should cluster a few, multiply the orbit by 0.8 – 0.95 a few times</w:t>
+      </w:r>
+    </w:p>
+    <w:p>
+      <w:pPr>
+        <w:pStyle w:val="ListParagraph"/>
+        <w:numPr>
+          <w:ilvl w:val="3"/>
+          <w:numId w:val="1"/>
+        </w:numPr>
+      </w:pPr>
+      <w:r>
+        <w:t>Then divide in half for the last few planets</w:t>
+      </w:r>
+    </w:p>
+    <w:p>
+      <w:pPr>
+        <w:pStyle w:val="ListParagraph"/>
+        <w:numPr>
+          <w:ilvl w:val="3"/>
+          <w:numId w:val="1"/>
+        </w:numPr>
+      </w:pPr>
+      <w:r>
+        <w:t xml:space="preserve">Add a gas giant </w:t>
+      </w:r>
+      <w:r>
+        <w:rPr>
+          <w:b/>
+        </w:rPr>
+        <w:t>maybe, idk if these have them</w:t>
+      </w:r>
+      <w:r>
+        <w:t xml:space="preserve"> </w:t>
+      </w:r>
+    </w:p>
+    <w:p>
+      <w:pPr>
+        <w:pStyle w:val="ListParagraph"/>
+        <w:numPr>
+          <w:ilvl w:val="2"/>
+          <w:numId w:val="1"/>
+        </w:numPr>
+      </w:pPr>
+      <w:r>
+        <w:t>Calc Orbital Distances (Long Period)</w:t>
+      </w:r>
+    </w:p>
+    <w:p>
+      <w:pPr>
+        <w:pStyle w:val="ListParagraph"/>
+        <w:numPr>
+          <w:ilvl w:val="3"/>
+          <w:numId w:val="1"/>
+        </w:numPr>
+      </w:pPr>
+      <w:r>
+        <w:t>Note: contains 2-4 large planets with long eccentric orbits</w:t>
+      </w:r>
+    </w:p>
+    <w:p>
+      <w:pPr>
+        <w:pStyle w:val="ListParagraph"/>
+        <w:numPr>
+          <w:ilvl w:val="3"/>
+          <w:numId w:val="1"/>
+        </w:numPr>
+      </w:pPr>
+      <w:r>
+        <w:t>Copy the solar system dividing from frost line, but allow for 1.1-1.9 variation, and only enough times to get the total desired planets</w:t>
+      </w:r>
+    </w:p>
+    <w:p>
+      <w:pPr>
+        <w:pStyle w:val="ListParagraph"/>
+        <w:numPr>
+          <w:ilvl w:val="3"/>
+          <w:numId w:val="1"/>
+        </w:numPr>
+      </w:pPr>
+      <w:r>
+        <w:t xml:space="preserve">Use those values for the closet approach, and find their mean distance eccentricity and other such info </w:t>
+      </w:r>
+    </w:p>
+    <w:p>
+      <w:pPr>
+        <w:pStyle w:val="ListParagraph"/>
+        <w:numPr>
+          <w:ilvl w:val="2"/>
+          <w:numId w:val="1"/>
+        </w:numPr>
+      </w:pPr>
+      <w:r>
+        <w:t>Calc Orbital Distances (Compact)</w:t>
+      </w:r>
+    </w:p>
+    <w:p>
+      <w:pPr>
+        <w:pStyle w:val="ListParagraph"/>
+        <w:numPr>
+          <w:ilvl w:val="3"/>
+          <w:numId w:val="1"/>
+        </w:numPr>
+      </w:pPr>
+      <w:r>
+        <w:t>1.3-2.6 earth masses -&gt; 1-3.5 earth mass for the planets. 4-7 planets? All closer than 1AU to the star</w:t>
+      </w:r>
+    </w:p>
+    <w:p>
+      <w:pPr>
+        <w:pStyle w:val="ListParagraph"/>
+        <w:numPr>
+          <w:ilvl w:val="3"/>
+          <w:numId w:val="1"/>
+        </w:numPr>
+      </w:pPr>
+      <w:r>
+        <w:rPr>
+          <w:b/>
+        </w:rPr>
+        <w:t xml:space="preserve">Important, need residences to work this out properly and </w:t>
+      </w:r>
+      <w:proofErr w:type="spellStart"/>
+      <w:r>
+        <w:rPr>
+          <w:b/>
+        </w:rPr>
+        <w:t>stabley</w:t>
+      </w:r>
+      <w:proofErr w:type="spellEnd"/>
+    </w:p>
+    <w:p>
+      <w:pPr>
+        <w:pStyle w:val="ListParagraph"/>
+        <w:numPr>
+          <w:ilvl w:val="3"/>
+          <w:numId w:val="1"/>
+        </w:numPr>
+      </w:pPr>
+      <w:r>
+        <w:t>Generation – add 0.05-1.15 AU to inner boundary point</w:t>
+      </w:r>
+    </w:p>
+    <w:p>
+      <w:pPr>
+        <w:pStyle w:val="ListParagraph"/>
+        <w:numPr>
+          <w:ilvl w:val="3"/>
+          <w:numId w:val="1"/>
+        </w:numPr>
+      </w:pPr>
+      <w:r>
+        <w:t>Choose number of planets</w:t>
+      </w:r>
+    </w:p>
+    <w:p>
+      <w:pPr>
+        <w:pStyle w:val="ListParagraph"/>
+        <w:numPr>
+          <w:ilvl w:val="3"/>
+          <w:numId w:val="1"/>
+        </w:numPr>
+      </w:pPr>
+      <w:r>
+        <w:t>Find resonant orbits based on the first orbit</w:t>
+      </w:r>
+    </w:p>
+    <w:p>
+      <w:pPr>
+        <w:pStyle w:val="ListParagraph"/>
+        <w:numPr>
+          <w:ilvl w:val="2"/>
+          <w:numId w:val="1"/>
+        </w:numPr>
+      </w:pPr>
+      <w:r>
+        <w:t xml:space="preserve">Set values to </w:t>
+      </w:r>
+      <w:bookmarkStart w:id="1" w:name="_GoBack"/>
+      <w:bookmarkEnd w:id="1"/>
+      <w:r>
+        <w:t>properties</w:t>
+      </w:r>
+    </w:p>
+    <w:p>
+      <w:pPr>
+        <w:pStyle w:val="ListParagraph"/>
+        <w:numPr>
           <w:ilvl w:val="0"/>
           <w:numId w:val="1"/>
         </w:numPr>
       </w:pPr>
+      <w:commentRangeStart w:id="2"/>
       <w:r>
         <w:t>Star System</w:t>
       </w:r>
+      <w:commentRangeEnd w:id="2"/>
+      <w:r>
+        <w:rPr>
+          <w:rStyle w:val="CommentReference"/>
+        </w:rPr>
+        <w:commentReference w:id="2"/>
+      </w:r>
+    </w:p>
+    <w:p>
+      <w:pPr>
+        <w:pStyle w:val="ListParagraph"/>
+        <w:numPr>
+          <w:ilvl w:val="1"/>
+          <w:numId w:val="1"/>
+        </w:numPr>
+      </w:pPr>
+      <w:r>
+        <w:t>Properties</w:t>
+      </w:r>
+    </w:p>
+    <w:p>
+      <w:pPr>
+        <w:pStyle w:val="ListParagraph"/>
+        <w:numPr>
+          <w:ilvl w:val="2"/>
+          <w:numId w:val="1"/>
+        </w:numPr>
+      </w:pPr>
+      <w:r>
+        <w:t>P-type</w:t>
+      </w:r>
+    </w:p>
+    <w:p>
+      <w:pPr>
+        <w:pStyle w:val="ListParagraph"/>
+        <w:numPr>
+          <w:ilvl w:val="2"/>
+          <w:numId w:val="1"/>
+        </w:numPr>
+      </w:pPr>
+      <w:r>
+        <w:t>S-type</w:t>
+      </w:r>
+    </w:p>
+    <w:p>
+      <w:pPr>
+        <w:pStyle w:val="ListParagraph"/>
+        <w:numPr>
+          <w:ilvl w:val="2"/>
+          <w:numId w:val="1"/>
+        </w:numPr>
+      </w:pPr>
+      <w:r>
+        <w:t>Number of stars (0-4)</w:t>
+      </w:r>
+    </w:p>
+    <w:p>
+      <w:pPr>
+        <w:pStyle w:val="ListParagraph"/>
+        <w:numPr>
+          <w:ilvl w:val="3"/>
+          <w:numId w:val="1"/>
+        </w:numPr>
+      </w:pPr>
+      <w:r>
+        <w:t>Can be stars or subsystems</w:t>
+      </w:r>
+    </w:p>
+    <w:p>
+      <w:pPr>
+        <w:pStyle w:val="ListParagraph"/>
+        <w:numPr>
+          <w:ilvl w:val="3"/>
+          <w:numId w:val="1"/>
+        </w:numPr>
+      </w:pPr>
+      <w:r>
+        <w:t>Total though should count subsystem star count</w:t>
+      </w:r>
+    </w:p>
+    <w:p>
+      <w:pPr>
+        <w:pStyle w:val="ListParagraph"/>
+        <w:numPr>
+          <w:ilvl w:val="2"/>
+          <w:numId w:val="1"/>
+        </w:numPr>
+      </w:pPr>
+      <w:r>
+        <w:t xml:space="preserve">Average </w:t>
+      </w:r>
+      <w:proofErr w:type="spellStart"/>
+      <w:r>
+        <w:t>Seperation</w:t>
+      </w:r>
+      <w:proofErr w:type="spellEnd"/>
+    </w:p>
+    <w:p>
+      <w:pPr>
+        <w:pStyle w:val="ListParagraph"/>
+        <w:numPr>
+          <w:ilvl w:val="2"/>
+          <w:numId w:val="1"/>
+        </w:numPr>
+      </w:pPr>
+      <w:commentRangeStart w:id="3"/>
+      <w:r>
+        <w:t>Barry</w:t>
+      </w:r>
+      <w:r>
+        <w:t xml:space="preserve"> </w:t>
+      </w:r>
+      <w:r>
+        <w:t xml:space="preserve">Center </w:t>
+      </w:r>
+      <w:commentRangeEnd w:id="3"/>
+      <w:r>
+        <w:rPr>
+          <w:rStyle w:val="CommentReference"/>
+        </w:rPr>
+        <w:commentReference w:id="3"/>
+      </w:r>
+      <w:r>
+        <w:t>(in reference to star)</w:t>
+      </w:r>
+    </w:p>
+    <w:p>
+      <w:pPr>
+        <w:pStyle w:val="ListParagraph"/>
+        <w:numPr>
+          <w:ilvl w:val="3"/>
+          <w:numId w:val="1"/>
+        </w:numPr>
+      </w:pPr>
+      <w:r>
+        <w:t>Center of mass</w:t>
+      </w:r>
+    </w:p>
+    <w:p>
+      <w:pPr>
+        <w:pStyle w:val="ListParagraph"/>
+        <w:numPr>
+          <w:ilvl w:val="3"/>
+          <w:numId w:val="1"/>
+        </w:numPr>
+      </w:pPr>
+      <w:r>
+        <w:t>Barry Center = Average separation * (Mass of star / average mass of the 2 suns)</w:t>
+      </w:r>
+    </w:p>
+    <w:p>
+      <w:pPr>
+        <w:pStyle w:val="ListParagraph"/>
+        <w:numPr>
+          <w:ilvl w:val="2"/>
+          <w:numId w:val="1"/>
+        </w:numPr>
+      </w:pPr>
+      <w:r>
+        <w:t>Eccentricity</w:t>
+      </w:r>
+      <w:r>
+        <w:t xml:space="preserve"> </w:t>
+      </w:r>
+    </w:p>
+    <w:p>
+      <w:pPr>
+        <w:pStyle w:val="ListParagraph"/>
+        <w:numPr>
+          <w:ilvl w:val="2"/>
+          <w:numId w:val="1"/>
+        </w:numPr>
+      </w:pPr>
+      <w:r>
+        <w:t xml:space="preserve">Max separation (From </w:t>
+      </w:r>
+      <w:proofErr w:type="spellStart"/>
+      <w:r>
+        <w:t>barry</w:t>
+      </w:r>
+      <w:proofErr w:type="spellEnd"/>
+      <w:r>
+        <w:t xml:space="preserve"> center)</w:t>
+      </w:r>
+    </w:p>
+    <w:p>
+      <w:pPr>
+        <w:pStyle w:val="ListParagraph"/>
+        <w:numPr>
+          <w:ilvl w:val="3"/>
+          <w:numId w:val="1"/>
+        </w:numPr>
+      </w:pPr>
+      <w:r>
+        <w:t xml:space="preserve">(1+eccentricity) X average </w:t>
+      </w:r>
+      <w:r>
+        <w:t>separation</w:t>
+      </w:r>
+    </w:p>
+    <w:p>
+      <w:pPr>
+        <w:pStyle w:val="ListParagraph"/>
+        <w:numPr>
+          <w:ilvl w:val="2"/>
+          <w:numId w:val="1"/>
+        </w:numPr>
+      </w:pPr>
+      <w:r>
+        <w:t>M</w:t>
+      </w:r>
+      <w:r>
+        <w:t>in</w:t>
+      </w:r>
+      <w:r>
+        <w:t xml:space="preserve"> separation</w:t>
+      </w:r>
+      <w:r>
+        <w:t xml:space="preserve"> </w:t>
+      </w:r>
+      <w:r>
+        <w:t xml:space="preserve">(From </w:t>
+      </w:r>
+      <w:proofErr w:type="spellStart"/>
+      <w:r>
+        <w:t>barry</w:t>
+      </w:r>
+      <w:proofErr w:type="spellEnd"/>
+      <w:r>
+        <w:t xml:space="preserve"> center)</w:t>
+      </w:r>
+    </w:p>
+    <w:p>
+      <w:pPr>
+        <w:pStyle w:val="ListParagraph"/>
+        <w:numPr>
+          <w:ilvl w:val="3"/>
+          <w:numId w:val="1"/>
+        </w:numPr>
+      </w:pPr>
+      <w:r>
+        <w:t>(1</w:t>
+      </w:r>
+      <w:r>
+        <w:t>-</w:t>
+      </w:r>
+      <w:r>
+        <w:t xml:space="preserve">eccentricity) X average </w:t>
+      </w:r>
+      <w:r>
+        <w:t>separation</w:t>
+      </w:r>
+    </w:p>
+    <w:p>
+      <w:pPr>
+        <w:pStyle w:val="ListParagraph"/>
+        <w:numPr>
+          <w:ilvl w:val="2"/>
+          <w:numId w:val="1"/>
+        </w:numPr>
+      </w:pPr>
+      <w:r>
+        <w:t xml:space="preserve">Max separation (from </w:t>
+      </w:r>
+      <w:r>
+        <w:t>each other</w:t>
+      </w:r>
+      <w:r>
+        <w:t>)</w:t>
+      </w:r>
+    </w:p>
+    <w:p>
+      <w:pPr>
+        <w:pStyle w:val="ListParagraph"/>
+        <w:numPr>
+          <w:ilvl w:val="3"/>
+          <w:numId w:val="1"/>
+        </w:numPr>
+      </w:pPr>
+      <w:r>
+        <w:t xml:space="preserve">2 times max </w:t>
+      </w:r>
+      <w:proofErr w:type="spellStart"/>
+      <w:r>
+        <w:t>sep</w:t>
+      </w:r>
+      <w:proofErr w:type="spellEnd"/>
+      <w:r>
+        <w:t xml:space="preserve"> from </w:t>
+      </w:r>
+      <w:proofErr w:type="spellStart"/>
+      <w:r>
+        <w:t>barry</w:t>
+      </w:r>
+      <w:proofErr w:type="spellEnd"/>
+      <w:r>
+        <w:t xml:space="preserve"> center</w:t>
+      </w:r>
+    </w:p>
+    <w:p>
+      <w:pPr>
+        <w:pStyle w:val="ListParagraph"/>
+        <w:numPr>
+          <w:ilvl w:val="2"/>
+          <w:numId w:val="1"/>
+        </w:numPr>
+      </w:pPr>
+      <w:r>
+        <w:t xml:space="preserve">Min </w:t>
+      </w:r>
+      <w:r>
+        <w:t>separation</w:t>
+      </w:r>
+      <w:r>
+        <w:t xml:space="preserve"> (from </w:t>
+      </w:r>
+      <w:r>
+        <w:t>each other</w:t>
+      </w:r>
+      <w:r>
+        <w:t>)</w:t>
+      </w:r>
+    </w:p>
+    <w:p>
+      <w:pPr>
+        <w:pStyle w:val="ListParagraph"/>
+        <w:numPr>
+          <w:ilvl w:val="3"/>
+          <w:numId w:val="1"/>
+        </w:numPr>
+      </w:pPr>
+      <w:r>
+        <w:t xml:space="preserve">2 times min separation from </w:t>
+      </w:r>
+      <w:proofErr w:type="spellStart"/>
+      <w:r>
+        <w:t>barry</w:t>
+      </w:r>
+      <w:proofErr w:type="spellEnd"/>
+      <w:r>
+        <w:t xml:space="preserve"> center</w:t>
+      </w:r>
+    </w:p>
+    <w:p>
+      <w:pPr>
+        <w:pStyle w:val="ListParagraph"/>
+        <w:numPr>
+          <w:ilvl w:val="2"/>
+          <w:numId w:val="1"/>
+        </w:numPr>
+      </w:pPr>
+      <w:r>
+        <w:t>Forbidden Zone Inner Limit</w:t>
+      </w:r>
+    </w:p>
+    <w:p>
+      <w:pPr>
+        <w:pStyle w:val="ListParagraph"/>
+        <w:numPr>
+          <w:ilvl w:val="3"/>
+          <w:numId w:val="1"/>
+        </w:numPr>
+      </w:pPr>
+      <w:r>
+        <w:t>Closet to stars that can be orbited safely w/o instability</w:t>
+      </w:r>
+    </w:p>
+    <w:p>
+      <w:pPr>
+        <w:pStyle w:val="ListParagraph"/>
+        <w:numPr>
+          <w:ilvl w:val="3"/>
+          <w:numId w:val="1"/>
+        </w:numPr>
+      </w:pPr>
+      <w:r>
+        <w:t>Inner Limit = min separation / 3</w:t>
+      </w:r>
+    </w:p>
+    <w:p>
+      <w:pPr>
+        <w:pStyle w:val="ListParagraph"/>
+        <w:numPr>
+          <w:ilvl w:val="2"/>
+          <w:numId w:val="1"/>
+        </w:numPr>
+      </w:pPr>
+      <w:r>
+        <w:t>Forbidden zone outer limit</w:t>
+      </w:r>
+    </w:p>
+    <w:p>
+      <w:pPr>
+        <w:pStyle w:val="ListParagraph"/>
+        <w:numPr>
+          <w:ilvl w:val="3"/>
+          <w:numId w:val="1"/>
+        </w:numPr>
+      </w:pPr>
+      <w:r>
+        <w:t>Outer limit = max separation * 3</w:t>
+      </w:r>
+    </w:p>
+    <w:p>
+      <w:pPr>
+        <w:pStyle w:val="ListParagraph"/>
+        <w:numPr>
+          <w:ilvl w:val="1"/>
+          <w:numId w:val="1"/>
+        </w:numPr>
+      </w:pPr>
+      <w:r>
+        <w:t>Functions</w:t>
+      </w:r>
+    </w:p>
+    <w:p>
+      <w:pPr>
+        <w:pStyle w:val="ListParagraph"/>
+        <w:numPr>
+          <w:ilvl w:val="2"/>
+          <w:numId w:val="1"/>
+        </w:numPr>
+      </w:pPr>
+      <w:r>
+        <w:t>Generate P-Type System (Tatooine)</w:t>
+      </w:r>
+    </w:p>
+    <w:p>
+      <w:pPr>
+        <w:pStyle w:val="ListParagraph"/>
+        <w:numPr>
+          <w:ilvl w:val="3"/>
+          <w:numId w:val="1"/>
+        </w:numPr>
+      </w:pPr>
+      <w:r>
+        <w:t>Generate the 2 stars</w:t>
+      </w:r>
+    </w:p>
+    <w:p>
+      <w:pPr>
+        <w:pStyle w:val="ListParagraph"/>
+        <w:numPr>
+          <w:ilvl w:val="3"/>
+          <w:numId w:val="1"/>
+        </w:numPr>
+      </w:pPr>
+      <w:r>
+        <w:t>Make sure the larger is between 0.1 solar masses and 16 solar masses</w:t>
+      </w:r>
+    </w:p>
+    <w:p>
+      <w:pPr>
+        <w:pStyle w:val="ListParagraph"/>
+        <w:numPr>
+          <w:ilvl w:val="4"/>
+          <w:numId w:val="1"/>
+        </w:numPr>
+      </w:pPr>
+      <w:r>
+        <w:t>0.6 – 1.4 solar masses if looking for a habitable system</w:t>
+      </w:r>
+    </w:p>
+    <w:p>
+      <w:pPr>
+        <w:pStyle w:val="ListParagraph"/>
+        <w:numPr>
+          <w:ilvl w:val="3"/>
+          <w:numId w:val="1"/>
+        </w:numPr>
+      </w:pPr>
+      <w:r>
+        <w:t>Total values for the system from the 2 stars (</w:t>
+      </w:r>
+      <w:proofErr w:type="spellStart"/>
+      <w:r>
+        <w:t>eg</w:t>
+      </w:r>
+      <w:proofErr w:type="spellEnd"/>
+      <w:r>
+        <w:t xml:space="preserve"> mass, </w:t>
+      </w:r>
+      <w:proofErr w:type="spellStart"/>
+      <w:r>
+        <w:t>luminocity</w:t>
+      </w:r>
+      <w:proofErr w:type="spellEnd"/>
+      <w:r>
+        <w:t xml:space="preserve"> </w:t>
+      </w:r>
+      <w:proofErr w:type="spellStart"/>
+      <w:r>
+        <w:t>ect</w:t>
+      </w:r>
+      <w:proofErr w:type="spellEnd"/>
+      <w:r>
+        <w:t>)</w:t>
+      </w:r>
+    </w:p>
+    <w:p>
+      <w:pPr>
+        <w:pStyle w:val="ListParagraph"/>
+        <w:numPr>
+          <w:ilvl w:val="3"/>
+          <w:numId w:val="1"/>
+        </w:numPr>
+      </w:pPr>
+      <w:r>
+        <w:t>Choose Average</w:t>
+      </w:r>
+      <w:r>
+        <w:t xml:space="preserve"> separation</w:t>
+      </w:r>
+    </w:p>
+    <w:p>
+      <w:pPr>
+        <w:pStyle w:val="ListParagraph"/>
+        <w:numPr>
+          <w:ilvl w:val="4"/>
+          <w:numId w:val="1"/>
+        </w:numPr>
+      </w:pPr>
+      <w:r>
+        <w:t>0.15 – 6 AU</w:t>
+      </w:r>
+    </w:p>
+    <w:p>
+      <w:pPr>
+        <w:pStyle w:val="ListParagraph"/>
+        <w:numPr>
+          <w:ilvl w:val="4"/>
+          <w:numId w:val="1"/>
+        </w:numPr>
+      </w:pPr>
+      <w:r>
+        <w:t>Closer to 0.15 AU = more habitable</w:t>
+      </w:r>
+    </w:p>
+    <w:p>
+      <w:pPr>
+        <w:pStyle w:val="ListParagraph"/>
+        <w:numPr>
+          <w:ilvl w:val="3"/>
+          <w:numId w:val="1"/>
+        </w:numPr>
+      </w:pPr>
+      <w:r>
+        <w:t>Eccentricity</w:t>
+      </w:r>
+    </w:p>
+    <w:p>
+      <w:pPr>
+        <w:pStyle w:val="ListParagraph"/>
+        <w:numPr>
+          <w:ilvl w:val="4"/>
+          <w:numId w:val="1"/>
+        </w:numPr>
+      </w:pPr>
+      <w:r>
+        <w:t>0.4-0.7 for best results</w:t>
+      </w:r>
+    </w:p>
+    <w:p>
+      <w:pPr>
+        <w:pStyle w:val="ListParagraph"/>
+        <w:numPr>
+          <w:ilvl w:val="4"/>
+          <w:numId w:val="1"/>
+        </w:numPr>
+      </w:pPr>
+      <w:r>
+        <w:t>Closer to 0.4 = more habitable</w:t>
+      </w:r>
+    </w:p>
+    <w:p>
+      <w:pPr>
+        <w:pStyle w:val="ListParagraph"/>
+        <w:numPr>
+          <w:ilvl w:val="3"/>
+          <w:numId w:val="1"/>
+        </w:numPr>
+      </w:pPr>
+      <w:r>
+        <w:t>Calc separations</w:t>
+      </w:r>
+    </w:p>
+    <w:p>
+      <w:pPr>
+        <w:pStyle w:val="ListParagraph"/>
+        <w:numPr>
+          <w:ilvl w:val="4"/>
+          <w:numId w:val="1"/>
+        </w:numPr>
+      </w:pPr>
+      <w:r>
+        <w:t>Check to make sure they never come closer than 0.1 AU, otherwise have to try again</w:t>
+      </w:r>
+    </w:p>
+    <w:p>
+      <w:pPr>
+        <w:pStyle w:val="ListParagraph"/>
+        <w:numPr>
+          <w:ilvl w:val="3"/>
+          <w:numId w:val="1"/>
+        </w:numPr>
+      </w:pPr>
+      <w:commentRangeStart w:id="4"/>
+      <w:r>
+        <w:t>Calc Orbital Limits</w:t>
+      </w:r>
+      <w:commentRangeEnd w:id="4"/>
+      <w:r>
+        <w:rPr>
+          <w:rStyle w:val="CommentReference"/>
+        </w:rPr>
+        <w:commentReference w:id="4"/>
+      </w:r>
+      <w:r>
+        <w:t xml:space="preserve">, frost line, and habitable zone </w:t>
+      </w:r>
+      <w:r>
+        <w:t>like before</w:t>
+      </w:r>
+    </w:p>
+    <w:p>
+      <w:pPr>
+        <w:pStyle w:val="ListParagraph"/>
+        <w:numPr>
+          <w:ilvl w:val="3"/>
+          <w:numId w:val="1"/>
+        </w:numPr>
+      </w:pPr>
+      <w:r>
+        <w:t>Calc Forbidden zone</w:t>
+      </w:r>
+    </w:p>
+    <w:p>
+      <w:pPr>
+        <w:pStyle w:val="ListParagraph"/>
+        <w:numPr>
+          <w:ilvl w:val="4"/>
+          <w:numId w:val="1"/>
+        </w:numPr>
+      </w:pPr>
+      <w:r>
+        <w:t xml:space="preserve">Note, </w:t>
+      </w:r>
+      <w:r>
+        <w:rPr>
+          <w:b/>
+        </w:rPr>
+        <w:t>if forcing habitability</w:t>
+      </w:r>
+      <w:r>
+        <w:t>, if this extends into habitable zone, should place our inner planet a little outside forbidden zone, especially if maximizing habitable planets</w:t>
+      </w:r>
+      <w:r>
+        <w:t xml:space="preserve"> </w:t>
+      </w:r>
+    </w:p>
+    <w:p>
+      <w:pPr>
+        <w:pStyle w:val="ListParagraph"/>
+        <w:numPr>
+          <w:ilvl w:val="5"/>
+          <w:numId w:val="1"/>
+        </w:numPr>
+      </w:pPr>
+      <w:r>
+        <w:t>Just said must be at least 4x star minimum separation away … okay</w:t>
+      </w:r>
+    </w:p>
+    <w:p>
+      <w:pPr>
+        <w:pStyle w:val="ListParagraph"/>
+        <w:numPr>
+          <w:ilvl w:val="4"/>
+          <w:numId w:val="1"/>
+        </w:numPr>
+      </w:pPr>
+      <w:r>
+        <w:t>Outer edge must be within the outer orbital limit of the system, or restart</w:t>
+      </w:r>
+    </w:p>
+    <w:p>
+      <w:pPr>
+        <w:pStyle w:val="ListParagraph"/>
+        <w:numPr>
+          <w:ilvl w:val="3"/>
+          <w:numId w:val="1"/>
+        </w:numPr>
+      </w:pPr>
+      <w:r>
+        <w:t>Generate planet orbits like it’s a normal star from here on (see star orbit calculation functions)</w:t>
+      </w:r>
+    </w:p>
+    <w:p>
+      <w:pPr>
+        <w:pStyle w:val="ListParagraph"/>
+        <w:numPr>
+          <w:ilvl w:val="2"/>
+          <w:numId w:val="1"/>
+        </w:numPr>
+      </w:pPr>
+      <w:r>
+        <w:t xml:space="preserve">Generate S-Type system </w:t>
+      </w:r>
+    </w:p>
+    <w:p>
+      <w:pPr>
+        <w:pStyle w:val="ListParagraph"/>
+        <w:numPr>
+          <w:ilvl w:val="3"/>
+          <w:numId w:val="1"/>
+        </w:numPr>
+      </w:pPr>
+      <w:r>
+        <w:t>Generate stars</w:t>
+      </w:r>
+    </w:p>
+    <w:p>
+      <w:pPr>
+        <w:pStyle w:val="ListParagraph"/>
+        <w:numPr>
+          <w:ilvl w:val="4"/>
+          <w:numId w:val="1"/>
+        </w:numPr>
+      </w:pPr>
+      <w:r>
+        <w:t>Should both be within that 0.6-1.4 range this time (if we want both habitable), otherwise use the extended range</w:t>
+      </w:r>
+    </w:p>
+    <w:p>
+      <w:pPr>
+        <w:pStyle w:val="ListParagraph"/>
+        <w:numPr>
+          <w:ilvl w:val="3"/>
+          <w:numId w:val="1"/>
+        </w:numPr>
+      </w:pPr>
+      <w:r>
+        <w:t>Choose average separation</w:t>
+      </w:r>
+    </w:p>
+    <w:p>
+      <w:pPr>
+        <w:pStyle w:val="ListParagraph"/>
+        <w:numPr>
+          <w:ilvl w:val="4"/>
+          <w:numId w:val="1"/>
+        </w:numPr>
+      </w:pPr>
+      <w:r>
+        <w:t>120-600 AU</w:t>
+      </w:r>
+    </w:p>
+    <w:p>
+      <w:pPr>
+        <w:pStyle w:val="ListParagraph"/>
+        <w:numPr>
+          <w:ilvl w:val="4"/>
+          <w:numId w:val="1"/>
+        </w:numPr>
+      </w:pPr>
+      <w:r>
+        <w:t>Farther apart = better</w:t>
+      </w:r>
+    </w:p>
+    <w:p>
+      <w:pPr>
+        <w:pStyle w:val="ListParagraph"/>
+        <w:numPr>
+          <w:ilvl w:val="3"/>
+          <w:numId w:val="1"/>
+        </w:numPr>
+      </w:pPr>
+      <w:r>
+        <w:t>Eccentricity</w:t>
+      </w:r>
+    </w:p>
+    <w:p>
+      <w:pPr>
+        <w:pStyle w:val="ListParagraph"/>
+        <w:numPr>
+          <w:ilvl w:val="4"/>
+          <w:numId w:val="1"/>
+        </w:numPr>
+      </w:pPr>
+      <w:r>
+        <w:t>0.4-0.7 for best results</w:t>
+      </w:r>
+    </w:p>
+    <w:p>
+      <w:pPr>
+        <w:pStyle w:val="ListParagraph"/>
+        <w:numPr>
+          <w:ilvl w:val="4"/>
+          <w:numId w:val="1"/>
+        </w:numPr>
+      </w:pPr>
+      <w:r>
+        <w:t>Closer to 0.4 = more habitable</w:t>
+      </w:r>
+    </w:p>
+    <w:p>
+      <w:pPr>
+        <w:pStyle w:val="ListParagraph"/>
+        <w:numPr>
+          <w:ilvl w:val="3"/>
+          <w:numId w:val="1"/>
+        </w:numPr>
+      </w:pPr>
+      <w:r>
+        <w:t>Calc separations</w:t>
+      </w:r>
+    </w:p>
+    <w:p>
+      <w:pPr>
+        <w:pStyle w:val="ListParagraph"/>
+        <w:numPr>
+          <w:ilvl w:val="3"/>
+          <w:numId w:val="1"/>
+        </w:numPr>
+      </w:pPr>
+      <w:r>
+        <w:t>Note: both stars should have their inner and outer limits, and habitable zones calculated, so don’t need to find those here</w:t>
+      </w:r>
+    </w:p>
+    <w:p>
+      <w:pPr>
+        <w:pStyle w:val="ListParagraph"/>
+        <w:numPr>
+          <w:ilvl w:val="3"/>
+          <w:numId w:val="1"/>
+        </w:numPr>
+      </w:pPr>
+      <w:r>
+        <w:t>Check that the inner edge of the forbidden zone, 1/3 * min separation still, is beyond the otter limit of both stars</w:t>
+      </w:r>
+    </w:p>
+    <w:p>
+      <w:pPr>
+        <w:pStyle w:val="ListParagraph"/>
+        <w:numPr>
+          <w:ilvl w:val="3"/>
+          <w:numId w:val="1"/>
+        </w:numPr>
+      </w:pPr>
+      <w:r>
+        <w:t xml:space="preserve">Calc orbits for both stars </w:t>
+      </w:r>
+      <w:proofErr w:type="spellStart"/>
+      <w:r>
+        <w:t>sepertly</w:t>
+      </w:r>
+      <w:proofErr w:type="spellEnd"/>
+    </w:p>
+    <w:p>
+      <w:pPr>
+        <w:pStyle w:val="ListParagraph"/>
+        <w:numPr>
+          <w:ilvl w:val="2"/>
+          <w:numId w:val="1"/>
+        </w:numPr>
+      </w:pPr>
     </w:p>
     <w:p>
       <w:pPr>
@@ -484,9 +2479,97 @@
           <w:numId w:val="1"/>
         </w:numPr>
       </w:pPr>
+      <w:commentRangeStart w:id="5"/>
       <w:r>
         <w:t>Planet</w:t>
       </w:r>
+      <w:commentRangeEnd w:id="5"/>
+      <w:r>
+        <w:rPr>
+          <w:rStyle w:val="CommentReference"/>
+        </w:rPr>
+        <w:commentReference w:id="5"/>
+      </w:r>
+    </w:p>
+    <w:p>
+      <w:pPr>
+        <w:pStyle w:val="ListParagraph"/>
+        <w:numPr>
+          <w:ilvl w:val="1"/>
+          <w:numId w:val="1"/>
+        </w:numPr>
+      </w:pPr>
+      <w:r>
+        <w:t>Inner planets are more likely to be rocky, and contain heavier materials</w:t>
+      </w:r>
+    </w:p>
+    <w:p>
+      <w:pPr>
+        <w:pStyle w:val="ListParagraph"/>
+        <w:numPr>
+          <w:ilvl w:val="1"/>
+          <w:numId w:val="1"/>
+        </w:numPr>
+      </w:pPr>
+      <w:r>
+        <w:t>Gas giants no closer than frost line</w:t>
+      </w:r>
+    </w:p>
+    <w:p>
+      <w:pPr>
+        <w:pStyle w:val="ListParagraph"/>
+        <w:numPr>
+          <w:ilvl w:val="2"/>
+          <w:numId w:val="1"/>
+        </w:numPr>
+      </w:pPr>
+      <w:r>
+        <w:t xml:space="preserve">Largest gas giant 1-1.2 au out from frost line </w:t>
+      </w:r>
+      <w:proofErr w:type="spellStart"/>
+      <w:r>
+        <w:t>ish</w:t>
+      </w:r>
+      <w:proofErr w:type="spellEnd"/>
+      <w:r>
+        <w:t xml:space="preserve"> maybe</w:t>
+      </w:r>
+    </w:p>
+    <w:p>
+      <w:pPr>
+        <w:pStyle w:val="ListParagraph"/>
+        <w:numPr>
+          <w:ilvl w:val="1"/>
+          <w:numId w:val="1"/>
+        </w:numPr>
+      </w:pPr>
+      <w:r>
+        <w:t>Properties</w:t>
+      </w:r>
+    </w:p>
+    <w:p>
+      <w:pPr>
+        <w:pStyle w:val="ListParagraph"/>
+        <w:numPr>
+          <w:ilvl w:val="2"/>
+          <w:numId w:val="1"/>
+        </w:numPr>
+      </w:pPr>
+      <w:r>
+        <w:t>Composition</w:t>
+      </w:r>
+    </w:p>
+    <w:p>
+      <w:pPr>
+        <w:pStyle w:val="ListParagraph"/>
+        <w:numPr>
+          <w:ilvl w:val="1"/>
+          <w:numId w:val="1"/>
+        </w:numPr>
+      </w:pPr>
+      <w:r>
+        <w:t>Functions</w:t>
+      </w:r>
     </w:p>
     <w:p>
       <w:pPr>
@@ -498,6 +2581,77 @@
       </w:pPr>
       <w:r>
         <w:t>Moon</w:t>
+      </w:r>
+    </w:p>
+    <w:p>
+      <w:pPr>
+        <w:pStyle w:val="ListParagraph"/>
+        <w:numPr>
+          <w:ilvl w:val="0"/>
+          <w:numId w:val="1"/>
+        </w:numPr>
+      </w:pPr>
+      <w:r>
+        <w:t>Dwarf Planet (probably just a moon subclass)</w:t>
+      </w:r>
+    </w:p>
+    <w:p>
+      <w:pPr>
+        <w:pStyle w:val="ListParagraph"/>
+        <w:numPr>
+          <w:ilvl w:val="1"/>
+          <w:numId w:val="1"/>
+        </w:numPr>
+      </w:pPr>
+      <w:r>
+        <w:t>Properties</w:t>
+      </w:r>
+    </w:p>
+    <w:p>
+      <w:pPr>
+        <w:pStyle w:val="ListParagraph"/>
+        <w:numPr>
+          <w:ilvl w:val="2"/>
+          <w:numId w:val="1"/>
+        </w:numPr>
+      </w:pPr>
+      <w:r>
+        <w:t xml:space="preserve">Mass should be </w:t>
+      </w:r>
+    </w:p>
+    <w:p>
+      <w:pPr>
+        <w:pStyle w:val="ListParagraph"/>
+        <w:numPr>
+          <w:ilvl w:val="1"/>
+          <w:numId w:val="1"/>
+        </w:numPr>
+      </w:pPr>
+      <w:r>
+        <w:t>Functions</w:t>
+      </w:r>
+    </w:p>
+    <w:p>
+      <w:pPr>
+        <w:pStyle w:val="ListParagraph"/>
+        <w:numPr>
+          <w:ilvl w:val="0"/>
+          <w:numId w:val="1"/>
+        </w:numPr>
+      </w:pPr>
+      <w:commentRangeStart w:id="6"/>
+      <w:r>
+        <w:t xml:space="preserve">Orbit </w:t>
+      </w:r>
+      <w:commentRangeEnd w:id="6"/>
+      <w:r>
+        <w:rPr>
+          <w:rStyle w:val="CommentReference"/>
+        </w:rPr>
+        <w:commentReference w:id="6"/>
+      </w:r>
+      <w:r>
+        <w:t>(?)</w:t>
       </w:r>
     </w:p>
     <w:p>
@@ -618,7 +2772,6 @@
         <w:rPr>
           <w:color w:val="833C0B" w:themeColor="accent2" w:themeShade="80"/>
         </w:rPr>
-        <w:lastRenderedPageBreak/>
         <w:t>Version 3</w:t>
       </w:r>
     </w:p>
@@ -825,6 +2978,71 @@
         <w:t>gui</w:t>
       </w:r>
       <w:proofErr w:type="spellEnd"/>
+    </w:p>
+    <w:p>
+      <w:pPr>
+        <w:pStyle w:val="ListParagraph"/>
+        <w:numPr>
+          <w:ilvl w:val="0"/>
+          <w:numId w:val="3"/>
+        </w:numPr>
+      </w:pPr>
+      <w:r>
+        <w:t>Version 6?</w:t>
+      </w:r>
+    </w:p>
+    <w:p>
+      <w:pPr>
+        <w:pStyle w:val="ListParagraph"/>
+        <w:numPr>
+          <w:ilvl w:val="1"/>
+          <w:numId w:val="3"/>
+        </w:numPr>
+      </w:pPr>
+      <w:proofErr w:type="gramStart"/>
+      <w:r>
+        <w:t>Non main</w:t>
+      </w:r>
+      <w:proofErr w:type="gramEnd"/>
+      <w:r>
+        <w:t xml:space="preserve"> sequence stars?</w:t>
+      </w:r>
+    </w:p>
+    <w:p>
+      <w:pPr>
+        <w:pStyle w:val="ListParagraph"/>
+        <w:numPr>
+          <w:ilvl w:val="1"/>
+          <w:numId w:val="3"/>
+        </w:numPr>
+      </w:pPr>
+      <w:r>
+        <w:t>Black holes?</w:t>
+      </w:r>
+    </w:p>
+    <w:p>
+      <w:pPr>
+        <w:pStyle w:val="ListParagraph"/>
+        <w:numPr>
+          <w:ilvl w:val="1"/>
+          <w:numId w:val="3"/>
+        </w:numPr>
+      </w:pPr>
+      <w:r>
+        <w:t>Asteroid belts?</w:t>
+      </w:r>
+    </w:p>
+    <w:p>
+      <w:pPr>
+        <w:pStyle w:val="ListParagraph"/>
+        <w:numPr>
+          <w:ilvl w:val="1"/>
+          <w:numId w:val="3"/>
+        </w:numPr>
+      </w:pPr>
+      <w:r>
+        <w:t>Dwarf stars?</w:t>
+      </w:r>
     </w:p>
     <w:sectPr>
       <w:pgSz w:w="12240" w:h="15840"/>
@@ -834,6 +3052,137 @@
     </w:sectPr>
   </w:body>
 </w:document>
+</file>
+
+<file path=word/comments.xml><?xml version="1.0" encoding="utf-8"?>
+<w:comments xmlns:wpc="http://schemas.microsoft.com/office/word/2010/wordprocessingCanvas" xmlns:cx="http://schemas.microsoft.com/office/drawing/2014/chartex" xmlns:cx1="http://schemas.microsoft.com/office/drawing/2015/9/8/chartex" xmlns:cx2="http://schemas.microsoft.com/office/drawing/2015/10/21/chartex" xmlns:cx3="http://schemas.microsoft.com/office/drawing/2016/5/9/chartex" xmlns:cx4="http://schemas.microsoft.com/office/drawing/2016/5/10/chartex" xmlns:cx5="http://schemas.microsoft.com/office/drawing/2016/5/11/chartex" xmlns:cx6="http://schemas.microsoft.com/office/drawing/2016/5/12/chartex" xmlns:cx7="http://schemas.microsoft.com/office/drawing/2016/5/13/chartex" xmlns:cx8="http://schemas.microsoft.com/office/drawing/2016/5/14/chartex" xmlns:mc="http://schemas.openxmlformats.org/markup-compatibility/2006" xmlns:aink="http://schemas.microsoft.com/office/drawing/2016/ink" xmlns:am3d="http://schemas.microsoft.com/office/drawing/2017/model3d" xmlns:o="urn:schemas-microsoft-com:office:office" xmlns:r="http://schemas.openxmlformats.org/officeDocument/2006/relationships" xmlns:m="http://schemas.openxmlformats.org/officeDocument/2006/math" xmlns:v="urn:schemas-microsoft-com:vml" xmlns:wp14="http://schemas.microsoft.com/office/word/2010/wordprocessingDrawing" xmlns:wp="http://schemas.openxmlformats.org/drawingml/2006/wordprocessingDrawing" xmlns:w10="urn:schemas-microsoft-com:office:word" xmlns:w="http://schemas.openxmlformats.org/wordprocessingml/2006/main" xmlns:w14="http://schemas.microsoft.com/office/word/2010/wordml" xmlns:w15="http://schemas.microsoft.com/office/word/2012/wordml" xmlns:w16cid="http://schemas.microsoft.com/office/word/2016/wordml/cid" xmlns:w16se="http://schemas.microsoft.com/office/word/2015/wordml/symex" xmlns:wpg="http://schemas.microsoft.com/office/word/2010/wordprocessingGroup" xmlns:wpi="http://schemas.microsoft.com/office/word/2010/wordprocessingInk" xmlns:wne="http://schemas.microsoft.com/office/word/2006/wordml" xmlns:wps="http://schemas.microsoft.com/office/word/2010/wordprocessingShape" mc:Ignorable="w14 w15 w16se w16cid wp14">
+  <w:comment w:id="0" w:author="Daniel Peterson" w:date="2018-06-14T17:07:00Z" w:initials="DP">
+    <w:p>
+      <w:pPr>
+        <w:pStyle w:val="CommentText"/>
+      </w:pPr>
+      <w:r>
+        <w:rPr>
+          <w:rStyle w:val="CommentReference"/>
+        </w:rPr>
+        <w:annotationRef/>
+      </w:r>
+      <w:r>
+        <w:t xml:space="preserve">Might be able to get away with just leaving this as a local var when </w:t>
+      </w:r>
+      <w:proofErr w:type="spellStart"/>
+      <w:r>
+        <w:t>calcing</w:t>
+      </w:r>
+      <w:proofErr w:type="spellEnd"/>
+      <w:r>
+        <w:t xml:space="preserve"> habitable zone</w:t>
+      </w:r>
+    </w:p>
+  </w:comment>
+  <w:comment w:id="2" w:author="Daniel Peterson" w:date="2018-06-14T17:41:00Z" w:initials="DP">
+    <w:p>
+      <w:pPr>
+        <w:pStyle w:val="CommentText"/>
+      </w:pPr>
+      <w:r>
+        <w:rPr>
+          <w:rStyle w:val="CommentReference"/>
+        </w:rPr>
+        <w:annotationRef/>
+      </w:r>
+      <w:r>
+        <w:t>Might be able to make this a subclass of star … maybe</w:t>
+      </w:r>
+    </w:p>
+  </w:comment>
+  <w:comment w:id="3" w:author="Daniel Peterson" w:date="2018-06-14T19:06:00Z" w:initials="DP">
+    <w:p>
+      <w:pPr>
+        <w:pStyle w:val="CommentText"/>
+      </w:pPr>
+      <w:r>
+        <w:rPr>
+          <w:rStyle w:val="CommentReference"/>
+        </w:rPr>
+        <w:annotationRef/>
+      </w:r>
+      <w:r>
+        <w:t>Can actually just assign these as an attribute to all stars in system, without declaring them as an attribute of the system itself</w:t>
+      </w:r>
+    </w:p>
+  </w:comment>
+  <w:comment w:id="4" w:author="Daniel Peterson" w:date="2018-06-14T19:16:00Z" w:initials="DP">
+    <w:p>
+      <w:pPr>
+        <w:pStyle w:val="CommentText"/>
+      </w:pPr>
+      <w:r>
+        <w:rPr>
+          <w:rStyle w:val="CommentReference"/>
+        </w:rPr>
+        <w:annotationRef/>
+      </w:r>
+      <w:r>
+        <w:t>Same as for a single star, but with total mass, should be able to use that function, or implement it slightly differently here</w:t>
+      </w:r>
+    </w:p>
+  </w:comment>
+  <w:comment w:id="5" w:author="Daniel Peterson" w:date="2018-06-14T17:40:00Z" w:initials="DP">
+    <w:p>
+      <w:pPr>
+        <w:pStyle w:val="CommentText"/>
+      </w:pPr>
+      <w:r>
+        <w:rPr>
+          <w:rStyle w:val="CommentReference"/>
+        </w:rPr>
+        <w:annotationRef/>
+      </w:r>
+      <w:r>
+        <w:t>Might want to split into rocky and gas giant</w:t>
+      </w:r>
+    </w:p>
+  </w:comment>
+  <w:comment w:id="6" w:author="Daniel Peterson" w:date="2018-06-14T19:04:00Z" w:initials="DP">
+    <w:p>
+      <w:pPr>
+        <w:pStyle w:val="CommentText"/>
+      </w:pPr>
+      <w:r>
+        <w:rPr>
+          <w:rStyle w:val="CommentReference"/>
+        </w:rPr>
+        <w:annotationRef/>
+      </w:r>
+      <w:r>
+        <w:t>Defined in BaseClasses.py</w:t>
+      </w:r>
+    </w:p>
+  </w:comment>
+</w:comments>
+</file>
+
+<file path=word/commentsExtended.xml><?xml version="1.0" encoding="utf-8"?>
+<w15:commentsEx xmlns:wpc="http://schemas.microsoft.com/office/word/2010/wordprocessingCanvas" xmlns:cx="http://schemas.microsoft.com/office/drawing/2014/chartex" xmlns:cx1="http://schemas.microsoft.com/office/drawing/2015/9/8/chartex" xmlns:cx2="http://schemas.microsoft.com/office/drawing/2015/10/21/chartex" xmlns:cx3="http://schemas.microsoft.com/office/drawing/2016/5/9/chartex" xmlns:cx4="http://schemas.microsoft.com/office/drawing/2016/5/10/chartex" xmlns:cx5="http://schemas.microsoft.com/office/drawing/2016/5/11/chartex" xmlns:cx6="http://schemas.microsoft.com/office/drawing/2016/5/12/chartex" xmlns:cx7="http://schemas.microsoft.com/office/drawing/2016/5/13/chartex" xmlns:cx8="http://schemas.microsoft.com/office/drawing/2016/5/14/chartex" xmlns:mc="http://schemas.openxmlformats.org/markup-compatibility/2006" xmlns:aink="http://schemas.microsoft.com/office/drawing/2016/ink" xmlns:am3d="http://schemas.microsoft.com/office/drawing/2017/model3d" xmlns:o="urn:schemas-microsoft-com:office:office" xmlns:r="http://schemas.openxmlformats.org/officeDocument/2006/relationships" xmlns:m="http://schemas.openxmlformats.org/officeDocument/2006/math" xmlns:v="urn:schemas-microsoft-com:vml" xmlns:wp14="http://schemas.microsoft.com/office/word/2010/wordprocessingDrawing" xmlns:wp="http://schemas.openxmlformats.org/drawingml/2006/wordprocessingDrawing" xmlns:w10="urn:schemas-microsoft-com:office:word" xmlns:w="http://schemas.openxmlformats.org/wordprocessingml/2006/main" xmlns:w14="http://schemas.microsoft.com/office/word/2010/wordml" xmlns:w15="http://schemas.microsoft.com/office/word/2012/wordml" xmlns:w16cid="http://schemas.microsoft.com/office/word/2016/wordml/cid" xmlns:w16se="http://schemas.microsoft.com/office/word/2015/wordml/symex" xmlns:wpg="http://schemas.microsoft.com/office/word/2010/wordprocessingGroup" xmlns:wpi="http://schemas.microsoft.com/office/word/2010/wordprocessingInk" xmlns:wne="http://schemas.microsoft.com/office/word/2006/wordml" xmlns:wps="http://schemas.microsoft.com/office/word/2010/wordprocessingShape" mc:Ignorable="w14 w15 w16se w16cid wp14">
+  <w15:commentEx w15:paraId="15C91990" w15:done="0"/>
+  <w15:commentEx w15:paraId="4C779CFB" w15:done="0"/>
+  <w15:commentEx w15:paraId="7CBC44D9" w15:done="0"/>
+  <w15:commentEx w15:paraId="05E27CA5" w15:done="0"/>
+  <w15:commentEx w15:paraId="5F2E9BF0" w15:done="0"/>
+  <w15:commentEx w15:paraId="7D9092E0" w15:done="0"/>
+</w15:commentsEx>
+</file>
+
+<file path=word/commentsIds.xml><?xml version="1.0" encoding="utf-8"?>
+<w16cid:commentsIds xmlns:wpc="http://schemas.microsoft.com/office/word/2010/wordprocessingCanvas" xmlns:cx="http://schemas.microsoft.com/office/drawing/2014/chartex" xmlns:cx1="http://schemas.microsoft.com/office/drawing/2015/9/8/chartex" xmlns:cx2="http://schemas.microsoft.com/office/drawing/2015/10/21/chartex" xmlns:cx3="http://schemas.microsoft.com/office/drawing/2016/5/9/chartex" xmlns:cx4="http://schemas.microsoft.com/office/drawing/2016/5/10/chartex" xmlns:cx5="http://schemas.microsoft.com/office/drawing/2016/5/11/chartex" xmlns:cx6="http://schemas.microsoft.com/office/drawing/2016/5/12/chartex" xmlns:cx7="http://schemas.microsoft.com/office/drawing/2016/5/13/chartex" xmlns:cx8="http://schemas.microsoft.com/office/drawing/2016/5/14/chartex" xmlns:mc="http://schemas.openxmlformats.org/markup-compatibility/2006" xmlns:aink="http://schemas.microsoft.com/office/drawing/2016/ink" xmlns:am3d="http://schemas.microsoft.com/office/drawing/2017/model3d" xmlns:o="urn:schemas-microsoft-com:office:office" xmlns:r="http://schemas.openxmlformats.org/officeDocument/2006/relationships" xmlns:m="http://schemas.openxmlformats.org/officeDocument/2006/math" xmlns:v="urn:schemas-microsoft-com:vml" xmlns:wp14="http://schemas.microsoft.com/office/word/2010/wordprocessingDrawing" xmlns:wp="http://schemas.openxmlformats.org/drawingml/2006/wordprocessingDrawing" xmlns:w10="urn:schemas-microsoft-com:office:word" xmlns:w="http://schemas.openxmlformats.org/wordprocessingml/2006/main" xmlns:w14="http://schemas.microsoft.com/office/word/2010/wordml" xmlns:w15="http://schemas.microsoft.com/office/word/2012/wordml" xmlns:w16cid="http://schemas.microsoft.com/office/word/2016/wordml/cid" xmlns:w16se="http://schemas.microsoft.com/office/word/2015/wordml/symex" xmlns:wpg="http://schemas.microsoft.com/office/word/2010/wordprocessingGroup" xmlns:wpi="http://schemas.microsoft.com/office/word/2010/wordprocessingInk" xmlns:wne="http://schemas.microsoft.com/office/word/2006/wordml" xmlns:wps="http://schemas.microsoft.com/office/word/2010/wordprocessingShape" mc:Ignorable="w14 w15 w16se w16cid wp14">
+  <w16cid:commentId w16cid:paraId="15C91990" w16cid:durableId="1ECD1F5F"/>
+  <w16cid:commentId w16cid:paraId="4C779CFB" w16cid:durableId="1ECD274C"/>
+  <w16cid:commentId w16cid:paraId="7CBC44D9" w16cid:durableId="1ECD3B39"/>
+  <w16cid:commentId w16cid:paraId="05E27CA5" w16cid:durableId="1ECD3D8E"/>
+  <w16cid:commentId w16cid:paraId="5F2E9BF0" w16cid:durableId="1ECD26F5"/>
+  <w16cid:commentId w16cid:paraId="7D9092E0" w16cid:durableId="1ECD3AAA"/>
+</w16cid:commentsIds>
 </file>
 
 <file path=word/numbering.xml><?xml version="1.0" encoding="utf-8"?>
@@ -1163,7 +3512,7 @@
         <w:ind w:left="2880" w:hanging="360"/>
       </w:pPr>
     </w:lvl>
-    <w:lvl w:ilvl="4" w:tplc="04090019" w:tentative="1">
+    <w:lvl w:ilvl="4" w:tplc="04090019">
       <w:start w:val="1"/>
       <w:numFmt w:val="lowerLetter"/>
       <w:lvlText w:val="%5."/>
@@ -1172,7 +3521,7 @@
         <w:ind w:left="3600" w:hanging="360"/>
       </w:pPr>
     </w:lvl>
-    <w:lvl w:ilvl="5" w:tplc="0409001B" w:tentative="1">
+    <w:lvl w:ilvl="5" w:tplc="0409001B">
       <w:start w:val="1"/>
       <w:numFmt w:val="lowerRoman"/>
       <w:lvlText w:val="%6."/>
@@ -1222,6 +3571,14 @@
     <w:abstractNumId w:val="2"/>
   </w:num>
 </w:numbering>
+</file>
+
+<file path=word/people.xml><?xml version="1.0" encoding="utf-8"?>
+<w15:people xmlns:wpc="http://schemas.microsoft.com/office/word/2010/wordprocessingCanvas" xmlns:cx="http://schemas.microsoft.com/office/drawing/2014/chartex" xmlns:cx1="http://schemas.microsoft.com/office/drawing/2015/9/8/chartex" xmlns:cx2="http://schemas.microsoft.com/office/drawing/2015/10/21/chartex" xmlns:cx3="http://schemas.microsoft.com/office/drawing/2016/5/9/chartex" xmlns:cx4="http://schemas.microsoft.com/office/drawing/2016/5/10/chartex" xmlns:cx5="http://schemas.microsoft.com/office/drawing/2016/5/11/chartex" xmlns:cx6="http://schemas.microsoft.com/office/drawing/2016/5/12/chartex" xmlns:cx7="http://schemas.microsoft.com/office/drawing/2016/5/13/chartex" xmlns:cx8="http://schemas.microsoft.com/office/drawing/2016/5/14/chartex" xmlns:mc="http://schemas.openxmlformats.org/markup-compatibility/2006" xmlns:aink="http://schemas.microsoft.com/office/drawing/2016/ink" xmlns:am3d="http://schemas.microsoft.com/office/drawing/2017/model3d" xmlns:o="urn:schemas-microsoft-com:office:office" xmlns:r="http://schemas.openxmlformats.org/officeDocument/2006/relationships" xmlns:m="http://schemas.openxmlformats.org/officeDocument/2006/math" xmlns:v="urn:schemas-microsoft-com:vml" xmlns:wp14="http://schemas.microsoft.com/office/word/2010/wordprocessingDrawing" xmlns:wp="http://schemas.openxmlformats.org/drawingml/2006/wordprocessingDrawing" xmlns:w10="urn:schemas-microsoft-com:office:word" xmlns:w="http://schemas.openxmlformats.org/wordprocessingml/2006/main" xmlns:w14="http://schemas.microsoft.com/office/word/2010/wordml" xmlns:w15="http://schemas.microsoft.com/office/word/2012/wordml" xmlns:w16cid="http://schemas.microsoft.com/office/word/2016/wordml/cid" xmlns:w16se="http://schemas.microsoft.com/office/word/2015/wordml/symex" xmlns:wpg="http://schemas.microsoft.com/office/word/2010/wordprocessingGroup" xmlns:wpi="http://schemas.microsoft.com/office/word/2010/wordprocessingInk" xmlns:wne="http://schemas.microsoft.com/office/word/2006/wordml" xmlns:wps="http://schemas.microsoft.com/office/word/2010/wordprocessingShape" mc:Ignorable="w14 w15 w16se w16cid wp14">
+  <w15:person w15:author="Daniel Peterson">
+    <w15:presenceInfo w15:providerId="AD" w15:userId="S-1-5-21-2198920662-1228913249-298913554-1001"/>
+  </w15:person>
+</w15:people>
 </file>
 
 <file path=word/styles.xml><?xml version="1.0" encoding="utf-8"?>
@@ -1660,6 +4017,104 @@
       <w:contextualSpacing/>
     </w:pPr>
   </w:style>
+  <w:style w:type="character" w:styleId="CommentReference">
+    <w:name w:val="annotation reference"/>
+    <w:basedOn w:val="DefaultParagraphFont"/>
+    <w:uiPriority w:val="99"/>
+    <w:semiHidden/>
+    <w:unhideWhenUsed/>
+    <w:rsid w:val="00CF19B8"/>
+    <w:rPr>
+      <w:sz w:val="16"/>
+      <w:szCs w:val="16"/>
+    </w:rPr>
+  </w:style>
+  <w:style w:type="paragraph" w:styleId="CommentText">
+    <w:name w:val="annotation text"/>
+    <w:basedOn w:val="Normal"/>
+    <w:link w:val="CommentTextChar"/>
+    <w:uiPriority w:val="99"/>
+    <w:semiHidden/>
+    <w:unhideWhenUsed/>
+    <w:rsid w:val="00CF19B8"/>
+    <w:pPr>
+      <w:spacing w:line="240" w:lineRule="auto"/>
+    </w:pPr>
+    <w:rPr>
+      <w:sz w:val="20"/>
+      <w:szCs w:val="20"/>
+    </w:rPr>
+  </w:style>
+  <w:style w:type="character" w:customStyle="1" w:styleId="CommentTextChar">
+    <w:name w:val="Comment Text Char"/>
+    <w:basedOn w:val="DefaultParagraphFont"/>
+    <w:link w:val="CommentText"/>
+    <w:uiPriority w:val="99"/>
+    <w:semiHidden/>
+    <w:rsid w:val="00CF19B8"/>
+    <w:rPr>
+      <w:sz w:val="20"/>
+      <w:szCs w:val="20"/>
+    </w:rPr>
+  </w:style>
+  <w:style w:type="paragraph" w:styleId="CommentSubject">
+    <w:name w:val="annotation subject"/>
+    <w:basedOn w:val="CommentText"/>
+    <w:next w:val="CommentText"/>
+    <w:link w:val="CommentSubjectChar"/>
+    <w:uiPriority w:val="99"/>
+    <w:semiHidden/>
+    <w:unhideWhenUsed/>
+    <w:rsid w:val="00CF19B8"/>
+    <w:rPr>
+      <w:b/>
+      <w:bCs/>
+    </w:rPr>
+  </w:style>
+  <w:style w:type="character" w:customStyle="1" w:styleId="CommentSubjectChar">
+    <w:name w:val="Comment Subject Char"/>
+    <w:basedOn w:val="CommentTextChar"/>
+    <w:link w:val="CommentSubject"/>
+    <w:uiPriority w:val="99"/>
+    <w:semiHidden/>
+    <w:rsid w:val="00CF19B8"/>
+    <w:rPr>
+      <w:b/>
+      <w:bCs/>
+      <w:sz w:val="20"/>
+      <w:szCs w:val="20"/>
+    </w:rPr>
+  </w:style>
+  <w:style w:type="paragraph" w:styleId="BalloonText">
+    <w:name w:val="Balloon Text"/>
+    <w:basedOn w:val="Normal"/>
+    <w:link w:val="BalloonTextChar"/>
+    <w:uiPriority w:val="99"/>
+    <w:semiHidden/>
+    <w:unhideWhenUsed/>
+    <w:rsid w:val="00CF19B8"/>
+    <w:pPr>
+      <w:spacing w:after="0" w:line="240" w:lineRule="auto"/>
+    </w:pPr>
+    <w:rPr>
+      <w:rFonts w:ascii="Segoe UI" w:hAnsi="Segoe UI" w:cs="Segoe UI"/>
+      <w:sz w:val="18"/>
+      <w:szCs w:val="18"/>
+    </w:rPr>
+  </w:style>
+  <w:style w:type="character" w:customStyle="1" w:styleId="BalloonTextChar">
+    <w:name w:val="Balloon Text Char"/>
+    <w:basedOn w:val="DefaultParagraphFont"/>
+    <w:link w:val="BalloonText"/>
+    <w:uiPriority w:val="99"/>
+    <w:semiHidden/>
+    <w:rsid w:val="00CF19B8"/>
+    <w:rPr>
+      <w:rFonts w:ascii="Segoe UI" w:hAnsi="Segoe UI" w:cs="Segoe UI"/>
+      <w:sz w:val="18"/>
+      <w:szCs w:val="18"/>
+    </w:rPr>
+  </w:style>
 </w:styles>
 </file>
 
@@ -1956,4 +4411,16 @@
     </a:ext>
   </a:extLst>
 </a:theme>
+</file>
+
+<file path=customXml/item1.xml><?xml version="1.0" encoding="utf-8"?>
+<b:Sources xmlns:b="http://schemas.openxmlformats.org/officeDocument/2006/bibliography" xmlns="http://schemas.openxmlformats.org/officeDocument/2006/bibliography" SelectedStyle="\CHICAGO.XSL" StyleName="Chicago" Version="16"/>
+</file>
+
+<file path=customXml/itemProps1.xml><?xml version="1.0" encoding="utf-8"?>
+<ds:datastoreItem xmlns:ds="http://schemas.openxmlformats.org/officeDocument/2006/customXml" ds:itemID="{F198B0A9-D4A0-422F-A99F-EB18AD6FF618}">
+  <ds:schemaRefs>
+    <ds:schemaRef ds:uri="http://schemas.openxmlformats.org/officeDocument/2006/bibliography"/>
+  </ds:schemaRefs>
+</ds:datastoreItem>
 </file>
</xml_diff>

<commit_message>
finished basic design doc
</commit_message>
<xml_diff>
--- a/Generator Design Doc.docx
+++ b/Generator Design Doc.docx
@@ -255,6 +255,26 @@
       <w:pPr>
         <w:pStyle w:val="ListParagraph"/>
         <w:numPr>
+          <w:ilvl w:val="3"/>
+          <w:numId w:val="1"/>
+        </w:numPr>
+      </w:pPr>
+      <w:r>
+        <w:t>Density = mass/volume -&gt; mass</w:t>
+      </w:r>
+      <w:proofErr w:type="gramStart"/>
+      <w:r>
+        <w:t>/(</w:t>
+      </w:r>
+      <w:proofErr w:type="gramEnd"/>
+      <w:r>
+        <w:t>4/3) Pi * radius</w:t>
+      </w:r>
+    </w:p>
+    <w:p>
+      <w:pPr>
+        <w:pStyle w:val="ListParagraph"/>
+        <w:numPr>
           <w:ilvl w:val="2"/>
           <w:numId w:val="1"/>
         </w:numPr>
@@ -273,7 +293,7 @@
       <w:pPr>
         <w:pStyle w:val="ListParagraph"/>
         <w:numPr>
-          <w:ilvl w:val="2"/>
+          <w:ilvl w:val="3"/>
           <w:numId w:val="1"/>
         </w:numPr>
         <w:rPr>
@@ -292,7 +312,183 @@
         <w:rPr>
           <w:color w:val="833C0B" w:themeColor="accent2" w:themeShade="80"/>
         </w:rPr>
-        <w:t xml:space="preserve"> list, can be empty</w:t>
+        <w:t xml:space="preserve"> </w:t>
+      </w:r>
+    </w:p>
+    <w:p>
+      <w:pPr>
+        <w:pStyle w:val="ListParagraph"/>
+        <w:numPr>
+          <w:ilvl w:val="3"/>
+          <w:numId w:val="1"/>
+        </w:numPr>
+        <w:rPr>
+          <w:color w:val="833C0B" w:themeColor="accent2" w:themeShade="80"/>
+        </w:rPr>
+      </w:pPr>
+      <w:proofErr w:type="gramStart"/>
+      <w:r>
+        <w:rPr>
+          <w:color w:val="833C0B" w:themeColor="accent2" w:themeShade="80"/>
+        </w:rPr>
+        <w:t>l</w:t>
+      </w:r>
+      <w:r>
+        <w:rPr>
+          <w:color w:val="833C0B" w:themeColor="accent2" w:themeShade="80"/>
+        </w:rPr>
+        <w:t>ist,</w:t>
+      </w:r>
+      <w:proofErr w:type="gramEnd"/>
+      <w:r>
+        <w:rPr>
+          <w:color w:val="833C0B" w:themeColor="accent2" w:themeShade="80"/>
+        </w:rPr>
+        <w:t xml:space="preserve"> can be empty</w:t>
+      </w:r>
+    </w:p>
+    <w:p>
+      <w:pPr>
+        <w:pStyle w:val="ListParagraph"/>
+        <w:numPr>
+          <w:ilvl w:val="3"/>
+          <w:numId w:val="1"/>
+        </w:numPr>
+        <w:rPr>
+          <w:color w:val="833C0B" w:themeColor="accent2" w:themeShade="80"/>
+        </w:rPr>
+      </w:pPr>
+      <w:r>
+        <w:rPr>
+          <w:color w:val="833C0B" w:themeColor="accent2" w:themeShade="80"/>
+        </w:rPr>
+        <w:t xml:space="preserve">the body </w:t>
+      </w:r>
+      <w:proofErr w:type="gramStart"/>
+      <w:r>
+        <w:rPr>
+          <w:color w:val="833C0B" w:themeColor="accent2" w:themeShade="80"/>
+        </w:rPr>
+        <w:t>this orbits</w:t>
+      </w:r>
+      <w:proofErr w:type="gramEnd"/>
+    </w:p>
+    <w:p>
+      <w:pPr>
+        <w:pStyle w:val="ListParagraph"/>
+        <w:numPr>
+          <w:ilvl w:val="2"/>
+          <w:numId w:val="1"/>
+        </w:numPr>
+        <w:rPr>
+          <w:color w:val="833C0B" w:themeColor="accent2" w:themeShade="80"/>
+        </w:rPr>
+      </w:pPr>
+      <w:proofErr w:type="spellStart"/>
+      <w:r>
+        <w:rPr>
+          <w:color w:val="833C0B" w:themeColor="accent2" w:themeShade="80"/>
+        </w:rPr>
+        <w:t>Num_Orbiting</w:t>
+      </w:r>
+      <w:proofErr w:type="spellEnd"/>
+    </w:p>
+    <w:p>
+      <w:pPr>
+        <w:pStyle w:val="ListParagraph"/>
+        <w:numPr>
+          <w:ilvl w:val="3"/>
+          <w:numId w:val="1"/>
+        </w:numPr>
+        <w:rPr>
+          <w:color w:val="833C0B" w:themeColor="accent2" w:themeShade="80"/>
+        </w:rPr>
+      </w:pPr>
+      <w:r>
+        <w:rPr>
+          <w:color w:val="833C0B" w:themeColor="accent2" w:themeShade="80"/>
+        </w:rPr>
+        <w:t>Number of things orbiting this body</w:t>
+      </w:r>
+    </w:p>
+    <w:p>
+      <w:pPr>
+        <w:pStyle w:val="ListParagraph"/>
+        <w:numPr>
+          <w:ilvl w:val="2"/>
+          <w:numId w:val="1"/>
+        </w:numPr>
+      </w:pPr>
+      <w:r>
+        <w:t>Escape Velocity</w:t>
+      </w:r>
+    </w:p>
+    <w:p>
+      <w:pPr>
+        <w:pStyle w:val="ListParagraph"/>
+        <w:numPr>
+          <w:ilvl w:val="3"/>
+          <w:numId w:val="1"/>
+        </w:numPr>
+      </w:pPr>
+      <w:r>
+        <w:t xml:space="preserve">Square root </w:t>
+      </w:r>
+      <w:proofErr w:type="gramStart"/>
+      <w:r>
+        <w:t>( mass</w:t>
+      </w:r>
+      <w:proofErr w:type="gramEnd"/>
+      <w:r>
+        <w:t xml:space="preserve"> / radius)     &lt;- still in terms of earth</w:t>
+      </w:r>
+    </w:p>
+    <w:p>
+      <w:pPr>
+        <w:pStyle w:val="ListParagraph"/>
+        <w:numPr>
+          <w:ilvl w:val="2"/>
+          <w:numId w:val="1"/>
+        </w:numPr>
+      </w:pPr>
+      <w:r>
+        <w:t>Surface Area</w:t>
+      </w:r>
+    </w:p>
+    <w:p>
+      <w:pPr>
+        <w:pStyle w:val="ListParagraph"/>
+        <w:numPr>
+          <w:ilvl w:val="3"/>
+          <w:numId w:val="1"/>
+        </w:numPr>
+      </w:pPr>
+      <w:r>
+        <w:t>4 pi * rad^2</w:t>
+      </w:r>
+    </w:p>
+    <w:p>
+      <w:pPr>
+        <w:pStyle w:val="ListParagraph"/>
+        <w:numPr>
+          <w:ilvl w:val="2"/>
+          <w:numId w:val="1"/>
+        </w:numPr>
+      </w:pPr>
+      <w:r>
+        <w:t>Volume</w:t>
+      </w:r>
+    </w:p>
+    <w:p>
+      <w:pPr>
+        <w:pStyle w:val="ListParagraph"/>
+        <w:numPr>
+          <w:ilvl w:val="3"/>
+          <w:numId w:val="1"/>
+        </w:numPr>
+      </w:pPr>
+      <w:r>
+        <w:t>4/3 * pi * rad^3</w:t>
       </w:r>
     </w:p>
     <w:p>
@@ -648,6 +844,32 @@
         <w:t>distince</w:t>
       </w:r>
       <w:proofErr w:type="spellEnd"/>
+    </w:p>
+    <w:p>
+      <w:pPr>
+        <w:pStyle w:val="ListParagraph"/>
+        <w:numPr>
+          <w:ilvl w:val="2"/>
+          <w:numId w:val="1"/>
+        </w:numPr>
+        <w:ind w:hanging="360"/>
+      </w:pPr>
+      <w:r>
+        <w:t>Earth Gravity</w:t>
+      </w:r>
+    </w:p>
+    <w:p>
+      <w:pPr>
+        <w:pStyle w:val="ListParagraph"/>
+        <w:numPr>
+          <w:ilvl w:val="2"/>
+          <w:numId w:val="1"/>
+        </w:numPr>
+        <w:ind w:hanging="360"/>
+      </w:pPr>
+      <w:r>
+        <w:t>Earth escape velocity</w:t>
+      </w:r>
     </w:p>
     <w:p>
       <w:pPr>
@@ -1585,12 +1807,7 @@
         </w:numPr>
       </w:pPr>
       <w:r>
-        <w:t xml:space="preserve">Set values to </w:t>
-      </w:r>
-      <w:bookmarkStart w:id="1" w:name="_GoBack"/>
-      <w:bookmarkEnd w:id="1"/>
-      <w:r>
-        <w:t>properties</w:t>
+        <w:t>Set values to properties</w:t>
       </w:r>
     </w:p>
     <w:p>
@@ -1601,9 +1818,124 @@
           <w:numId w:val="1"/>
         </w:numPr>
       </w:pPr>
+      <w:commentRangeStart w:id="1"/>
+      <w:r>
+        <w:t>Star System</w:t>
+      </w:r>
+      <w:commentRangeEnd w:id="1"/>
+      <w:r>
+        <w:rPr>
+          <w:rStyle w:val="CommentReference"/>
+        </w:rPr>
+        <w:commentReference w:id="1"/>
+      </w:r>
+    </w:p>
+    <w:p>
+      <w:pPr>
+        <w:pStyle w:val="ListParagraph"/>
+        <w:numPr>
+          <w:ilvl w:val="1"/>
+          <w:numId w:val="1"/>
+        </w:numPr>
+      </w:pPr>
+      <w:r>
+        <w:t>Properties</w:t>
+      </w:r>
+    </w:p>
+    <w:p>
+      <w:pPr>
+        <w:pStyle w:val="ListParagraph"/>
+        <w:numPr>
+          <w:ilvl w:val="2"/>
+          <w:numId w:val="1"/>
+        </w:numPr>
+      </w:pPr>
+      <w:r>
+        <w:t>P-type</w:t>
+      </w:r>
+    </w:p>
+    <w:p>
+      <w:pPr>
+        <w:pStyle w:val="ListParagraph"/>
+        <w:numPr>
+          <w:ilvl w:val="2"/>
+          <w:numId w:val="1"/>
+        </w:numPr>
+      </w:pPr>
+      <w:r>
+        <w:t>S-type</w:t>
+      </w:r>
+    </w:p>
+    <w:p>
+      <w:pPr>
+        <w:pStyle w:val="ListParagraph"/>
+        <w:numPr>
+          <w:ilvl w:val="2"/>
+          <w:numId w:val="1"/>
+        </w:numPr>
+      </w:pPr>
+      <w:r>
+        <w:t>Number of stars (0-4)</w:t>
+      </w:r>
+    </w:p>
+    <w:p>
+      <w:pPr>
+        <w:pStyle w:val="ListParagraph"/>
+        <w:numPr>
+          <w:ilvl w:val="3"/>
+          <w:numId w:val="1"/>
+        </w:numPr>
+      </w:pPr>
+      <w:r>
+        <w:t>Can be stars or subsystems</w:t>
+      </w:r>
+    </w:p>
+    <w:p>
+      <w:pPr>
+        <w:pStyle w:val="ListParagraph"/>
+        <w:numPr>
+          <w:ilvl w:val="3"/>
+          <w:numId w:val="1"/>
+        </w:numPr>
+      </w:pPr>
+      <w:r>
+        <w:t>Total though should count subsystem star count</w:t>
+      </w:r>
+    </w:p>
+    <w:p>
+      <w:pPr>
+        <w:pStyle w:val="ListParagraph"/>
+        <w:numPr>
+          <w:ilvl w:val="2"/>
+          <w:numId w:val="1"/>
+        </w:numPr>
+      </w:pPr>
+      <w:r>
+        <w:t xml:space="preserve">Average </w:t>
+      </w:r>
+      <w:proofErr w:type="spellStart"/>
+      <w:r>
+        <w:t>Seperation</w:t>
+      </w:r>
+      <w:proofErr w:type="spellEnd"/>
+    </w:p>
+    <w:p>
+      <w:pPr>
+        <w:pStyle w:val="ListParagraph"/>
+        <w:numPr>
+          <w:ilvl w:val="2"/>
+          <w:numId w:val="1"/>
+        </w:numPr>
+      </w:pPr>
       <w:commentRangeStart w:id="2"/>
       <w:r>
-        <w:t>Star System</w:t>
+        <w:t>Barry</w:t>
+      </w:r>
+      <w:r>
+        <w:t xml:space="preserve"> </w:t>
+      </w:r>
+      <w:r>
+        <w:t xml:space="preserve">Center </w:t>
       </w:r>
       <w:commentRangeEnd w:id="2"/>
       <w:r>
@@ -1612,6 +1944,262 @@
         </w:rPr>
         <w:commentReference w:id="2"/>
       </w:r>
+      <w:r>
+        <w:t>(in reference to star)</w:t>
+      </w:r>
+    </w:p>
+    <w:p>
+      <w:pPr>
+        <w:pStyle w:val="ListParagraph"/>
+        <w:numPr>
+          <w:ilvl w:val="3"/>
+          <w:numId w:val="1"/>
+        </w:numPr>
+      </w:pPr>
+      <w:r>
+        <w:t>Center of mass</w:t>
+      </w:r>
+    </w:p>
+    <w:p>
+      <w:pPr>
+        <w:pStyle w:val="ListParagraph"/>
+        <w:numPr>
+          <w:ilvl w:val="3"/>
+          <w:numId w:val="1"/>
+        </w:numPr>
+      </w:pPr>
+      <w:r>
+        <w:t>Barry Center = Average separation * (Mass of star / average mass of the 2 suns)</w:t>
+      </w:r>
+    </w:p>
+    <w:p>
+      <w:pPr>
+        <w:pStyle w:val="ListParagraph"/>
+        <w:numPr>
+          <w:ilvl w:val="2"/>
+          <w:numId w:val="1"/>
+        </w:numPr>
+      </w:pPr>
+      <w:r>
+        <w:t>Eccentricity</w:t>
+      </w:r>
+      <w:r>
+        <w:t xml:space="preserve"> </w:t>
+      </w:r>
+    </w:p>
+    <w:p>
+      <w:pPr>
+        <w:pStyle w:val="ListParagraph"/>
+        <w:numPr>
+          <w:ilvl w:val="2"/>
+          <w:numId w:val="1"/>
+        </w:numPr>
+      </w:pPr>
+      <w:r>
+        <w:t xml:space="preserve">Max separation (From </w:t>
+      </w:r>
+      <w:proofErr w:type="spellStart"/>
+      <w:r>
+        <w:t>barry</w:t>
+      </w:r>
+      <w:proofErr w:type="spellEnd"/>
+      <w:r>
+        <w:t xml:space="preserve"> center)</w:t>
+      </w:r>
+    </w:p>
+    <w:p>
+      <w:pPr>
+        <w:pStyle w:val="ListParagraph"/>
+        <w:numPr>
+          <w:ilvl w:val="3"/>
+          <w:numId w:val="1"/>
+        </w:numPr>
+      </w:pPr>
+      <w:r>
+        <w:t>(1+eccentricity) X average separation</w:t>
+      </w:r>
+    </w:p>
+    <w:p>
+      <w:pPr>
+        <w:pStyle w:val="ListParagraph"/>
+        <w:numPr>
+          <w:ilvl w:val="2"/>
+          <w:numId w:val="1"/>
+        </w:numPr>
+      </w:pPr>
+      <w:r>
+        <w:t xml:space="preserve">Min separation (From </w:t>
+      </w:r>
+      <w:proofErr w:type="spellStart"/>
+      <w:r>
+        <w:t>barry</w:t>
+      </w:r>
+      <w:proofErr w:type="spellEnd"/>
+      <w:r>
+        <w:t xml:space="preserve"> center)</w:t>
+      </w:r>
+    </w:p>
+    <w:p>
+      <w:pPr>
+        <w:pStyle w:val="ListParagraph"/>
+        <w:numPr>
+          <w:ilvl w:val="3"/>
+          <w:numId w:val="1"/>
+        </w:numPr>
+      </w:pPr>
+      <w:r>
+        <w:t>(1-eccentricity) X average separation</w:t>
+      </w:r>
+    </w:p>
+    <w:p>
+      <w:pPr>
+        <w:pStyle w:val="ListParagraph"/>
+        <w:numPr>
+          <w:ilvl w:val="2"/>
+          <w:numId w:val="1"/>
+        </w:numPr>
+      </w:pPr>
+      <w:r>
+        <w:t xml:space="preserve">Max separation (from </w:t>
+      </w:r>
+      <w:r>
+        <w:t>each other</w:t>
+      </w:r>
+      <w:r>
+        <w:t>)</w:t>
+      </w:r>
+    </w:p>
+    <w:p>
+      <w:pPr>
+        <w:pStyle w:val="ListParagraph"/>
+        <w:numPr>
+          <w:ilvl w:val="3"/>
+          <w:numId w:val="1"/>
+        </w:numPr>
+      </w:pPr>
+      <w:r>
+        <w:t xml:space="preserve">2 times max </w:t>
+      </w:r>
+      <w:proofErr w:type="spellStart"/>
+      <w:r>
+        <w:t>sep</w:t>
+      </w:r>
+      <w:proofErr w:type="spellEnd"/>
+      <w:r>
+        <w:t xml:space="preserve"> from </w:t>
+      </w:r>
+      <w:proofErr w:type="spellStart"/>
+      <w:r>
+        <w:t>barry</w:t>
+      </w:r>
+      <w:proofErr w:type="spellEnd"/>
+      <w:r>
+        <w:t xml:space="preserve"> center</w:t>
+      </w:r>
+    </w:p>
+    <w:p>
+      <w:pPr>
+        <w:pStyle w:val="ListParagraph"/>
+        <w:numPr>
+          <w:ilvl w:val="2"/>
+          <w:numId w:val="1"/>
+        </w:numPr>
+      </w:pPr>
+      <w:r>
+        <w:t xml:space="preserve">Min </w:t>
+      </w:r>
+      <w:r>
+        <w:t>separation</w:t>
+      </w:r>
+      <w:r>
+        <w:t xml:space="preserve"> (from </w:t>
+      </w:r>
+      <w:r>
+        <w:t>each other</w:t>
+      </w:r>
+      <w:r>
+        <w:t>)</w:t>
+      </w:r>
+    </w:p>
+    <w:p>
+      <w:pPr>
+        <w:pStyle w:val="ListParagraph"/>
+        <w:numPr>
+          <w:ilvl w:val="3"/>
+          <w:numId w:val="1"/>
+        </w:numPr>
+      </w:pPr>
+      <w:r>
+        <w:t xml:space="preserve">2 times min separation from </w:t>
+      </w:r>
+      <w:proofErr w:type="spellStart"/>
+      <w:r>
+        <w:t>barry</w:t>
+      </w:r>
+      <w:proofErr w:type="spellEnd"/>
+      <w:r>
+        <w:t xml:space="preserve"> center</w:t>
+      </w:r>
+    </w:p>
+    <w:p>
+      <w:pPr>
+        <w:pStyle w:val="ListParagraph"/>
+        <w:numPr>
+          <w:ilvl w:val="2"/>
+          <w:numId w:val="1"/>
+        </w:numPr>
+      </w:pPr>
+      <w:r>
+        <w:t>Forbidden Zone Inner Limit</w:t>
+      </w:r>
+    </w:p>
+    <w:p>
+      <w:pPr>
+        <w:pStyle w:val="ListParagraph"/>
+        <w:numPr>
+          <w:ilvl w:val="3"/>
+          <w:numId w:val="1"/>
+        </w:numPr>
+      </w:pPr>
+      <w:r>
+        <w:t>Closet to stars that can be orbited safely w/o instability</w:t>
+      </w:r>
+    </w:p>
+    <w:p>
+      <w:pPr>
+        <w:pStyle w:val="ListParagraph"/>
+        <w:numPr>
+          <w:ilvl w:val="3"/>
+          <w:numId w:val="1"/>
+        </w:numPr>
+      </w:pPr>
+      <w:r>
+        <w:t>Inner Limit = min separation / 3</w:t>
+      </w:r>
+    </w:p>
+    <w:p>
+      <w:pPr>
+        <w:pStyle w:val="ListParagraph"/>
+        <w:numPr>
+          <w:ilvl w:val="2"/>
+          <w:numId w:val="1"/>
+        </w:numPr>
+      </w:pPr>
+      <w:r>
+        <w:t>Forbidden zone outer limit</w:t>
+      </w:r>
+    </w:p>
+    <w:p>
+      <w:pPr>
+        <w:pStyle w:val="ListParagraph"/>
+        <w:numPr>
+          <w:ilvl w:val="3"/>
+          <w:numId w:val="1"/>
+        </w:numPr>
+      </w:pPr>
+      <w:r>
+        <w:t>Outer limit = max separation * 3</w:t>
+      </w:r>
     </w:p>
     <w:p>
       <w:pPr>
@@ -1622,6 +2210,533 @@
         </w:numPr>
       </w:pPr>
       <w:r>
+        <w:t>Functions</w:t>
+      </w:r>
+    </w:p>
+    <w:p>
+      <w:pPr>
+        <w:pStyle w:val="ListParagraph"/>
+        <w:numPr>
+          <w:ilvl w:val="2"/>
+          <w:numId w:val="1"/>
+        </w:numPr>
+      </w:pPr>
+      <w:r>
+        <w:t>Generate P-Type System (Tatooine)</w:t>
+      </w:r>
+    </w:p>
+    <w:p>
+      <w:pPr>
+        <w:pStyle w:val="ListParagraph"/>
+        <w:numPr>
+          <w:ilvl w:val="3"/>
+          <w:numId w:val="1"/>
+        </w:numPr>
+      </w:pPr>
+      <w:r>
+        <w:t>Generate the 2 stars</w:t>
+      </w:r>
+    </w:p>
+    <w:p>
+      <w:pPr>
+        <w:pStyle w:val="ListParagraph"/>
+        <w:numPr>
+          <w:ilvl w:val="3"/>
+          <w:numId w:val="1"/>
+        </w:numPr>
+      </w:pPr>
+      <w:r>
+        <w:t>Make sure the larger is between 0.1 solar masses and 16 solar masses</w:t>
+      </w:r>
+    </w:p>
+    <w:p>
+      <w:pPr>
+        <w:pStyle w:val="ListParagraph"/>
+        <w:numPr>
+          <w:ilvl w:val="4"/>
+          <w:numId w:val="1"/>
+        </w:numPr>
+      </w:pPr>
+      <w:r>
+        <w:t>0.6 – 1.4 solar masses if looking for a habitable system</w:t>
+      </w:r>
+    </w:p>
+    <w:p>
+      <w:pPr>
+        <w:pStyle w:val="ListParagraph"/>
+        <w:numPr>
+          <w:ilvl w:val="3"/>
+          <w:numId w:val="1"/>
+        </w:numPr>
+      </w:pPr>
+      <w:r>
+        <w:t>Total values for the system from the 2 stars (</w:t>
+      </w:r>
+      <w:proofErr w:type="spellStart"/>
+      <w:r>
+        <w:t>eg</w:t>
+      </w:r>
+      <w:proofErr w:type="spellEnd"/>
+      <w:r>
+        <w:t xml:space="preserve"> mass, </w:t>
+      </w:r>
+      <w:proofErr w:type="spellStart"/>
+      <w:r>
+        <w:t>luminocity</w:t>
+      </w:r>
+      <w:proofErr w:type="spellEnd"/>
+      <w:r>
+        <w:t xml:space="preserve"> </w:t>
+      </w:r>
+      <w:proofErr w:type="spellStart"/>
+      <w:r>
+        <w:t>ect</w:t>
+      </w:r>
+      <w:proofErr w:type="spellEnd"/>
+      <w:r>
+        <w:t>)</w:t>
+      </w:r>
+    </w:p>
+    <w:p>
+      <w:pPr>
+        <w:pStyle w:val="ListParagraph"/>
+        <w:numPr>
+          <w:ilvl w:val="3"/>
+          <w:numId w:val="1"/>
+        </w:numPr>
+      </w:pPr>
+      <w:r>
+        <w:t>Choose Average</w:t>
+      </w:r>
+      <w:r>
+        <w:t xml:space="preserve"> separation</w:t>
+      </w:r>
+    </w:p>
+    <w:p>
+      <w:pPr>
+        <w:pStyle w:val="ListParagraph"/>
+        <w:numPr>
+          <w:ilvl w:val="4"/>
+          <w:numId w:val="1"/>
+        </w:numPr>
+      </w:pPr>
+      <w:r>
+        <w:t>0.15 – 6 AU</w:t>
+      </w:r>
+    </w:p>
+    <w:p>
+      <w:pPr>
+        <w:pStyle w:val="ListParagraph"/>
+        <w:numPr>
+          <w:ilvl w:val="4"/>
+          <w:numId w:val="1"/>
+        </w:numPr>
+      </w:pPr>
+      <w:r>
+        <w:t>Closer to 0.15 AU = more habitable</w:t>
+      </w:r>
+    </w:p>
+    <w:p>
+      <w:pPr>
+        <w:pStyle w:val="ListParagraph"/>
+        <w:numPr>
+          <w:ilvl w:val="3"/>
+          <w:numId w:val="1"/>
+        </w:numPr>
+      </w:pPr>
+      <w:r>
+        <w:t>Eccentricity</w:t>
+      </w:r>
+    </w:p>
+    <w:p>
+      <w:pPr>
+        <w:pStyle w:val="ListParagraph"/>
+        <w:numPr>
+          <w:ilvl w:val="4"/>
+          <w:numId w:val="1"/>
+        </w:numPr>
+      </w:pPr>
+      <w:r>
+        <w:t>0.4-0.7 for best results</w:t>
+      </w:r>
+    </w:p>
+    <w:p>
+      <w:pPr>
+        <w:pStyle w:val="ListParagraph"/>
+        <w:numPr>
+          <w:ilvl w:val="4"/>
+          <w:numId w:val="1"/>
+        </w:numPr>
+      </w:pPr>
+      <w:r>
+        <w:t>Closer to 0.4 = more habitable</w:t>
+      </w:r>
+    </w:p>
+    <w:p>
+      <w:pPr>
+        <w:pStyle w:val="ListParagraph"/>
+        <w:numPr>
+          <w:ilvl w:val="3"/>
+          <w:numId w:val="1"/>
+        </w:numPr>
+      </w:pPr>
+      <w:r>
+        <w:t>Calc separations</w:t>
+      </w:r>
+    </w:p>
+    <w:p>
+      <w:pPr>
+        <w:pStyle w:val="ListParagraph"/>
+        <w:numPr>
+          <w:ilvl w:val="4"/>
+          <w:numId w:val="1"/>
+        </w:numPr>
+      </w:pPr>
+      <w:r>
+        <w:t>Check to make sure they never come closer than 0.1 AU, otherwise have to try again</w:t>
+      </w:r>
+    </w:p>
+    <w:p>
+      <w:pPr>
+        <w:pStyle w:val="ListParagraph"/>
+        <w:numPr>
+          <w:ilvl w:val="3"/>
+          <w:numId w:val="1"/>
+        </w:numPr>
+      </w:pPr>
+      <w:commentRangeStart w:id="3"/>
+      <w:r>
+        <w:t>Calc Orbital Limits</w:t>
+      </w:r>
+      <w:commentRangeEnd w:id="3"/>
+      <w:r>
+        <w:rPr>
+          <w:rStyle w:val="CommentReference"/>
+        </w:rPr>
+        <w:commentReference w:id="3"/>
+      </w:r>
+      <w:r>
+        <w:t xml:space="preserve">, frost line, and habitable zone </w:t>
+      </w:r>
+      <w:r>
+        <w:t>like before</w:t>
+      </w:r>
+    </w:p>
+    <w:p>
+      <w:pPr>
+        <w:pStyle w:val="ListParagraph"/>
+        <w:numPr>
+          <w:ilvl w:val="3"/>
+          <w:numId w:val="1"/>
+        </w:numPr>
+      </w:pPr>
+      <w:r>
+        <w:t>Calc Forbidden zone</w:t>
+      </w:r>
+    </w:p>
+    <w:p>
+      <w:pPr>
+        <w:pStyle w:val="ListParagraph"/>
+        <w:numPr>
+          <w:ilvl w:val="4"/>
+          <w:numId w:val="1"/>
+        </w:numPr>
+      </w:pPr>
+      <w:r>
+        <w:t xml:space="preserve">Note, </w:t>
+      </w:r>
+      <w:r>
+        <w:rPr>
+          <w:b/>
+        </w:rPr>
+        <w:t>if forcing habitability</w:t>
+      </w:r>
+      <w:r>
+        <w:t>, if this extends into habitable zone, should place our inner planet a little outside forbidden zone, especially if maximizing habitable planets</w:t>
+      </w:r>
+      <w:r>
+        <w:t xml:space="preserve"> </w:t>
+      </w:r>
+    </w:p>
+    <w:p>
+      <w:pPr>
+        <w:pStyle w:val="ListParagraph"/>
+        <w:numPr>
+          <w:ilvl w:val="5"/>
+          <w:numId w:val="1"/>
+        </w:numPr>
+      </w:pPr>
+      <w:r>
+        <w:t>Just said must be at least 4x star minimum separation away … okay</w:t>
+      </w:r>
+    </w:p>
+    <w:p>
+      <w:pPr>
+        <w:pStyle w:val="ListParagraph"/>
+        <w:numPr>
+          <w:ilvl w:val="4"/>
+          <w:numId w:val="1"/>
+        </w:numPr>
+      </w:pPr>
+      <w:r>
+        <w:t>Outer edge must be within the outer orbital limit of the system, or restart</w:t>
+      </w:r>
+    </w:p>
+    <w:p>
+      <w:pPr>
+        <w:pStyle w:val="ListParagraph"/>
+        <w:numPr>
+          <w:ilvl w:val="3"/>
+          <w:numId w:val="1"/>
+        </w:numPr>
+      </w:pPr>
+      <w:r>
+        <w:t>Generate planet orbits like it’s a normal star from here on (see star orbit calculation functions)</w:t>
+      </w:r>
+    </w:p>
+    <w:p>
+      <w:pPr>
+        <w:pStyle w:val="ListParagraph"/>
+        <w:numPr>
+          <w:ilvl w:val="2"/>
+          <w:numId w:val="1"/>
+        </w:numPr>
+      </w:pPr>
+      <w:r>
+        <w:t xml:space="preserve">Generate S-Type system </w:t>
+      </w:r>
+    </w:p>
+    <w:p>
+      <w:pPr>
+        <w:pStyle w:val="ListParagraph"/>
+        <w:numPr>
+          <w:ilvl w:val="3"/>
+          <w:numId w:val="1"/>
+        </w:numPr>
+      </w:pPr>
+      <w:r>
+        <w:t>Generate stars</w:t>
+      </w:r>
+    </w:p>
+    <w:p>
+      <w:pPr>
+        <w:pStyle w:val="ListParagraph"/>
+        <w:numPr>
+          <w:ilvl w:val="4"/>
+          <w:numId w:val="1"/>
+        </w:numPr>
+      </w:pPr>
+      <w:r>
+        <w:t>Should both be within that 0.6-1.4 range this time (if we want both habitable), otherwise use the extended range</w:t>
+      </w:r>
+    </w:p>
+    <w:p>
+      <w:pPr>
+        <w:pStyle w:val="ListParagraph"/>
+        <w:numPr>
+          <w:ilvl w:val="3"/>
+          <w:numId w:val="1"/>
+        </w:numPr>
+      </w:pPr>
+      <w:r>
+        <w:t>Choose average separation</w:t>
+      </w:r>
+    </w:p>
+    <w:p>
+      <w:pPr>
+        <w:pStyle w:val="ListParagraph"/>
+        <w:numPr>
+          <w:ilvl w:val="4"/>
+          <w:numId w:val="1"/>
+        </w:numPr>
+      </w:pPr>
+      <w:r>
+        <w:t>120-600 AU</w:t>
+      </w:r>
+    </w:p>
+    <w:p>
+      <w:pPr>
+        <w:pStyle w:val="ListParagraph"/>
+        <w:numPr>
+          <w:ilvl w:val="4"/>
+          <w:numId w:val="1"/>
+        </w:numPr>
+      </w:pPr>
+      <w:r>
+        <w:t>Farther apart = better</w:t>
+      </w:r>
+    </w:p>
+    <w:p>
+      <w:pPr>
+        <w:pStyle w:val="ListParagraph"/>
+        <w:numPr>
+          <w:ilvl w:val="3"/>
+          <w:numId w:val="1"/>
+        </w:numPr>
+      </w:pPr>
+      <w:r>
+        <w:t>Eccentricity</w:t>
+      </w:r>
+    </w:p>
+    <w:p>
+      <w:pPr>
+        <w:pStyle w:val="ListParagraph"/>
+        <w:numPr>
+          <w:ilvl w:val="4"/>
+          <w:numId w:val="1"/>
+        </w:numPr>
+      </w:pPr>
+      <w:r>
+        <w:t>0.4-0.7 for best results</w:t>
+      </w:r>
+    </w:p>
+    <w:p>
+      <w:pPr>
+        <w:pStyle w:val="ListParagraph"/>
+        <w:numPr>
+          <w:ilvl w:val="4"/>
+          <w:numId w:val="1"/>
+        </w:numPr>
+      </w:pPr>
+      <w:r>
+        <w:t>Closer to 0.4 = more habitable</w:t>
+      </w:r>
+    </w:p>
+    <w:p>
+      <w:pPr>
+        <w:pStyle w:val="ListParagraph"/>
+        <w:numPr>
+          <w:ilvl w:val="3"/>
+          <w:numId w:val="1"/>
+        </w:numPr>
+      </w:pPr>
+      <w:r>
+        <w:t>Calc separations</w:t>
+      </w:r>
+    </w:p>
+    <w:p>
+      <w:pPr>
+        <w:pStyle w:val="ListParagraph"/>
+        <w:numPr>
+          <w:ilvl w:val="3"/>
+          <w:numId w:val="1"/>
+        </w:numPr>
+      </w:pPr>
+      <w:r>
+        <w:t>Note: both stars should have their inner and outer limits, and habitable zones calculated, so don’t need to find those here</w:t>
+      </w:r>
+    </w:p>
+    <w:p>
+      <w:pPr>
+        <w:pStyle w:val="ListParagraph"/>
+        <w:numPr>
+          <w:ilvl w:val="3"/>
+          <w:numId w:val="1"/>
+        </w:numPr>
+      </w:pPr>
+      <w:r>
+        <w:t>Check that the inner edge of the forbidden zone, 1/3 * min separation still, is beyond the otter limit of both stars</w:t>
+      </w:r>
+    </w:p>
+    <w:p>
+      <w:pPr>
+        <w:pStyle w:val="ListParagraph"/>
+        <w:numPr>
+          <w:ilvl w:val="3"/>
+          <w:numId w:val="1"/>
+        </w:numPr>
+      </w:pPr>
+      <w:r>
+        <w:t xml:space="preserve">Calc orbits for both stars </w:t>
+      </w:r>
+      <w:proofErr w:type="spellStart"/>
+      <w:r>
+        <w:t>sepertly</w:t>
+      </w:r>
+      <w:proofErr w:type="spellEnd"/>
+    </w:p>
+    <w:p>
+      <w:pPr>
+        <w:pStyle w:val="ListParagraph"/>
+        <w:numPr>
+          <w:ilvl w:val="2"/>
+          <w:numId w:val="1"/>
+        </w:numPr>
+      </w:pPr>
+    </w:p>
+    <w:p>
+      <w:pPr>
+        <w:pStyle w:val="ListParagraph"/>
+        <w:numPr>
+          <w:ilvl w:val="0"/>
+          <w:numId w:val="1"/>
+        </w:numPr>
+      </w:pPr>
+      <w:commentRangeStart w:id="4"/>
+      <w:r>
+        <w:t>Planet</w:t>
+      </w:r>
+      <w:commentRangeEnd w:id="4"/>
+      <w:r>
+        <w:rPr>
+          <w:rStyle w:val="CommentReference"/>
+        </w:rPr>
+        <w:commentReference w:id="4"/>
+      </w:r>
+    </w:p>
+    <w:p>
+      <w:pPr>
+        <w:pStyle w:val="ListParagraph"/>
+        <w:numPr>
+          <w:ilvl w:val="1"/>
+          <w:numId w:val="1"/>
+        </w:numPr>
+      </w:pPr>
+      <w:r>
+        <w:t>Inner planets are more likely to be rocky, and contain heavier materials</w:t>
+      </w:r>
+    </w:p>
+    <w:p>
+      <w:pPr>
+        <w:pStyle w:val="ListParagraph"/>
+        <w:numPr>
+          <w:ilvl w:val="1"/>
+          <w:numId w:val="1"/>
+        </w:numPr>
+      </w:pPr>
+      <w:r>
+        <w:t>Gas giants no closer than frost line</w:t>
+      </w:r>
+    </w:p>
+    <w:p>
+      <w:pPr>
+        <w:pStyle w:val="ListParagraph"/>
+        <w:numPr>
+          <w:ilvl w:val="2"/>
+          <w:numId w:val="1"/>
+        </w:numPr>
+      </w:pPr>
+      <w:r>
+        <w:t xml:space="preserve">Largest gas giant 1-1.2 au out from frost line </w:t>
+      </w:r>
+      <w:proofErr w:type="spellStart"/>
+      <w:r>
+        <w:t>ish</w:t>
+      </w:r>
+      <w:proofErr w:type="spellEnd"/>
+      <w:r>
+        <w:t xml:space="preserve"> maybe</w:t>
+      </w:r>
+    </w:p>
+    <w:p>
+      <w:pPr>
+        <w:pStyle w:val="ListParagraph"/>
+        <w:numPr>
+          <w:ilvl w:val="1"/>
+          <w:numId w:val="1"/>
+        </w:numPr>
+      </w:pPr>
+      <w:r>
         <w:t>Properties</w:t>
       </w:r>
     </w:p>
@@ -1634,125 +2749,1111 @@
         </w:numPr>
       </w:pPr>
       <w:r>
-        <w:t>P-type</w:t>
-      </w:r>
-    </w:p>
-    <w:p>
-      <w:pPr>
-        <w:pStyle w:val="ListParagraph"/>
-        <w:numPr>
-          <w:ilvl w:val="2"/>
-          <w:numId w:val="1"/>
-        </w:numPr>
-      </w:pPr>
-      <w:r>
-        <w:t>S-type</w:t>
-      </w:r>
-    </w:p>
-    <w:p>
-      <w:pPr>
-        <w:pStyle w:val="ListParagraph"/>
-        <w:numPr>
-          <w:ilvl w:val="2"/>
-          <w:numId w:val="1"/>
-        </w:numPr>
-      </w:pPr>
-      <w:r>
-        <w:t>Number of stars (0-4)</w:t>
-      </w:r>
-    </w:p>
-    <w:p>
-      <w:pPr>
-        <w:pStyle w:val="ListParagraph"/>
-        <w:numPr>
-          <w:ilvl w:val="3"/>
-          <w:numId w:val="1"/>
-        </w:numPr>
-      </w:pPr>
-      <w:r>
-        <w:t>Can be stars or subsystems</w:t>
-      </w:r>
-    </w:p>
-    <w:p>
-      <w:pPr>
-        <w:pStyle w:val="ListParagraph"/>
-        <w:numPr>
-          <w:ilvl w:val="3"/>
-          <w:numId w:val="1"/>
-        </w:numPr>
-      </w:pPr>
-      <w:r>
-        <w:t>Total though should count subsystem star count</w:t>
-      </w:r>
-    </w:p>
-    <w:p>
-      <w:pPr>
-        <w:pStyle w:val="ListParagraph"/>
-        <w:numPr>
-          <w:ilvl w:val="2"/>
-          <w:numId w:val="1"/>
-        </w:numPr>
-      </w:pPr>
-      <w:r>
-        <w:t xml:space="preserve">Average </w:t>
-      </w:r>
+        <w:t>Density (inherited from body class)</w:t>
+      </w:r>
+    </w:p>
+    <w:p>
+      <w:pPr>
+        <w:pStyle w:val="ListParagraph"/>
+        <w:numPr>
+          <w:ilvl w:val="3"/>
+          <w:numId w:val="1"/>
+        </w:numPr>
+      </w:pPr>
+      <w:r>
+        <w:t>Terrestrial ~~ 3.5 (3.9 in video) – 5.5 (going to round up to 6) g/cm^3</w:t>
+      </w:r>
+    </w:p>
+    <w:p>
+      <w:pPr>
+        <w:pStyle w:val="ListParagraph"/>
+        <w:numPr>
+          <w:ilvl w:val="3"/>
+          <w:numId w:val="1"/>
+        </w:numPr>
+      </w:pPr>
+      <w:r>
+        <w:t>Overall, 0.92 – iron ??? 0.92 being ice</w:t>
+      </w:r>
+    </w:p>
+    <w:p>
+      <w:pPr>
+        <w:pStyle w:val="ListParagraph"/>
+        <w:numPr>
+          <w:ilvl w:val="2"/>
+          <w:numId w:val="1"/>
+        </w:numPr>
+      </w:pPr>
+      <w:proofErr w:type="gramStart"/>
+      <w:r>
+        <w:t>Mass  (</w:t>
+      </w:r>
+      <w:proofErr w:type="gramEnd"/>
+      <w:r>
+        <w:t>inherited from body class)</w:t>
+      </w:r>
+    </w:p>
+    <w:p>
+      <w:pPr>
+        <w:pStyle w:val="ListParagraph"/>
+        <w:numPr>
+          <w:ilvl w:val="3"/>
+          <w:numId w:val="1"/>
+        </w:numPr>
+      </w:pPr>
+      <w:r>
+        <w:t>0.1 -&gt; 10 Earth masses = planet, terrestrial</w:t>
+      </w:r>
+    </w:p>
+    <w:p>
+      <w:pPr>
+        <w:pStyle w:val="ListParagraph"/>
+        <w:numPr>
+          <w:ilvl w:val="3"/>
+          <w:numId w:val="1"/>
+        </w:numPr>
+      </w:pPr>
       <w:proofErr w:type="spellStart"/>
       <w:r>
-        <w:t>Seperation</w:t>
+        <w:t>Gass</w:t>
       </w:r>
       <w:proofErr w:type="spellEnd"/>
-    </w:p>
-    <w:p>
-      <w:pPr>
-        <w:pStyle w:val="ListParagraph"/>
-        <w:numPr>
-          <w:ilvl w:val="2"/>
-          <w:numId w:val="1"/>
-        </w:numPr>
-      </w:pPr>
-      <w:commentRangeStart w:id="3"/>
-      <w:r>
-        <w:t>Barry</w:t>
-      </w:r>
-      <w:r>
+      <w:r>
+        <w:t xml:space="preserve"> giant = 10 * earth mass -</w:t>
+      </w:r>
+      <w:r>
+        <w:t>&gt; 13 earth masses</w:t>
+      </w:r>
+    </w:p>
+    <w:p>
+      <w:pPr>
+        <w:pStyle w:val="ListParagraph"/>
+        <w:numPr>
+          <w:ilvl w:val="2"/>
+          <w:numId w:val="1"/>
+        </w:numPr>
+      </w:pPr>
+      <w:r>
+        <w:t>Radius (inherited from body class)</w:t>
+      </w:r>
+    </w:p>
+    <w:p>
+      <w:pPr>
+        <w:pStyle w:val="ListParagraph"/>
+        <w:numPr>
+          <w:ilvl w:val="3"/>
+          <w:numId w:val="1"/>
+        </w:numPr>
+      </w:pPr>
+      <w:r>
+        <w:t>Earth sized planets is M &lt;= 1.25 * Earth Radius</w:t>
+      </w:r>
+    </w:p>
+    <w:p>
+      <w:pPr>
+        <w:pStyle w:val="ListParagraph"/>
+        <w:numPr>
+          <w:ilvl w:val="3"/>
+          <w:numId w:val="1"/>
+        </w:numPr>
+      </w:pPr>
+      <w:r>
+        <w:t xml:space="preserve">Super Earth is 1.25 – 2 Earth </w:t>
+      </w:r>
+      <w:proofErr w:type="spellStart"/>
+      <w:r>
+        <w:t>Radi</w:t>
+      </w:r>
+      <w:proofErr w:type="spellEnd"/>
+    </w:p>
+    <w:p>
+      <w:pPr>
+        <w:pStyle w:val="ListParagraph"/>
+        <w:numPr>
+          <w:ilvl w:val="3"/>
+          <w:numId w:val="1"/>
+        </w:numPr>
+      </w:pPr>
+      <w:r>
+        <w:t>Neptune = 2-6</w:t>
+      </w:r>
+    </w:p>
+    <w:p>
+      <w:pPr>
+        <w:pStyle w:val="ListParagraph"/>
+        <w:numPr>
+          <w:ilvl w:val="3"/>
+          <w:numId w:val="1"/>
+        </w:numPr>
+      </w:pPr>
+      <w:proofErr w:type="spellStart"/>
+      <w:r>
+        <w:t>Jupeter</w:t>
+      </w:r>
+      <w:proofErr w:type="spellEnd"/>
+      <w:r>
+        <w:t xml:space="preserve"> 6-15</w:t>
+      </w:r>
+    </w:p>
+    <w:p>
+      <w:pPr>
+        <w:pStyle w:val="ListParagraph"/>
+        <w:numPr>
+          <w:ilvl w:val="3"/>
+          <w:numId w:val="1"/>
+        </w:numPr>
+      </w:pPr>
+      <w:r>
+        <w:t xml:space="preserve">Larger </w:t>
+      </w:r>
+      <w:r>
+        <w:t>Range from 0.0001 -&gt; 0.1 Earth masses -&gt; dwarf planets</w:t>
+      </w:r>
+    </w:p>
+    <w:p>
+      <w:pPr>
+        <w:pStyle w:val="ListParagraph"/>
+        <w:numPr>
+          <w:ilvl w:val="2"/>
+          <w:numId w:val="1"/>
+        </w:numPr>
+      </w:pPr>
+      <w:r>
+        <w:t xml:space="preserve">Gas giant </w:t>
+      </w:r>
+    </w:p>
+    <w:p>
+      <w:pPr>
+        <w:pStyle w:val="ListParagraph"/>
+        <w:numPr>
+          <w:ilvl w:val="3"/>
+          <w:numId w:val="1"/>
+        </w:numPr>
+      </w:pPr>
+      <w:r>
+        <w:t xml:space="preserve">Boolean, true = yes </w:t>
+      </w:r>
+    </w:p>
+    <w:p>
+      <w:pPr>
+        <w:pStyle w:val="ListParagraph"/>
+        <w:numPr>
+          <w:ilvl w:val="2"/>
+          <w:numId w:val="1"/>
+        </w:numPr>
+      </w:pPr>
+      <w:r>
+        <w:t>Tidally Locked</w:t>
+      </w:r>
+    </w:p>
+    <w:p>
+      <w:pPr>
+        <w:pStyle w:val="ListParagraph"/>
+        <w:numPr>
+          <w:ilvl w:val="3"/>
+          <w:numId w:val="1"/>
+        </w:numPr>
+      </w:pPr>
+      <w:r>
+        <w:t>Boolean</w:t>
+      </w:r>
+    </w:p>
+    <w:p>
+      <w:pPr>
+        <w:pStyle w:val="ListParagraph"/>
+        <w:numPr>
+          <w:ilvl w:val="3"/>
+          <w:numId w:val="1"/>
+        </w:numPr>
+      </w:pPr>
+      <w:r>
+        <w:t>If true, rotation speed will need to be generated more carefully</w:t>
+      </w:r>
+    </w:p>
+    <w:p>
+      <w:pPr>
+        <w:pStyle w:val="ListParagraph"/>
+        <w:numPr>
+          <w:ilvl w:val="2"/>
+          <w:numId w:val="1"/>
+        </w:numPr>
+      </w:pPr>
+      <w:r>
+        <w:t xml:space="preserve">Surface Gravity </w:t>
+      </w:r>
+    </w:p>
+    <w:p>
+      <w:pPr>
+        <w:pStyle w:val="ListParagraph"/>
+        <w:numPr>
+          <w:ilvl w:val="3"/>
+          <w:numId w:val="1"/>
+        </w:numPr>
+      </w:pPr>
+      <w:r>
+        <w:t>Gravity = mass/rad^2 = Rad * density (relative to earth)</w:t>
+      </w:r>
+    </w:p>
+    <w:p>
+      <w:pPr>
+        <w:pStyle w:val="ListParagraph"/>
+        <w:numPr>
+          <w:ilvl w:val="1"/>
+          <w:numId w:val="1"/>
+        </w:numPr>
+      </w:pPr>
+      <w:r>
+        <w:t>Functions</w:t>
+      </w:r>
+    </w:p>
+    <w:p>
+      <w:pPr>
+        <w:pStyle w:val="ListParagraph"/>
+        <w:numPr>
+          <w:ilvl w:val="2"/>
+          <w:numId w:val="1"/>
+        </w:numPr>
+      </w:pPr>
+      <w:r>
+        <w:t>Generate Planet (terrestrial)</w:t>
+      </w:r>
+    </w:p>
+    <w:p>
+      <w:pPr>
+        <w:pStyle w:val="ListParagraph"/>
+        <w:numPr>
+          <w:ilvl w:val="3"/>
+          <w:numId w:val="1"/>
+        </w:numPr>
+      </w:pPr>
+      <w:r>
+        <w:t>Choose mass and radius from either the earth, or super earth range</w:t>
+      </w:r>
+    </w:p>
+    <w:p>
+      <w:pPr>
+        <w:pStyle w:val="ListParagraph"/>
+        <w:numPr>
+          <w:ilvl w:val="4"/>
+          <w:numId w:val="1"/>
+        </w:numPr>
+      </w:pPr>
+      <w:r>
+        <w:t xml:space="preserve">Note should be less than </w:t>
+      </w:r>
+      <w:proofErr w:type="gramStart"/>
+      <w:r>
+        <w:t>1.6  *</w:t>
+      </w:r>
+      <w:proofErr w:type="gramEnd"/>
+      <w:r>
+        <w:t xml:space="preserve"> earth radius</w:t>
+      </w:r>
+    </w:p>
+    <w:p>
+      <w:pPr>
+        <w:pStyle w:val="ListParagraph"/>
+        <w:numPr>
+          <w:ilvl w:val="3"/>
+          <w:numId w:val="1"/>
+        </w:numPr>
+      </w:pPr>
+      <w:r>
+        <w:t>Calc density</w:t>
+      </w:r>
+    </w:p>
+    <w:p>
+      <w:pPr>
+        <w:pStyle w:val="ListParagraph"/>
+        <w:numPr>
+          <w:ilvl w:val="4"/>
+          <w:numId w:val="1"/>
+        </w:numPr>
+      </w:pPr>
+      <w:r>
+        <w:t>Probably less than iron, but at least a little denser than water</w:t>
+      </w:r>
+    </w:p>
+    <w:p>
+      <w:pPr>
+        <w:pStyle w:val="ListParagraph"/>
+        <w:numPr>
+          <w:ilvl w:val="3"/>
+          <w:numId w:val="1"/>
+        </w:numPr>
+      </w:pPr>
+      <w:r>
+        <w:t>Check if density is terrestrial</w:t>
+      </w:r>
+    </w:p>
+    <w:p>
+      <w:pPr>
+        <w:pStyle w:val="ListParagraph"/>
+        <w:numPr>
+          <w:ilvl w:val="2"/>
+          <w:numId w:val="1"/>
+        </w:numPr>
+      </w:pPr>
+      <w:commentRangeStart w:id="5"/>
+      <w:r>
+        <w:t>Generate Planet (gas giant)</w:t>
+      </w:r>
+      <w:commentRangeEnd w:id="5"/>
+      <w:r>
+        <w:rPr>
+          <w:rStyle w:val="CommentReference"/>
+        </w:rPr>
+        <w:commentReference w:id="5"/>
+      </w:r>
+    </w:p>
+    <w:p>
+      <w:pPr>
+        <w:pStyle w:val="ListParagraph"/>
+        <w:numPr>
+          <w:ilvl w:val="3"/>
+          <w:numId w:val="1"/>
+        </w:numPr>
+      </w:pPr>
+      <w:r>
+        <w:t>Choose mas from the range above</w:t>
+      </w:r>
+    </w:p>
+    <w:p>
+      <w:pPr>
+        <w:pStyle w:val="ListParagraph"/>
+        <w:numPr>
+          <w:ilvl w:val="3"/>
+          <w:numId w:val="1"/>
+        </w:numPr>
+      </w:pPr>
+      <w:r>
+        <w:t>Choose radius</w:t>
+      </w:r>
+    </w:p>
+    <w:p>
+      <w:pPr>
+        <w:pStyle w:val="ListParagraph"/>
+        <w:numPr>
+          <w:ilvl w:val="4"/>
+          <w:numId w:val="1"/>
+        </w:numPr>
+      </w:pPr>
+      <w:r>
+        <w:t xml:space="preserve">If &gt;= 2 </w:t>
+      </w:r>
+      <w:proofErr w:type="spellStart"/>
+      <w:r>
+        <w:t>jupiter</w:t>
+      </w:r>
+      <w:proofErr w:type="spellEnd"/>
+      <w:r>
+        <w:t xml:space="preserve"> masses, radius = 1 </w:t>
+      </w:r>
+      <w:proofErr w:type="spellStart"/>
+      <w:r>
+        <w:t>jupiter</w:t>
+      </w:r>
+      <w:proofErr w:type="spellEnd"/>
+      <w:r>
+        <w:t xml:space="preserve"> radius</w:t>
+      </w:r>
+    </w:p>
+    <w:p>
+      <w:pPr>
+        <w:pStyle w:val="ListParagraph"/>
+        <w:numPr>
+          <w:ilvl w:val="4"/>
+          <w:numId w:val="1"/>
+        </w:numPr>
+      </w:pPr>
+      <w:r>
+        <w:t xml:space="preserve">If less than 2 </w:t>
+      </w:r>
+      <w:proofErr w:type="spellStart"/>
+      <w:r>
+        <w:t>jupter</w:t>
+      </w:r>
+      <w:proofErr w:type="spellEnd"/>
+      <w:r>
+        <w:t xml:space="preserve"> masses, radii can be bigger</w:t>
+      </w:r>
+    </w:p>
+    <w:p>
+      <w:pPr>
+        <w:pStyle w:val="ListParagraph"/>
+        <w:numPr>
+          <w:ilvl w:val="3"/>
+          <w:numId w:val="1"/>
+        </w:numPr>
+      </w:pPr>
+      <w:r>
+        <w:t xml:space="preserve">Calc </w:t>
+      </w:r>
+      <w:r>
+        <w:t>density</w:t>
+      </w:r>
+    </w:p>
+    <w:p>
+      <w:pPr>
+        <w:pStyle w:val="ListParagraph"/>
+        <w:numPr>
+          <w:ilvl w:val="3"/>
+          <w:numId w:val="1"/>
+        </w:numPr>
+      </w:pPr>
+      <w:r>
+        <w:t>Check to make sure the density isn’t too high (less than water ice I guess, 0.92 g/cm^2)</w:t>
+      </w:r>
+    </w:p>
+    <w:p>
+      <w:pPr>
+        <w:pStyle w:val="ListParagraph"/>
+        <w:numPr>
+          <w:ilvl w:val="3"/>
+          <w:numId w:val="1"/>
+        </w:numPr>
+      </w:pPr>
+      <w:r>
+        <w:t>Calc other values</w:t>
+      </w:r>
+    </w:p>
+    <w:p>
+      <w:pPr>
+        <w:pStyle w:val="ListParagraph"/>
+        <w:numPr>
+          <w:ilvl w:val="3"/>
+          <w:numId w:val="1"/>
+        </w:numPr>
+      </w:pPr>
+      <w:commentRangeStart w:id="6"/>
+      <w:r>
+        <w:t>(if a star is given choose an orbit beyond the frost line)</w:t>
+      </w:r>
+      <w:commentRangeEnd w:id="6"/>
+      <w:r>
+        <w:rPr>
+          <w:rStyle w:val="CommentReference"/>
+        </w:rPr>
+        <w:commentReference w:id="6"/>
+      </w:r>
+    </w:p>
+    <w:p>
+      <w:pPr>
+        <w:pStyle w:val="ListParagraph"/>
+        <w:numPr>
+          <w:ilvl w:val="2"/>
+          <w:numId w:val="1"/>
+        </w:numPr>
+      </w:pPr>
+      <w:r>
+        <w:t>Generate Planet (Puffy Giant)</w:t>
+      </w:r>
+    </w:p>
+    <w:p>
+      <w:pPr>
+        <w:pStyle w:val="ListParagraph"/>
+        <w:numPr>
+          <w:ilvl w:val="3"/>
+          <w:numId w:val="1"/>
+        </w:numPr>
+      </w:pPr>
+      <w:r>
+        <w:t xml:space="preserve">Choose a mass under 2 </w:t>
+      </w:r>
+      <w:proofErr w:type="spellStart"/>
+      <w:r>
+        <w:t>jupeter</w:t>
+      </w:r>
+      <w:proofErr w:type="spellEnd"/>
+      <w:r>
+        <w:t xml:space="preserve"> masses</w:t>
+      </w:r>
+    </w:p>
+    <w:p>
+      <w:pPr>
+        <w:pStyle w:val="ListParagraph"/>
+        <w:numPr>
+          <w:ilvl w:val="3"/>
+          <w:numId w:val="1"/>
+        </w:numPr>
+      </w:pPr>
+      <w:r>
+        <w:t>Choose a radius greater than Jupiter</w:t>
+      </w:r>
+    </w:p>
+    <w:p>
+      <w:pPr>
+        <w:pStyle w:val="ListParagraph"/>
+        <w:numPr>
+          <w:ilvl w:val="4"/>
+          <w:numId w:val="1"/>
+        </w:numPr>
+      </w:pPr>
+      <w:r>
+        <w:t>Max is 1.9 * Jupiter</w:t>
+      </w:r>
+    </w:p>
+    <w:p>
+      <w:pPr>
+        <w:pStyle w:val="ListParagraph"/>
+        <w:numPr>
+          <w:ilvl w:val="3"/>
+          <w:numId w:val="1"/>
+        </w:numPr>
+        <w:spacing w:before="240"/>
+      </w:pPr>
+      <w:r>
+        <w:t>Calc density, check to make sure the density is very low (going to say under 0.5 g/cm^3)</w:t>
+      </w:r>
+    </w:p>
+    <w:p>
+      <w:pPr>
+        <w:pStyle w:val="ListParagraph"/>
+        <w:numPr>
+          <w:ilvl w:val="4"/>
+          <w:numId w:val="1"/>
+        </w:numPr>
+        <w:spacing w:before="240"/>
+      </w:pPr>
+      <w:proofErr w:type="spellStart"/>
+      <w:r>
+        <w:rPr>
+          <w:b/>
+        </w:rPr>
+        <w:t>Absulte</w:t>
+      </w:r>
+      <w:proofErr w:type="spellEnd"/>
+      <w:r>
+        <w:rPr>
+          <w:b/>
+        </w:rPr>
         <w:t xml:space="preserve"> </w:t>
       </w:r>
-      <w:r>
-        <w:t xml:space="preserve">Center </w:t>
-      </w:r>
-      <w:commentRangeEnd w:id="3"/>
+      <w:proofErr w:type="gramStart"/>
+      <w:r>
+        <w:rPr>
+          <w:b/>
+        </w:rPr>
+        <w:t>minimum  is</w:t>
+      </w:r>
+      <w:proofErr w:type="gramEnd"/>
+      <w:r>
+        <w:rPr>
+          <w:b/>
+        </w:rPr>
+        <w:t xml:space="preserve"> 0.03 g/cm^3</w:t>
+      </w:r>
+      <w:r>
+        <w:t xml:space="preserve"> (not in reference to Jupiter densities or anything)</w:t>
+      </w:r>
+    </w:p>
+    <w:p>
+      <w:pPr>
+        <w:pStyle w:val="ListParagraph"/>
+        <w:numPr>
+          <w:ilvl w:val="3"/>
+          <w:numId w:val="1"/>
+        </w:numPr>
+      </w:pPr>
+      <w:r>
+        <w:t>Check the tidally locked box</w:t>
+      </w:r>
+    </w:p>
+    <w:p>
+      <w:pPr>
+        <w:pStyle w:val="ListParagraph"/>
+        <w:numPr>
+          <w:ilvl w:val="3"/>
+          <w:numId w:val="1"/>
+        </w:numPr>
+      </w:pPr>
+      <w:r>
+        <w:t>Calc other values</w:t>
+      </w:r>
+    </w:p>
+    <w:p>
+      <w:pPr>
+        <w:pStyle w:val="ListParagraph"/>
+        <w:numPr>
+          <w:ilvl w:val="2"/>
+          <w:numId w:val="1"/>
+        </w:numPr>
+      </w:pPr>
+      <w:r>
+        <w:t>Generate Planet (</w:t>
+      </w:r>
+      <w:proofErr w:type="spellStart"/>
+      <w:r>
+        <w:t>gasius</w:t>
+      </w:r>
+      <w:proofErr w:type="spellEnd"/>
+      <w:r>
+        <w:t xml:space="preserve"> dwarf)</w:t>
+      </w:r>
+    </w:p>
+    <w:p>
+      <w:pPr>
+        <w:pStyle w:val="ListParagraph"/>
+        <w:numPr>
+          <w:ilvl w:val="3"/>
+          <w:numId w:val="1"/>
+        </w:numPr>
+      </w:pPr>
+      <w:r>
+        <w:t>Choose a radius larger than 2 earth radii</w:t>
+      </w:r>
+    </w:p>
+    <w:p>
+      <w:pPr>
+        <w:pStyle w:val="ListParagraph"/>
+        <w:numPr>
+          <w:ilvl w:val="3"/>
+          <w:numId w:val="1"/>
+        </w:numPr>
+      </w:pPr>
+      <w:r>
+        <w:t>Chose a mass between 1 earth masses and 20 earth masses</w:t>
+      </w:r>
+    </w:p>
+    <w:p>
+      <w:pPr>
+        <w:pStyle w:val="ListParagraph"/>
+        <w:numPr>
+          <w:ilvl w:val="3"/>
+          <w:numId w:val="1"/>
+        </w:numPr>
+      </w:pPr>
+      <w:r>
+        <w:t>Check density to make sure it’s small, going to cap at 0.65 gm/cm^3</w:t>
+      </w:r>
+    </w:p>
+    <w:p>
+      <w:pPr>
+        <w:pStyle w:val="ListParagraph"/>
+        <w:numPr>
+          <w:ilvl w:val="3"/>
+          <w:numId w:val="1"/>
+        </w:numPr>
+      </w:pPr>
+      <w:r>
+        <w:t xml:space="preserve">(ORBIT should be </w:t>
+      </w:r>
+      <w:proofErr w:type="gramStart"/>
+      <w:r>
+        <w:t>fairly far</w:t>
+      </w:r>
+      <w:proofErr w:type="gramEnd"/>
+      <w:r>
+        <w:t xml:space="preserve"> out)</w:t>
+      </w:r>
+    </w:p>
+    <w:p>
+      <w:pPr>
+        <w:pStyle w:val="ListParagraph"/>
+        <w:numPr>
+          <w:ilvl w:val="3"/>
+          <w:numId w:val="1"/>
+        </w:numPr>
+      </w:pPr>
+      <w:r>
+        <w:t>Calc values</w:t>
+      </w:r>
+    </w:p>
+    <w:p>
+      <w:pPr>
+        <w:pStyle w:val="ListParagraph"/>
+        <w:numPr>
+          <w:ilvl w:val="2"/>
+          <w:numId w:val="1"/>
+        </w:numPr>
+      </w:pPr>
+      <w:r>
+        <w:t>Generate Habitable Planet</w:t>
+      </w:r>
+    </w:p>
+    <w:p>
+      <w:pPr>
+        <w:pStyle w:val="ListParagraph"/>
+        <w:numPr>
+          <w:ilvl w:val="3"/>
+          <w:numId w:val="1"/>
+        </w:numPr>
+      </w:pPr>
+      <w:r>
+        <w:t>Choose a mass (0.1 – 3.5 * mass earth)</w:t>
+      </w:r>
+    </w:p>
+    <w:p>
+      <w:pPr>
+        <w:pStyle w:val="ListParagraph"/>
+        <w:numPr>
+          <w:ilvl w:val="3"/>
+          <w:numId w:val="1"/>
+        </w:numPr>
+      </w:pPr>
+      <w:r>
+        <w:t>Chose a radius (0.5 – 1.5 earth radii)</w:t>
+      </w:r>
+    </w:p>
+    <w:p>
+      <w:pPr>
+        <w:pStyle w:val="ListParagraph"/>
+        <w:numPr>
+          <w:ilvl w:val="3"/>
+          <w:numId w:val="1"/>
+        </w:numPr>
+      </w:pPr>
+      <w:r>
+        <w:t xml:space="preserve">Calc density/surface </w:t>
+      </w:r>
+      <w:proofErr w:type="spellStart"/>
+      <w:r>
+        <w:t>grav</w:t>
+      </w:r>
+      <w:proofErr w:type="spellEnd"/>
+    </w:p>
+    <w:p>
+      <w:pPr>
+        <w:pStyle w:val="ListParagraph"/>
+        <w:numPr>
+          <w:ilvl w:val="3"/>
+          <w:numId w:val="1"/>
+        </w:numPr>
+      </w:pPr>
+      <w:r>
+        <w:t xml:space="preserve">Check that surface </w:t>
+      </w:r>
+      <w:proofErr w:type="spellStart"/>
+      <w:r>
+        <w:t>grav</w:t>
+      </w:r>
+      <w:proofErr w:type="spellEnd"/>
+      <w:r>
+        <w:t xml:space="preserve"> is between 0.4 and 1.6 * earth</w:t>
+      </w:r>
+    </w:p>
+    <w:p>
+      <w:pPr>
+        <w:pStyle w:val="ListParagraph"/>
+        <w:numPr>
+          <w:ilvl w:val="3"/>
+          <w:numId w:val="1"/>
+        </w:numPr>
+      </w:pPr>
+      <w:r>
+        <w:t>Check density is rocky, or at least an ocean world depending on goals</w:t>
+      </w:r>
+    </w:p>
+    <w:p>
+      <w:pPr>
+        <w:pStyle w:val="ListParagraph"/>
+        <w:numPr>
+          <w:ilvl w:val="4"/>
+          <w:numId w:val="1"/>
+        </w:numPr>
+      </w:pPr>
+      <w:r>
+        <w:t xml:space="preserve">If we can translate the graph in </w:t>
+      </w:r>
+      <w:hyperlink r:id="rId9" w:history="1">
+        <w:r>
+          <w:rPr>
+            <w:rStyle w:val="Hyperlink"/>
+          </w:rPr>
+          <w:t>https://www.youtube.com/watch?v=RxbIoIM_Uck&amp;index=28&amp;list=PLduA6tsl3gygXJbq_iQ_5h2yri4WL6zsS</w:t>
+        </w:r>
+      </w:hyperlink>
+      <w:r>
+        <w:t xml:space="preserve"> from </w:t>
+      </w:r>
+      <w:hyperlink r:id="rId10" w:history="1">
+        <w:r>
+          <w:rPr>
+            <w:rStyle w:val="Hyperlink"/>
+          </w:rPr>
+          <w:t>https://youtu.be/bUPypOgNs_A?t=4m58s</w:t>
+        </w:r>
+      </w:hyperlink>
+      <w:r>
+        <w:t xml:space="preserve"> then we should be able to mark if it’s rocky or water</w:t>
+      </w:r>
+    </w:p>
+    <w:p>
+      <w:pPr>
+        <w:pStyle w:val="ListParagraph"/>
+        <w:numPr>
+          <w:ilvl w:val="2"/>
+          <w:numId w:val="1"/>
+        </w:numPr>
+      </w:pPr>
+      <w:r>
+        <w:t xml:space="preserve"> </w:t>
+      </w:r>
+      <w:bookmarkStart w:id="7" w:name="_GoBack"/>
+      <w:bookmarkEnd w:id="7"/>
+    </w:p>
+    <w:p>
+      <w:pPr>
+        <w:pStyle w:val="ListParagraph"/>
+        <w:numPr>
+          <w:ilvl w:val="0"/>
+          <w:numId w:val="1"/>
+        </w:numPr>
+      </w:pPr>
+      <w:r>
+        <w:t>Moon</w:t>
+      </w:r>
+    </w:p>
+    <w:p>
+      <w:pPr>
+        <w:pStyle w:val="ListParagraph"/>
+        <w:numPr>
+          <w:ilvl w:val="0"/>
+          <w:numId w:val="1"/>
+        </w:numPr>
+      </w:pPr>
+      <w:r>
+        <w:t>Dwarf Planet (probably just a moon subclass)</w:t>
+      </w:r>
+    </w:p>
+    <w:p>
+      <w:pPr>
+        <w:pStyle w:val="ListParagraph"/>
+        <w:numPr>
+          <w:ilvl w:val="1"/>
+          <w:numId w:val="1"/>
+        </w:numPr>
+      </w:pPr>
+      <w:r>
+        <w:t>Properties</w:t>
+      </w:r>
+    </w:p>
+    <w:p>
+      <w:pPr>
+        <w:pStyle w:val="ListParagraph"/>
+        <w:numPr>
+          <w:ilvl w:val="2"/>
+          <w:numId w:val="1"/>
+        </w:numPr>
+      </w:pPr>
+      <w:r>
+        <w:t>Mass (from body via planet)</w:t>
+      </w:r>
+    </w:p>
+    <w:p>
+      <w:pPr>
+        <w:pStyle w:val="ListParagraph"/>
+        <w:numPr>
+          <w:ilvl w:val="3"/>
+          <w:numId w:val="1"/>
+        </w:numPr>
+      </w:pPr>
+      <w:r>
+        <w:t xml:space="preserve">Mass should </w:t>
+      </w:r>
+      <w:r>
+        <w:t>Range from 0.0001 -&gt; 0.1 Earth masses -&gt; dwarf planets</w:t>
+      </w:r>
+    </w:p>
+    <w:p>
+      <w:pPr>
+        <w:pStyle w:val="ListParagraph"/>
+        <w:numPr>
+          <w:ilvl w:val="3"/>
+          <w:numId w:val="1"/>
+        </w:numPr>
+      </w:pPr>
+      <w:r>
+        <w:t>Safer range 0.03 Earth masses -&gt; 0.1</w:t>
+      </w:r>
+    </w:p>
+    <w:p>
+      <w:pPr>
+        <w:pStyle w:val="ListParagraph"/>
+        <w:numPr>
+          <w:ilvl w:val="2"/>
+          <w:numId w:val="1"/>
+        </w:numPr>
+      </w:pPr>
+      <w:r>
+        <w:t>Radius (from body via planet)</w:t>
+      </w:r>
+    </w:p>
+    <w:p>
+      <w:pPr>
+        <w:pStyle w:val="ListParagraph"/>
+        <w:numPr>
+          <w:ilvl w:val="3"/>
+          <w:numId w:val="1"/>
+        </w:numPr>
+      </w:pPr>
+      <w:r>
+        <w:t xml:space="preserve">Should be &gt; 0.03 earth radii  </w:t>
+      </w:r>
+    </w:p>
+    <w:p>
+      <w:pPr>
+        <w:pStyle w:val="ListParagraph"/>
+        <w:numPr>
+          <w:ilvl w:val="2"/>
+          <w:numId w:val="1"/>
+        </w:numPr>
+      </w:pPr>
+      <w:proofErr w:type="spellStart"/>
+      <w:r>
+        <w:t>Desnsity</w:t>
+      </w:r>
+      <w:proofErr w:type="spellEnd"/>
+      <w:r>
+        <w:t xml:space="preserve"> (via planet from body)</w:t>
+      </w:r>
+    </w:p>
+    <w:p>
+      <w:pPr>
+        <w:pStyle w:val="ListParagraph"/>
+        <w:numPr>
+          <w:ilvl w:val="3"/>
+          <w:numId w:val="1"/>
+        </w:numPr>
+      </w:pPr>
+      <w:r>
+        <w:t>Low -&gt; ice</w:t>
+      </w:r>
+    </w:p>
+    <w:p>
+      <w:pPr>
+        <w:pStyle w:val="ListParagraph"/>
+        <w:numPr>
+          <w:ilvl w:val="3"/>
+          <w:numId w:val="1"/>
+        </w:numPr>
+      </w:pPr>
+      <w:r>
+        <w:t>Medium -&gt; ice with some rock</w:t>
+      </w:r>
+    </w:p>
+    <w:p>
+      <w:pPr>
+        <w:pStyle w:val="ListParagraph"/>
+        <w:numPr>
+          <w:ilvl w:val="3"/>
+          <w:numId w:val="1"/>
+        </w:numPr>
+      </w:pPr>
+      <w:r>
+        <w:t>High -&gt; rocky, maybe silicate core/iron core</w:t>
+      </w:r>
+    </w:p>
+    <w:p>
+      <w:pPr>
+        <w:pStyle w:val="ListParagraph"/>
+        <w:numPr>
+          <w:ilvl w:val="1"/>
+          <w:numId w:val="1"/>
+        </w:numPr>
+      </w:pPr>
+      <w:r>
+        <w:t>Functions</w:t>
+      </w:r>
+    </w:p>
+    <w:p>
+      <w:pPr>
+        <w:pStyle w:val="ListParagraph"/>
+        <w:numPr>
+          <w:ilvl w:val="0"/>
+          <w:numId w:val="1"/>
+        </w:numPr>
+      </w:pPr>
+      <w:commentRangeStart w:id="8"/>
+      <w:r>
+        <w:t xml:space="preserve">Orbit </w:t>
+      </w:r>
+      <w:commentRangeEnd w:id="8"/>
       <w:r>
         <w:rPr>
           <w:rStyle w:val="CommentReference"/>
         </w:rPr>
-        <w:commentReference w:id="3"/>
-      </w:r>
-      <w:r>
-        <w:t>(in reference to star)</w:t>
-      </w:r>
-    </w:p>
-    <w:p>
-      <w:pPr>
-        <w:pStyle w:val="ListParagraph"/>
-        <w:numPr>
-          <w:ilvl w:val="3"/>
-          <w:numId w:val="1"/>
-        </w:numPr>
-      </w:pPr>
-      <w:r>
-        <w:t>Center of mass</w:t>
-      </w:r>
-    </w:p>
-    <w:p>
-      <w:pPr>
-        <w:pStyle w:val="ListParagraph"/>
-        <w:numPr>
-          <w:ilvl w:val="3"/>
-          <w:numId w:val="1"/>
-        </w:numPr>
-      </w:pPr>
-      <w:r>
-        <w:t>Barry Center = Average separation * (Mass of star / average mass of the 2 suns)</w:t>
+        <w:commentReference w:id="8"/>
+      </w:r>
+    </w:p>
+    <w:p>
+      <w:pPr>
+        <w:pStyle w:val="ListParagraph"/>
+        <w:numPr>
+          <w:ilvl w:val="1"/>
+          <w:numId w:val="1"/>
+        </w:numPr>
+      </w:pPr>
+      <w:r>
+        <w:t>Properties</w:t>
+      </w:r>
+    </w:p>
+    <w:p>
+      <w:pPr>
+        <w:pStyle w:val="ListParagraph"/>
+        <w:numPr>
+          <w:ilvl w:val="2"/>
+          <w:numId w:val="1"/>
+        </w:numPr>
+      </w:pPr>
+      <w:r>
+        <w:t>Rotation speed</w:t>
+      </w:r>
+    </w:p>
+    <w:p>
+      <w:pPr>
+        <w:pStyle w:val="ListParagraph"/>
+        <w:numPr>
+          <w:ilvl w:val="3"/>
+          <w:numId w:val="1"/>
+        </w:numPr>
+      </w:pPr>
+      <w:r>
+        <w:t xml:space="preserve">Speed the planet spins on </w:t>
+      </w:r>
+      <w:proofErr w:type="spellStart"/>
+      <w:r>
+        <w:t>it’s</w:t>
+      </w:r>
+      <w:proofErr w:type="spellEnd"/>
+      <w:r>
+        <w:t xml:space="preserve"> ____ axis</w:t>
+      </w:r>
+    </w:p>
+    <w:p>
+      <w:pPr>
+        <w:pStyle w:val="ListParagraph"/>
+        <w:numPr>
+          <w:ilvl w:val="2"/>
+          <w:numId w:val="1"/>
+        </w:numPr>
+      </w:pPr>
+      <w:r>
+        <w:t>Axial Tilt (?)</w:t>
+      </w:r>
+    </w:p>
+    <w:p>
+      <w:pPr>
+        <w:pStyle w:val="ListParagraph"/>
+        <w:numPr>
+          <w:ilvl w:val="2"/>
+          <w:numId w:val="1"/>
+        </w:numPr>
+      </w:pPr>
+      <w:r>
+        <w:t>Size</w:t>
+      </w:r>
+    </w:p>
+    <w:p>
+      <w:pPr>
+        <w:pStyle w:val="ListParagraph"/>
+        <w:numPr>
+          <w:ilvl w:val="3"/>
+          <w:numId w:val="1"/>
+        </w:numPr>
+      </w:pPr>
+      <w:r>
+        <w:t xml:space="preserve"> ½ * the total width/length, whichever is bigger</w:t>
       </w:r>
     </w:p>
     <w:p>
@@ -1766,6 +3867,219 @@
       <w:r>
         <w:t>Eccentricity</w:t>
       </w:r>
+    </w:p>
+    <w:p>
+      <w:pPr>
+        <w:pStyle w:val="ListParagraph"/>
+        <w:numPr>
+          <w:ilvl w:val="3"/>
+          <w:numId w:val="1"/>
+        </w:numPr>
+      </w:pPr>
+      <w:r>
+        <w:t>0 to 1, not inclusive</w:t>
+      </w:r>
+    </w:p>
+    <w:p>
+      <w:pPr>
+        <w:pStyle w:val="ListParagraph"/>
+        <w:numPr>
+          <w:ilvl w:val="2"/>
+          <w:numId w:val="1"/>
+        </w:numPr>
+      </w:pPr>
+      <w:r>
+        <w:t>Pitch</w:t>
+      </w:r>
+    </w:p>
+    <w:p>
+      <w:pPr>
+        <w:pStyle w:val="ListParagraph"/>
+        <w:numPr>
+          <w:ilvl w:val="3"/>
+          <w:numId w:val="1"/>
+        </w:numPr>
+      </w:pPr>
+      <w:r>
+        <w:t>The angle relative to the planets equatorial plane</w:t>
+      </w:r>
+    </w:p>
+    <w:p>
+      <w:pPr>
+        <w:pStyle w:val="ListParagraph"/>
+        <w:numPr>
+          <w:ilvl w:val="3"/>
+          <w:numId w:val="1"/>
+        </w:numPr>
+      </w:pPr>
+      <w:r>
+        <w:t>0-180 degrees</w:t>
+      </w:r>
+    </w:p>
+    <w:p>
+      <w:pPr>
+        <w:pStyle w:val="ListParagraph"/>
+        <w:numPr>
+          <w:ilvl w:val="2"/>
+          <w:numId w:val="1"/>
+        </w:numPr>
+      </w:pPr>
+      <w:r>
+        <w:t xml:space="preserve">Longitude of the </w:t>
+      </w:r>
+      <w:proofErr w:type="spellStart"/>
+      <w:r>
+        <w:t>asending</w:t>
+      </w:r>
+      <w:proofErr w:type="spellEnd"/>
+      <w:r>
+        <w:t xml:space="preserve"> node/yaw</w:t>
+      </w:r>
+    </w:p>
+    <w:p>
+      <w:pPr>
+        <w:pStyle w:val="ListParagraph"/>
+        <w:numPr>
+          <w:ilvl w:val="3"/>
+          <w:numId w:val="1"/>
+        </w:numPr>
+      </w:pPr>
+      <w:r>
+        <w:t xml:space="preserve">Angle or distance or something from the reference line to the </w:t>
+      </w:r>
+      <w:proofErr w:type="spellStart"/>
+      <w:r>
+        <w:t>acending</w:t>
+      </w:r>
+      <w:proofErr w:type="spellEnd"/>
+      <w:r>
+        <w:t xml:space="preserve"> node</w:t>
+      </w:r>
+    </w:p>
+    <w:p>
+      <w:pPr>
+        <w:pStyle w:val="ListParagraph"/>
+        <w:numPr>
+          <w:ilvl w:val="3"/>
+          <w:numId w:val="1"/>
+        </w:numPr>
+      </w:pPr>
+      <w:r>
+        <w:t>0-360 degrees</w:t>
+      </w:r>
+    </w:p>
+    <w:p>
+      <w:pPr>
+        <w:pStyle w:val="ListParagraph"/>
+        <w:numPr>
+          <w:ilvl w:val="2"/>
+          <w:numId w:val="1"/>
+        </w:numPr>
+      </w:pPr>
+      <w:r>
+        <w:t xml:space="preserve">Argument of </w:t>
+      </w:r>
+      <w:proofErr w:type="spellStart"/>
+      <w:r>
+        <w:t>peroapsis</w:t>
+      </w:r>
+      <w:proofErr w:type="spellEnd"/>
+      <w:r>
+        <w:t>/roll</w:t>
+      </w:r>
+    </w:p>
+    <w:p>
+      <w:pPr>
+        <w:pStyle w:val="ListParagraph"/>
+        <w:numPr>
+          <w:ilvl w:val="3"/>
+          <w:numId w:val="1"/>
+        </w:numPr>
+      </w:pPr>
+      <w:r>
+        <w:t xml:space="preserve">Angle from </w:t>
+      </w:r>
+      <w:proofErr w:type="spellStart"/>
+      <w:r>
+        <w:t>acending</w:t>
+      </w:r>
+      <w:proofErr w:type="spellEnd"/>
+      <w:r>
+        <w:t xml:space="preserve"> node to periapsis</w:t>
+      </w:r>
+    </w:p>
+    <w:p>
+      <w:pPr>
+        <w:pStyle w:val="ListParagraph"/>
+        <w:numPr>
+          <w:ilvl w:val="3"/>
+          <w:numId w:val="1"/>
+        </w:numPr>
+      </w:pPr>
+      <w:r>
+        <w:t>0-360 degrees</w:t>
+      </w:r>
+    </w:p>
+    <w:p>
+      <w:pPr>
+        <w:pStyle w:val="ListParagraph"/>
+        <w:numPr>
+          <w:ilvl w:val="2"/>
+          <w:numId w:val="1"/>
+        </w:numPr>
+      </w:pPr>
+      <w:r>
+        <w:t xml:space="preserve">True </w:t>
+      </w:r>
+      <w:proofErr w:type="spellStart"/>
+      <w:r>
+        <w:t>Anomoly</w:t>
+      </w:r>
+      <w:proofErr w:type="spellEnd"/>
+      <w:r>
+        <w:t>/Plot</w:t>
+      </w:r>
+    </w:p>
+    <w:p>
+      <w:pPr>
+        <w:pStyle w:val="ListParagraph"/>
+        <w:numPr>
+          <w:ilvl w:val="3"/>
+          <w:numId w:val="1"/>
+        </w:numPr>
+      </w:pPr>
+      <w:r>
+        <w:t>Position of planet in it’s orbit relative to periapsis</w:t>
+      </w:r>
+    </w:p>
+    <w:p>
+      <w:pPr>
+        <w:pStyle w:val="ListParagraph"/>
+        <w:numPr>
+          <w:ilvl w:val="3"/>
+          <w:numId w:val="1"/>
+        </w:numPr>
+      </w:pPr>
+      <w:r>
+        <w:t>0-360 degrees</w:t>
+      </w:r>
+    </w:p>
+    <w:p>
+      <w:pPr>
+        <w:pStyle w:val="ListParagraph"/>
+        <w:numPr>
+          <w:ilvl w:val="3"/>
+          <w:numId w:val="1"/>
+        </w:numPr>
+      </w:pPr>
+      <w:r>
+        <w:t xml:space="preserve">Probably not </w:t>
+      </w:r>
+      <w:proofErr w:type="spellStart"/>
+      <w:r>
+        <w:t>neccissary</w:t>
+      </w:r>
+      <w:proofErr w:type="spellEnd"/>
       <w:r>
         <w:t xml:space="preserve"> </w:t>
       </w:r>
@@ -1774,884 +4088,12 @@
       <w:pPr>
         <w:pStyle w:val="ListParagraph"/>
         <w:numPr>
-          <w:ilvl w:val="2"/>
-          <w:numId w:val="1"/>
-        </w:numPr>
-      </w:pPr>
-      <w:r>
-        <w:t xml:space="preserve">Max separation (From </w:t>
-      </w:r>
-      <w:proofErr w:type="spellStart"/>
-      <w:r>
-        <w:t>barry</w:t>
-      </w:r>
-      <w:proofErr w:type="spellEnd"/>
-      <w:r>
-        <w:t xml:space="preserve"> center)</w:t>
-      </w:r>
-    </w:p>
-    <w:p>
-      <w:pPr>
-        <w:pStyle w:val="ListParagraph"/>
-        <w:numPr>
-          <w:ilvl w:val="3"/>
-          <w:numId w:val="1"/>
-        </w:numPr>
-      </w:pPr>
-      <w:r>
-        <w:t xml:space="preserve">(1+eccentricity) X average </w:t>
-      </w:r>
-      <w:r>
-        <w:t>separation</w:t>
-      </w:r>
-    </w:p>
-    <w:p>
-      <w:pPr>
-        <w:pStyle w:val="ListParagraph"/>
-        <w:numPr>
-          <w:ilvl w:val="2"/>
-          <w:numId w:val="1"/>
-        </w:numPr>
-      </w:pPr>
-      <w:r>
-        <w:t>M</w:t>
-      </w:r>
-      <w:r>
-        <w:t>in</w:t>
-      </w:r>
-      <w:r>
-        <w:t xml:space="preserve"> separation</w:t>
-      </w:r>
-      <w:r>
-        <w:t xml:space="preserve"> </w:t>
-      </w:r>
-      <w:r>
-        <w:t xml:space="preserve">(From </w:t>
-      </w:r>
-      <w:proofErr w:type="spellStart"/>
-      <w:r>
-        <w:t>barry</w:t>
-      </w:r>
-      <w:proofErr w:type="spellEnd"/>
-      <w:r>
-        <w:t xml:space="preserve"> center)</w:t>
-      </w:r>
-    </w:p>
-    <w:p>
-      <w:pPr>
-        <w:pStyle w:val="ListParagraph"/>
-        <w:numPr>
-          <w:ilvl w:val="3"/>
-          <w:numId w:val="1"/>
-        </w:numPr>
-      </w:pPr>
-      <w:r>
-        <w:t>(1</w:t>
-      </w:r>
-      <w:r>
-        <w:t>-</w:t>
-      </w:r>
-      <w:r>
-        <w:t xml:space="preserve">eccentricity) X average </w:t>
-      </w:r>
-      <w:r>
-        <w:t>separation</w:t>
-      </w:r>
-    </w:p>
-    <w:p>
-      <w:pPr>
-        <w:pStyle w:val="ListParagraph"/>
-        <w:numPr>
-          <w:ilvl w:val="2"/>
-          <w:numId w:val="1"/>
-        </w:numPr>
-      </w:pPr>
-      <w:r>
-        <w:t xml:space="preserve">Max separation (from </w:t>
-      </w:r>
-      <w:r>
-        <w:t>each other</w:t>
-      </w:r>
-      <w:r>
-        <w:t>)</w:t>
-      </w:r>
-    </w:p>
-    <w:p>
-      <w:pPr>
-        <w:pStyle w:val="ListParagraph"/>
-        <w:numPr>
-          <w:ilvl w:val="3"/>
-          <w:numId w:val="1"/>
-        </w:numPr>
-      </w:pPr>
-      <w:r>
-        <w:t xml:space="preserve">2 times max </w:t>
-      </w:r>
-      <w:proofErr w:type="spellStart"/>
-      <w:r>
-        <w:t>sep</w:t>
-      </w:r>
-      <w:proofErr w:type="spellEnd"/>
-      <w:r>
-        <w:t xml:space="preserve"> from </w:t>
-      </w:r>
-      <w:proofErr w:type="spellStart"/>
-      <w:r>
-        <w:t>barry</w:t>
-      </w:r>
-      <w:proofErr w:type="spellEnd"/>
-      <w:r>
-        <w:t xml:space="preserve"> center</w:t>
-      </w:r>
-    </w:p>
-    <w:p>
-      <w:pPr>
-        <w:pStyle w:val="ListParagraph"/>
-        <w:numPr>
-          <w:ilvl w:val="2"/>
-          <w:numId w:val="1"/>
-        </w:numPr>
-      </w:pPr>
-      <w:r>
-        <w:t xml:space="preserve">Min </w:t>
-      </w:r>
-      <w:r>
-        <w:t>separation</w:t>
-      </w:r>
-      <w:r>
-        <w:t xml:space="preserve"> (from </w:t>
-      </w:r>
-      <w:r>
-        <w:t>each other</w:t>
-      </w:r>
-      <w:r>
-        <w:t>)</w:t>
-      </w:r>
-    </w:p>
-    <w:p>
-      <w:pPr>
-        <w:pStyle w:val="ListParagraph"/>
-        <w:numPr>
-          <w:ilvl w:val="3"/>
-          <w:numId w:val="1"/>
-        </w:numPr>
-      </w:pPr>
-      <w:r>
-        <w:t xml:space="preserve">2 times min separation from </w:t>
-      </w:r>
-      <w:proofErr w:type="spellStart"/>
-      <w:r>
-        <w:t>barry</w:t>
-      </w:r>
-      <w:proofErr w:type="spellEnd"/>
-      <w:r>
-        <w:t xml:space="preserve"> center</w:t>
-      </w:r>
-    </w:p>
-    <w:p>
-      <w:pPr>
-        <w:pStyle w:val="ListParagraph"/>
-        <w:numPr>
-          <w:ilvl w:val="2"/>
-          <w:numId w:val="1"/>
-        </w:numPr>
-      </w:pPr>
-      <w:r>
-        <w:t>Forbidden Zone Inner Limit</w:t>
-      </w:r>
-    </w:p>
-    <w:p>
-      <w:pPr>
-        <w:pStyle w:val="ListParagraph"/>
-        <w:numPr>
-          <w:ilvl w:val="3"/>
-          <w:numId w:val="1"/>
-        </w:numPr>
-      </w:pPr>
-      <w:r>
-        <w:t>Closet to stars that can be orbited safely w/o instability</w:t>
-      </w:r>
-    </w:p>
-    <w:p>
-      <w:pPr>
-        <w:pStyle w:val="ListParagraph"/>
-        <w:numPr>
-          <w:ilvl w:val="3"/>
-          <w:numId w:val="1"/>
-        </w:numPr>
-      </w:pPr>
-      <w:r>
-        <w:t>Inner Limit = min separation / 3</w:t>
-      </w:r>
-    </w:p>
-    <w:p>
-      <w:pPr>
-        <w:pStyle w:val="ListParagraph"/>
-        <w:numPr>
-          <w:ilvl w:val="2"/>
-          <w:numId w:val="1"/>
-        </w:numPr>
-      </w:pPr>
-      <w:r>
-        <w:t>Forbidden zone outer limit</w:t>
-      </w:r>
-    </w:p>
-    <w:p>
-      <w:pPr>
-        <w:pStyle w:val="ListParagraph"/>
-        <w:numPr>
-          <w:ilvl w:val="3"/>
-          <w:numId w:val="1"/>
-        </w:numPr>
-      </w:pPr>
-      <w:r>
-        <w:t>Outer limit = max separation * 3</w:t>
-      </w:r>
-    </w:p>
-    <w:p>
-      <w:pPr>
-        <w:pStyle w:val="ListParagraph"/>
-        <w:numPr>
           <w:ilvl w:val="1"/>
           <w:numId w:val="1"/>
         </w:numPr>
       </w:pPr>
       <w:r>
         <w:t>Functions</w:t>
-      </w:r>
-    </w:p>
-    <w:p>
-      <w:pPr>
-        <w:pStyle w:val="ListParagraph"/>
-        <w:numPr>
-          <w:ilvl w:val="2"/>
-          <w:numId w:val="1"/>
-        </w:numPr>
-      </w:pPr>
-      <w:r>
-        <w:t>Generate P-Type System (Tatooine)</w:t>
-      </w:r>
-    </w:p>
-    <w:p>
-      <w:pPr>
-        <w:pStyle w:val="ListParagraph"/>
-        <w:numPr>
-          <w:ilvl w:val="3"/>
-          <w:numId w:val="1"/>
-        </w:numPr>
-      </w:pPr>
-      <w:r>
-        <w:t>Generate the 2 stars</w:t>
-      </w:r>
-    </w:p>
-    <w:p>
-      <w:pPr>
-        <w:pStyle w:val="ListParagraph"/>
-        <w:numPr>
-          <w:ilvl w:val="3"/>
-          <w:numId w:val="1"/>
-        </w:numPr>
-      </w:pPr>
-      <w:r>
-        <w:t>Make sure the larger is between 0.1 solar masses and 16 solar masses</w:t>
-      </w:r>
-    </w:p>
-    <w:p>
-      <w:pPr>
-        <w:pStyle w:val="ListParagraph"/>
-        <w:numPr>
-          <w:ilvl w:val="4"/>
-          <w:numId w:val="1"/>
-        </w:numPr>
-      </w:pPr>
-      <w:r>
-        <w:t>0.6 – 1.4 solar masses if looking for a habitable system</w:t>
-      </w:r>
-    </w:p>
-    <w:p>
-      <w:pPr>
-        <w:pStyle w:val="ListParagraph"/>
-        <w:numPr>
-          <w:ilvl w:val="3"/>
-          <w:numId w:val="1"/>
-        </w:numPr>
-      </w:pPr>
-      <w:r>
-        <w:t>Total values for the system from the 2 stars (</w:t>
-      </w:r>
-      <w:proofErr w:type="spellStart"/>
-      <w:r>
-        <w:t>eg</w:t>
-      </w:r>
-      <w:proofErr w:type="spellEnd"/>
-      <w:r>
-        <w:t xml:space="preserve"> mass, </w:t>
-      </w:r>
-      <w:proofErr w:type="spellStart"/>
-      <w:r>
-        <w:t>luminocity</w:t>
-      </w:r>
-      <w:proofErr w:type="spellEnd"/>
-      <w:r>
-        <w:t xml:space="preserve"> </w:t>
-      </w:r>
-      <w:proofErr w:type="spellStart"/>
-      <w:r>
-        <w:t>ect</w:t>
-      </w:r>
-      <w:proofErr w:type="spellEnd"/>
-      <w:r>
-        <w:t>)</w:t>
-      </w:r>
-    </w:p>
-    <w:p>
-      <w:pPr>
-        <w:pStyle w:val="ListParagraph"/>
-        <w:numPr>
-          <w:ilvl w:val="3"/>
-          <w:numId w:val="1"/>
-        </w:numPr>
-      </w:pPr>
-      <w:r>
-        <w:t>Choose Average</w:t>
-      </w:r>
-      <w:r>
-        <w:t xml:space="preserve"> separation</w:t>
-      </w:r>
-    </w:p>
-    <w:p>
-      <w:pPr>
-        <w:pStyle w:val="ListParagraph"/>
-        <w:numPr>
-          <w:ilvl w:val="4"/>
-          <w:numId w:val="1"/>
-        </w:numPr>
-      </w:pPr>
-      <w:r>
-        <w:t>0.15 – 6 AU</w:t>
-      </w:r>
-    </w:p>
-    <w:p>
-      <w:pPr>
-        <w:pStyle w:val="ListParagraph"/>
-        <w:numPr>
-          <w:ilvl w:val="4"/>
-          <w:numId w:val="1"/>
-        </w:numPr>
-      </w:pPr>
-      <w:r>
-        <w:t>Closer to 0.15 AU = more habitable</w:t>
-      </w:r>
-    </w:p>
-    <w:p>
-      <w:pPr>
-        <w:pStyle w:val="ListParagraph"/>
-        <w:numPr>
-          <w:ilvl w:val="3"/>
-          <w:numId w:val="1"/>
-        </w:numPr>
-      </w:pPr>
-      <w:r>
-        <w:t>Eccentricity</w:t>
-      </w:r>
-    </w:p>
-    <w:p>
-      <w:pPr>
-        <w:pStyle w:val="ListParagraph"/>
-        <w:numPr>
-          <w:ilvl w:val="4"/>
-          <w:numId w:val="1"/>
-        </w:numPr>
-      </w:pPr>
-      <w:r>
-        <w:t>0.4-0.7 for best results</w:t>
-      </w:r>
-    </w:p>
-    <w:p>
-      <w:pPr>
-        <w:pStyle w:val="ListParagraph"/>
-        <w:numPr>
-          <w:ilvl w:val="4"/>
-          <w:numId w:val="1"/>
-        </w:numPr>
-      </w:pPr>
-      <w:r>
-        <w:t>Closer to 0.4 = more habitable</w:t>
-      </w:r>
-    </w:p>
-    <w:p>
-      <w:pPr>
-        <w:pStyle w:val="ListParagraph"/>
-        <w:numPr>
-          <w:ilvl w:val="3"/>
-          <w:numId w:val="1"/>
-        </w:numPr>
-      </w:pPr>
-      <w:r>
-        <w:t>Calc separations</w:t>
-      </w:r>
-    </w:p>
-    <w:p>
-      <w:pPr>
-        <w:pStyle w:val="ListParagraph"/>
-        <w:numPr>
-          <w:ilvl w:val="4"/>
-          <w:numId w:val="1"/>
-        </w:numPr>
-      </w:pPr>
-      <w:r>
-        <w:t>Check to make sure they never come closer than 0.1 AU, otherwise have to try again</w:t>
-      </w:r>
-    </w:p>
-    <w:p>
-      <w:pPr>
-        <w:pStyle w:val="ListParagraph"/>
-        <w:numPr>
-          <w:ilvl w:val="3"/>
-          <w:numId w:val="1"/>
-        </w:numPr>
-      </w:pPr>
-      <w:commentRangeStart w:id="4"/>
-      <w:r>
-        <w:t>Calc Orbital Limits</w:t>
-      </w:r>
-      <w:commentRangeEnd w:id="4"/>
-      <w:r>
-        <w:rPr>
-          <w:rStyle w:val="CommentReference"/>
-        </w:rPr>
-        <w:commentReference w:id="4"/>
-      </w:r>
-      <w:r>
-        <w:t xml:space="preserve">, frost line, and habitable zone </w:t>
-      </w:r>
-      <w:r>
-        <w:t>like before</w:t>
-      </w:r>
-    </w:p>
-    <w:p>
-      <w:pPr>
-        <w:pStyle w:val="ListParagraph"/>
-        <w:numPr>
-          <w:ilvl w:val="3"/>
-          <w:numId w:val="1"/>
-        </w:numPr>
-      </w:pPr>
-      <w:r>
-        <w:t>Calc Forbidden zone</w:t>
-      </w:r>
-    </w:p>
-    <w:p>
-      <w:pPr>
-        <w:pStyle w:val="ListParagraph"/>
-        <w:numPr>
-          <w:ilvl w:val="4"/>
-          <w:numId w:val="1"/>
-        </w:numPr>
-      </w:pPr>
-      <w:r>
-        <w:t xml:space="preserve">Note, </w:t>
-      </w:r>
-      <w:r>
-        <w:rPr>
-          <w:b/>
-        </w:rPr>
-        <w:t>if forcing habitability</w:t>
-      </w:r>
-      <w:r>
-        <w:t>, if this extends into habitable zone, should place our inner planet a little outside forbidden zone, especially if maximizing habitable planets</w:t>
-      </w:r>
-      <w:r>
-        <w:t xml:space="preserve"> </w:t>
-      </w:r>
-    </w:p>
-    <w:p>
-      <w:pPr>
-        <w:pStyle w:val="ListParagraph"/>
-        <w:numPr>
-          <w:ilvl w:val="5"/>
-          <w:numId w:val="1"/>
-        </w:numPr>
-      </w:pPr>
-      <w:r>
-        <w:t>Just said must be at least 4x star minimum separation away … okay</w:t>
-      </w:r>
-    </w:p>
-    <w:p>
-      <w:pPr>
-        <w:pStyle w:val="ListParagraph"/>
-        <w:numPr>
-          <w:ilvl w:val="4"/>
-          <w:numId w:val="1"/>
-        </w:numPr>
-      </w:pPr>
-      <w:r>
-        <w:t>Outer edge must be within the outer orbital limit of the system, or restart</w:t>
-      </w:r>
-    </w:p>
-    <w:p>
-      <w:pPr>
-        <w:pStyle w:val="ListParagraph"/>
-        <w:numPr>
-          <w:ilvl w:val="3"/>
-          <w:numId w:val="1"/>
-        </w:numPr>
-      </w:pPr>
-      <w:r>
-        <w:t>Generate planet orbits like it’s a normal star from here on (see star orbit calculation functions)</w:t>
-      </w:r>
-    </w:p>
-    <w:p>
-      <w:pPr>
-        <w:pStyle w:val="ListParagraph"/>
-        <w:numPr>
-          <w:ilvl w:val="2"/>
-          <w:numId w:val="1"/>
-        </w:numPr>
-      </w:pPr>
-      <w:r>
-        <w:t xml:space="preserve">Generate S-Type system </w:t>
-      </w:r>
-    </w:p>
-    <w:p>
-      <w:pPr>
-        <w:pStyle w:val="ListParagraph"/>
-        <w:numPr>
-          <w:ilvl w:val="3"/>
-          <w:numId w:val="1"/>
-        </w:numPr>
-      </w:pPr>
-      <w:r>
-        <w:t>Generate stars</w:t>
-      </w:r>
-    </w:p>
-    <w:p>
-      <w:pPr>
-        <w:pStyle w:val="ListParagraph"/>
-        <w:numPr>
-          <w:ilvl w:val="4"/>
-          <w:numId w:val="1"/>
-        </w:numPr>
-      </w:pPr>
-      <w:r>
-        <w:t>Should both be within that 0.6-1.4 range this time (if we want both habitable), otherwise use the extended range</w:t>
-      </w:r>
-    </w:p>
-    <w:p>
-      <w:pPr>
-        <w:pStyle w:val="ListParagraph"/>
-        <w:numPr>
-          <w:ilvl w:val="3"/>
-          <w:numId w:val="1"/>
-        </w:numPr>
-      </w:pPr>
-      <w:r>
-        <w:t>Choose average separation</w:t>
-      </w:r>
-    </w:p>
-    <w:p>
-      <w:pPr>
-        <w:pStyle w:val="ListParagraph"/>
-        <w:numPr>
-          <w:ilvl w:val="4"/>
-          <w:numId w:val="1"/>
-        </w:numPr>
-      </w:pPr>
-      <w:r>
-        <w:t>120-600 AU</w:t>
-      </w:r>
-    </w:p>
-    <w:p>
-      <w:pPr>
-        <w:pStyle w:val="ListParagraph"/>
-        <w:numPr>
-          <w:ilvl w:val="4"/>
-          <w:numId w:val="1"/>
-        </w:numPr>
-      </w:pPr>
-      <w:r>
-        <w:t>Farther apart = better</w:t>
-      </w:r>
-    </w:p>
-    <w:p>
-      <w:pPr>
-        <w:pStyle w:val="ListParagraph"/>
-        <w:numPr>
-          <w:ilvl w:val="3"/>
-          <w:numId w:val="1"/>
-        </w:numPr>
-      </w:pPr>
-      <w:r>
-        <w:t>Eccentricity</w:t>
-      </w:r>
-    </w:p>
-    <w:p>
-      <w:pPr>
-        <w:pStyle w:val="ListParagraph"/>
-        <w:numPr>
-          <w:ilvl w:val="4"/>
-          <w:numId w:val="1"/>
-        </w:numPr>
-      </w:pPr>
-      <w:r>
-        <w:t>0.4-0.7 for best results</w:t>
-      </w:r>
-    </w:p>
-    <w:p>
-      <w:pPr>
-        <w:pStyle w:val="ListParagraph"/>
-        <w:numPr>
-          <w:ilvl w:val="4"/>
-          <w:numId w:val="1"/>
-        </w:numPr>
-      </w:pPr>
-      <w:r>
-        <w:t>Closer to 0.4 = more habitable</w:t>
-      </w:r>
-    </w:p>
-    <w:p>
-      <w:pPr>
-        <w:pStyle w:val="ListParagraph"/>
-        <w:numPr>
-          <w:ilvl w:val="3"/>
-          <w:numId w:val="1"/>
-        </w:numPr>
-      </w:pPr>
-      <w:r>
-        <w:t>Calc separations</w:t>
-      </w:r>
-    </w:p>
-    <w:p>
-      <w:pPr>
-        <w:pStyle w:val="ListParagraph"/>
-        <w:numPr>
-          <w:ilvl w:val="3"/>
-          <w:numId w:val="1"/>
-        </w:numPr>
-      </w:pPr>
-      <w:r>
-        <w:t>Note: both stars should have their inner and outer limits, and habitable zones calculated, so don’t need to find those here</w:t>
-      </w:r>
-    </w:p>
-    <w:p>
-      <w:pPr>
-        <w:pStyle w:val="ListParagraph"/>
-        <w:numPr>
-          <w:ilvl w:val="3"/>
-          <w:numId w:val="1"/>
-        </w:numPr>
-      </w:pPr>
-      <w:r>
-        <w:t>Check that the inner edge of the forbidden zone, 1/3 * min separation still, is beyond the otter limit of both stars</w:t>
-      </w:r>
-    </w:p>
-    <w:p>
-      <w:pPr>
-        <w:pStyle w:val="ListParagraph"/>
-        <w:numPr>
-          <w:ilvl w:val="3"/>
-          <w:numId w:val="1"/>
-        </w:numPr>
-      </w:pPr>
-      <w:r>
-        <w:t xml:space="preserve">Calc orbits for both stars </w:t>
-      </w:r>
-      <w:proofErr w:type="spellStart"/>
-      <w:r>
-        <w:t>sepertly</w:t>
-      </w:r>
-      <w:proofErr w:type="spellEnd"/>
-    </w:p>
-    <w:p>
-      <w:pPr>
-        <w:pStyle w:val="ListParagraph"/>
-        <w:numPr>
-          <w:ilvl w:val="2"/>
-          <w:numId w:val="1"/>
-        </w:numPr>
-      </w:pPr>
-    </w:p>
-    <w:p>
-      <w:pPr>
-        <w:pStyle w:val="ListParagraph"/>
-        <w:numPr>
-          <w:ilvl w:val="0"/>
-          <w:numId w:val="1"/>
-        </w:numPr>
-      </w:pPr>
-      <w:commentRangeStart w:id="5"/>
-      <w:r>
-        <w:t>Planet</w:t>
-      </w:r>
-      <w:commentRangeEnd w:id="5"/>
-      <w:r>
-        <w:rPr>
-          <w:rStyle w:val="CommentReference"/>
-        </w:rPr>
-        <w:commentReference w:id="5"/>
-      </w:r>
-    </w:p>
-    <w:p>
-      <w:pPr>
-        <w:pStyle w:val="ListParagraph"/>
-        <w:numPr>
-          <w:ilvl w:val="1"/>
-          <w:numId w:val="1"/>
-        </w:numPr>
-      </w:pPr>
-      <w:r>
-        <w:t>Inner planets are more likely to be rocky, and contain heavier materials</w:t>
-      </w:r>
-    </w:p>
-    <w:p>
-      <w:pPr>
-        <w:pStyle w:val="ListParagraph"/>
-        <w:numPr>
-          <w:ilvl w:val="1"/>
-          <w:numId w:val="1"/>
-        </w:numPr>
-      </w:pPr>
-      <w:r>
-        <w:t>Gas giants no closer than frost line</w:t>
-      </w:r>
-    </w:p>
-    <w:p>
-      <w:pPr>
-        <w:pStyle w:val="ListParagraph"/>
-        <w:numPr>
-          <w:ilvl w:val="2"/>
-          <w:numId w:val="1"/>
-        </w:numPr>
-      </w:pPr>
-      <w:r>
-        <w:t xml:space="preserve">Largest gas giant 1-1.2 au out from frost line </w:t>
-      </w:r>
-      <w:proofErr w:type="spellStart"/>
-      <w:r>
-        <w:t>ish</w:t>
-      </w:r>
-      <w:proofErr w:type="spellEnd"/>
-      <w:r>
-        <w:t xml:space="preserve"> maybe</w:t>
-      </w:r>
-    </w:p>
-    <w:p>
-      <w:pPr>
-        <w:pStyle w:val="ListParagraph"/>
-        <w:numPr>
-          <w:ilvl w:val="1"/>
-          <w:numId w:val="1"/>
-        </w:numPr>
-      </w:pPr>
-      <w:r>
-        <w:t>Properties</w:t>
-      </w:r>
-    </w:p>
-    <w:p>
-      <w:pPr>
-        <w:pStyle w:val="ListParagraph"/>
-        <w:numPr>
-          <w:ilvl w:val="2"/>
-          <w:numId w:val="1"/>
-        </w:numPr>
-      </w:pPr>
-      <w:r>
-        <w:t>Composition</w:t>
-      </w:r>
-    </w:p>
-    <w:p>
-      <w:pPr>
-        <w:pStyle w:val="ListParagraph"/>
-        <w:numPr>
-          <w:ilvl w:val="1"/>
-          <w:numId w:val="1"/>
-        </w:numPr>
-      </w:pPr>
-      <w:r>
-        <w:t>Functions</w:t>
-      </w:r>
-    </w:p>
-    <w:p>
-      <w:pPr>
-        <w:pStyle w:val="ListParagraph"/>
-        <w:numPr>
-          <w:ilvl w:val="0"/>
-          <w:numId w:val="1"/>
-        </w:numPr>
-      </w:pPr>
-      <w:r>
-        <w:t>Moon</w:t>
-      </w:r>
-    </w:p>
-    <w:p>
-      <w:pPr>
-        <w:pStyle w:val="ListParagraph"/>
-        <w:numPr>
-          <w:ilvl w:val="0"/>
-          <w:numId w:val="1"/>
-        </w:numPr>
-      </w:pPr>
-      <w:r>
-        <w:t>Dwarf Planet (probably just a moon subclass)</w:t>
-      </w:r>
-    </w:p>
-    <w:p>
-      <w:pPr>
-        <w:pStyle w:val="ListParagraph"/>
-        <w:numPr>
-          <w:ilvl w:val="1"/>
-          <w:numId w:val="1"/>
-        </w:numPr>
-      </w:pPr>
-      <w:r>
-        <w:t>Properties</w:t>
-      </w:r>
-    </w:p>
-    <w:p>
-      <w:pPr>
-        <w:pStyle w:val="ListParagraph"/>
-        <w:numPr>
-          <w:ilvl w:val="2"/>
-          <w:numId w:val="1"/>
-        </w:numPr>
-      </w:pPr>
-      <w:r>
-        <w:t xml:space="preserve">Mass should be </w:t>
-      </w:r>
-    </w:p>
-    <w:p>
-      <w:pPr>
-        <w:pStyle w:val="ListParagraph"/>
-        <w:numPr>
-          <w:ilvl w:val="1"/>
-          <w:numId w:val="1"/>
-        </w:numPr>
-      </w:pPr>
-      <w:r>
-        <w:t>Functions</w:t>
-      </w:r>
-    </w:p>
-    <w:p>
-      <w:pPr>
-        <w:pStyle w:val="ListParagraph"/>
-        <w:numPr>
-          <w:ilvl w:val="0"/>
-          <w:numId w:val="1"/>
-        </w:numPr>
-      </w:pPr>
-      <w:commentRangeStart w:id="6"/>
-      <w:r>
-        <w:t xml:space="preserve">Orbit </w:t>
-      </w:r>
-      <w:commentRangeEnd w:id="6"/>
-      <w:r>
-        <w:rPr>
-          <w:rStyle w:val="CommentReference"/>
-        </w:rPr>
-        <w:commentReference w:id="6"/>
-      </w:r>
-      <w:r>
-        <w:t>(?)</w:t>
       </w:r>
     </w:p>
     <w:p>
@@ -3042,6 +4484,106 @@
       </w:pPr>
       <w:r>
         <w:t>Dwarf stars?</w:t>
+      </w:r>
+    </w:p>
+    <w:p>
+      <w:r>
+        <w:t>Other Notes:</w:t>
+      </w:r>
+    </w:p>
+    <w:p>
+      <w:r>
+        <w:t xml:space="preserve">Hot </w:t>
+      </w:r>
+      <w:proofErr w:type="spellStart"/>
+      <w:r>
+        <w:t>jupter</w:t>
+      </w:r>
+      <w:proofErr w:type="spellEnd"/>
+      <w:r>
+        <w:t>, F/G type stars, maybe K</w:t>
+      </w:r>
+    </w:p>
+    <w:p>
+      <w:r>
+        <w:t>Mass is close to or greater than Jupiter, Less dense than Jupiter</w:t>
+      </w:r>
+    </w:p>
+    <w:p>
+      <w:r>
+        <w:t>Tidally locked, minimal moons</w:t>
+      </w:r>
+      <w:r>
+        <w:t xml:space="preserve"> (maybe 0.1 AU</w:t>
+      </w:r>
+      <w:r>
+        <w:t xml:space="preserve">) </w:t>
+      </w:r>
+    </w:p>
+    <w:p>
+      <w:r>
+        <w:t>Max distance is 0.15 AU (????)</w:t>
+      </w:r>
+    </w:p>
+    <w:p>
+      <w:r>
+        <w:t>Probably retrograde relative to star</w:t>
+      </w:r>
+    </w:p>
+    <w:p/>
+    <w:p>
+      <w:r>
+        <w:t xml:space="preserve">&lt;2 </w:t>
+      </w:r>
+      <w:proofErr w:type="spellStart"/>
+      <w:r>
+        <w:t>Juppiter</w:t>
+      </w:r>
+      <w:proofErr w:type="spellEnd"/>
+      <w:r>
+        <w:t xml:space="preserve"> masses -&gt; puffy giant sometimes, much larger radius, closer to sun, 0.04 AU&lt; orbit &lt; 0.15</w:t>
+      </w:r>
+    </w:p>
+    <w:p/>
+    <w:p>
+      <w:r>
+        <w:t xml:space="preserve">Eccentricity greater than 0.1 -&gt; </w:t>
+      </w:r>
+      <w:proofErr w:type="spellStart"/>
+      <w:r>
+        <w:t>excentric</w:t>
+      </w:r>
+      <w:proofErr w:type="spellEnd"/>
+      <w:r>
+        <w:t xml:space="preserve"> Jupiter</w:t>
+      </w:r>
+    </w:p>
+    <w:p/>
+    <w:p>
+      <w:r>
+        <w:t>Gas dwarf not v dense, 2x mass earth, far away from star</w:t>
+      </w:r>
+    </w:p>
+    <w:p/>
+    <w:p>
+      <w:r>
+        <w:t xml:space="preserve">Super </w:t>
+      </w:r>
+      <w:proofErr w:type="spellStart"/>
+      <w:r>
+        <w:t>jupeter</w:t>
+      </w:r>
+      <w:proofErr w:type="spellEnd"/>
+      <w:r>
+        <w:t xml:space="preserve">, (almost up to 13 * </w:t>
+      </w:r>
+      <w:proofErr w:type="spellStart"/>
+      <w:r>
+        <w:t>jupeter</w:t>
+      </w:r>
+      <w:proofErr w:type="spellEnd"/>
+      <w:r>
+        <w:t xml:space="preserve"> masses, 13 is the hard limit)</w:t>
       </w:r>
     </w:p>
     <w:sectPr>
@@ -3080,7 +4622,7 @@
       </w:r>
     </w:p>
   </w:comment>
-  <w:comment w:id="2" w:author="Daniel Peterson" w:date="2018-06-14T17:41:00Z" w:initials="DP">
+  <w:comment w:id="1" w:author="Daniel Peterson" w:date="2018-06-14T17:41:00Z" w:initials="DP">
     <w:p>
       <w:pPr>
         <w:pStyle w:val="CommentText"/>
@@ -3096,7 +4638,7 @@
       </w:r>
     </w:p>
   </w:comment>
-  <w:comment w:id="3" w:author="Daniel Peterson" w:date="2018-06-14T19:06:00Z" w:initials="DP">
+  <w:comment w:id="2" w:author="Daniel Peterson" w:date="2018-06-14T19:06:00Z" w:initials="DP">
     <w:p>
       <w:pPr>
         <w:pStyle w:val="CommentText"/>
@@ -3112,7 +4654,7 @@
       </w:r>
     </w:p>
   </w:comment>
-  <w:comment w:id="4" w:author="Daniel Peterson" w:date="2018-06-14T19:16:00Z" w:initials="DP">
+  <w:comment w:id="3" w:author="Daniel Peterson" w:date="2018-06-14T19:16:00Z" w:initials="DP">
     <w:p>
       <w:pPr>
         <w:pStyle w:val="CommentText"/>
@@ -3128,7 +4670,7 @@
       </w:r>
     </w:p>
   </w:comment>
-  <w:comment w:id="5" w:author="Daniel Peterson" w:date="2018-06-14T17:40:00Z" w:initials="DP">
+  <w:comment w:id="4" w:author="Daniel Peterson" w:date="2018-06-14T17:40:00Z" w:initials="DP">
     <w:p>
       <w:pPr>
         <w:pStyle w:val="CommentText"/>
@@ -3144,7 +4686,47 @@
       </w:r>
     </w:p>
   </w:comment>
-  <w:comment w:id="6" w:author="Daniel Peterson" w:date="2018-06-14T19:04:00Z" w:initials="DP">
+  <w:comment w:id="5" w:author="Daniel Peterson [2]" w:date="2018-06-19T13:32:00Z" w:initials="DP">
+    <w:p>
+      <w:pPr>
+        <w:pStyle w:val="CommentText"/>
+      </w:pPr>
+      <w:r>
+        <w:rPr>
+          <w:rStyle w:val="CommentReference"/>
+        </w:rPr>
+        <w:annotationRef/>
+      </w:r>
+      <w:r>
+        <w:t>For variations on gas giants, see the notes at the bottom</w:t>
+      </w:r>
+    </w:p>
+  </w:comment>
+  <w:comment w:id="6" w:author="Daniel Peterson [2]" w:date="2018-06-19T13:37:00Z" w:initials="DP">
+    <w:p>
+      <w:pPr>
+        <w:pStyle w:val="CommentText"/>
+      </w:pPr>
+      <w:r>
+        <w:rPr>
+          <w:rStyle w:val="CommentReference"/>
+        </w:rPr>
+        <w:annotationRef/>
+      </w:r>
+      <w:r>
+        <w:t xml:space="preserve">Idk if these functions will </w:t>
+      </w:r>
+      <w:proofErr w:type="gramStart"/>
+      <w:r>
+        <w:t>chose</w:t>
+      </w:r>
+      <w:proofErr w:type="gramEnd"/>
+      <w:r>
+        <w:t xml:space="preserve"> orbit, or if the orbit will be blank, and we’ll let a star system generator handle the type of body to generate, and place it on its orbit</w:t>
+      </w:r>
+    </w:p>
+  </w:comment>
+  <w:comment w:id="8" w:author="Daniel Peterson" w:date="2018-06-14T19:04:00Z" w:initials="DP">
     <w:p>
       <w:pPr>
         <w:pStyle w:val="CommentText"/>
@@ -3170,6 +4752,8 @@
   <w15:commentEx w15:paraId="7CBC44D9" w15:done="0"/>
   <w15:commentEx w15:paraId="05E27CA5" w15:done="0"/>
   <w15:commentEx w15:paraId="5F2E9BF0" w15:done="0"/>
+  <w15:commentEx w15:paraId="2FBC9616" w15:done="0"/>
+  <w15:commentEx w15:paraId="19C19476" w15:done="0"/>
   <w15:commentEx w15:paraId="7D9092E0" w15:done="0"/>
 </w15:commentsEx>
 </file>
@@ -3181,6 +4765,8 @@
   <w16cid:commentId w16cid:paraId="7CBC44D9" w16cid:durableId="1ECD3B39"/>
   <w16cid:commentId w16cid:paraId="05E27CA5" w16cid:durableId="1ECD3D8E"/>
   <w16cid:commentId w16cid:paraId="5F2E9BF0" w16cid:durableId="1ECD26F5"/>
+  <w16cid:commentId w16cid:paraId="2FBC9616" w16cid:durableId="1ED3847F"/>
+  <w16cid:commentId w16cid:paraId="19C19476" w16cid:durableId="1ED38580"/>
   <w16cid:commentId w16cid:paraId="7D9092E0" w16cid:durableId="1ECD3AAA"/>
 </w16cid:commentsIds>
 </file>
@@ -3577,6 +5163,9 @@
 <w15:people xmlns:wpc="http://schemas.microsoft.com/office/word/2010/wordprocessingCanvas" xmlns:cx="http://schemas.microsoft.com/office/drawing/2014/chartex" xmlns:cx1="http://schemas.microsoft.com/office/drawing/2015/9/8/chartex" xmlns:cx2="http://schemas.microsoft.com/office/drawing/2015/10/21/chartex" xmlns:cx3="http://schemas.microsoft.com/office/drawing/2016/5/9/chartex" xmlns:cx4="http://schemas.microsoft.com/office/drawing/2016/5/10/chartex" xmlns:cx5="http://schemas.microsoft.com/office/drawing/2016/5/11/chartex" xmlns:cx6="http://schemas.microsoft.com/office/drawing/2016/5/12/chartex" xmlns:cx7="http://schemas.microsoft.com/office/drawing/2016/5/13/chartex" xmlns:cx8="http://schemas.microsoft.com/office/drawing/2016/5/14/chartex" xmlns:mc="http://schemas.openxmlformats.org/markup-compatibility/2006" xmlns:aink="http://schemas.microsoft.com/office/drawing/2016/ink" xmlns:am3d="http://schemas.microsoft.com/office/drawing/2017/model3d" xmlns:o="urn:schemas-microsoft-com:office:office" xmlns:r="http://schemas.openxmlformats.org/officeDocument/2006/relationships" xmlns:m="http://schemas.openxmlformats.org/officeDocument/2006/math" xmlns:v="urn:schemas-microsoft-com:vml" xmlns:wp14="http://schemas.microsoft.com/office/word/2010/wordprocessingDrawing" xmlns:wp="http://schemas.openxmlformats.org/drawingml/2006/wordprocessingDrawing" xmlns:w10="urn:schemas-microsoft-com:office:word" xmlns:w="http://schemas.openxmlformats.org/wordprocessingml/2006/main" xmlns:w14="http://schemas.microsoft.com/office/word/2010/wordml" xmlns:w15="http://schemas.microsoft.com/office/word/2012/wordml" xmlns:w16cid="http://schemas.microsoft.com/office/word/2016/wordml/cid" xmlns:w16se="http://schemas.microsoft.com/office/word/2015/wordml/symex" xmlns:wpg="http://schemas.microsoft.com/office/word/2010/wordprocessingGroup" xmlns:wpi="http://schemas.microsoft.com/office/word/2010/wordprocessingInk" xmlns:wne="http://schemas.microsoft.com/office/word/2006/wordml" xmlns:wps="http://schemas.microsoft.com/office/word/2010/wordprocessingShape" mc:Ignorable="w14 w15 w16se w16cid wp14">
   <w15:person w15:author="Daniel Peterson">
     <w15:presenceInfo w15:providerId="AD" w15:userId="S-1-5-21-2198920662-1228913249-298913554-1001"/>
+  </w15:person>
+  <w15:person w15:author="Daniel Peterson [2]">
+    <w15:presenceInfo w15:providerId="Windows Live" w15:userId="2b7cd6ced0565030"/>
   </w15:person>
 </w15:people>
 </file>
@@ -4115,6 +5704,29 @@
       <w:szCs w:val="18"/>
     </w:rPr>
   </w:style>
+  <w:style w:type="character" w:styleId="Hyperlink">
+    <w:name w:val="Hyperlink"/>
+    <w:basedOn w:val="DefaultParagraphFont"/>
+    <w:uiPriority w:val="99"/>
+    <w:unhideWhenUsed/>
+    <w:rsid w:val="00656DC7"/>
+    <w:rPr>
+      <w:color w:val="0563C1" w:themeColor="hyperlink"/>
+      <w:u w:val="single"/>
+    </w:rPr>
+  </w:style>
+  <w:style w:type="character" w:styleId="UnresolvedMention">
+    <w:name w:val="Unresolved Mention"/>
+    <w:basedOn w:val="DefaultParagraphFont"/>
+    <w:uiPriority w:val="99"/>
+    <w:semiHidden/>
+    <w:unhideWhenUsed/>
+    <w:rsid w:val="00656DC7"/>
+    <w:rPr>
+      <w:color w:val="605E5C"/>
+      <w:shd w:val="clear" w:color="auto" w:fill="E1DFDD"/>
+    </w:rPr>
+  </w:style>
 </w:styles>
 </file>
 
@@ -4418,7 +6030,7 @@
 </file>
 
 <file path=customXml/itemProps1.xml><?xml version="1.0" encoding="utf-8"?>
-<ds:datastoreItem xmlns:ds="http://schemas.openxmlformats.org/officeDocument/2006/customXml" ds:itemID="{F198B0A9-D4A0-422F-A99F-EB18AD6FF618}">
+<ds:datastoreItem xmlns:ds="http://schemas.openxmlformats.org/officeDocument/2006/customXml" ds:itemID="{CC39D1C5-580E-432E-9238-34A3C27D3E7D}">
   <ds:schemaRefs>
     <ds:schemaRef ds:uri="http://schemas.openxmlformats.org/officeDocument/2006/bibliography"/>
   </ds:schemaRefs>

</xml_diff>